<commit_message>
terminar el apartado 3 de smb. quedan pequeños retoques aun a ese apartado. 13.02.18
</commit_message>
<xml_diff>
--- a/TFG.docx
+++ b/TFG.docx
@@ -14762,9 +14762,9 @@
           <w:lang w:val="es-ES"/>
         </w:rPr>
         <w:drawing>
-          <wp:inline distT="0" distB="0" distL="0" distR="0" wp14:anchorId="1B4636EA" wp14:editId="283A91E5">
-            <wp:extent cx="5717449" cy="3219072"/>
-            <wp:effectExtent l="0" t="0" r="0" b="6985"/>
+          <wp:inline distT="0" distB="0" distL="0" distR="0" wp14:anchorId="1B4636EA" wp14:editId="5E379871">
+            <wp:extent cx="5828895" cy="3218180"/>
+            <wp:effectExtent l="0" t="0" r="0" b="7620"/>
             <wp:docPr id="16" name="Imagen 16" descr="Macintosh HD:Users:ainoalara:Desktop:Captura de pantalla 2018-01-30 a las 21.07.18.png"/>
             <wp:cNvGraphicFramePr>
               <a:graphicFrameLocks xmlns:a="http://schemas.openxmlformats.org/drawingml/2006/main" noChangeAspect="1"/>
@@ -14792,7 +14792,7 @@
                   <pic:spPr bwMode="auto">
                     <a:xfrm>
                       <a:off x="0" y="0"/>
-                      <a:ext cx="5720163" cy="3220600"/>
+                      <a:ext cx="5833278" cy="3220600"/>
                     </a:xfrm>
                     <a:prstGeom prst="rect">
                       <a:avLst/>
@@ -25803,23 +25803,23 @@
           <w:sz w:val="22"/>
           <w:szCs w:val="22"/>
         </w:rPr>
-        <w:t>3.</w:t>
-      </w:r>
-      <w:r>
-        <w:rPr>
-          <w:rFonts w:ascii="Arial" w:hAnsi="Arial" w:cs="Arial"/>
-          <w:sz w:val="22"/>
-          <w:szCs w:val="22"/>
-        </w:rPr>
-        <w:t>5.1</w:t>
-      </w:r>
-      <w:r>
-        <w:rPr>
-          <w:rFonts w:ascii="Arial" w:hAnsi="Arial" w:cs="Arial"/>
-          <w:sz w:val="22"/>
-          <w:szCs w:val="22"/>
-        </w:rPr>
-        <w:t>. Conceptos teóricos: TMB y SMB</w:t>
+        <w:t>3.5.</w:t>
+      </w:r>
+      <w:r>
+        <w:rPr>
+          <w:rFonts w:ascii="Arial" w:hAnsi="Arial" w:cs="Arial"/>
+          <w:sz w:val="22"/>
+          <w:szCs w:val="22"/>
+        </w:rPr>
+        <w:t>1</w:t>
+      </w:r>
+      <w:r>
+        <w:rPr>
+          <w:rFonts w:ascii="Arial" w:hAnsi="Arial" w:cs="Arial"/>
+          <w:sz w:val="22"/>
+          <w:szCs w:val="22"/>
+        </w:rPr>
+        <w:t>. Antecedentes a la tecnología SMB: Cromatografía por etapas</w:t>
       </w:r>
     </w:p>
     <w:p>
@@ -25839,7 +25839,25 @@
           <w:sz w:val="22"/>
           <w:szCs w:val="22"/>
         </w:rPr>
-        <w:t>La unidad de separación de lecho móvil verdadero (TMB) promueve la separación de sustancias contenidas en una de mezcla según la afinidad de estas sustancias con la fase sólida. Por lo que las sustancias que presentan menor afinidad permanecen en la fase líquida mientras que aquellas sustancias con mayor afinidad son fuertemente adsorbidas por la fase sólida. De esta forma, se obtiene la separación binaria de la mezcla original.</w:t>
+        <w:t>La cromatografía se ha empleado como técnica de separación a escala analítica, pero cada vez es mayor el interés de desarrollar métodos cromatográficos adecuados para la separación de compuestos a escala preparativa (</w:t>
+      </w:r>
+      <w:proofErr w:type="spellStart"/>
+      <w:r>
+        <w:rPr>
+          <w:rFonts w:ascii="Arial" w:hAnsi="Arial" w:cs="Arial"/>
+          <w:sz w:val="22"/>
+          <w:szCs w:val="22"/>
+        </w:rPr>
+        <w:t>Subramanian</w:t>
+      </w:r>
+      <w:proofErr w:type="spellEnd"/>
+      <w:r>
+        <w:rPr>
+          <w:rFonts w:ascii="Arial" w:hAnsi="Arial" w:cs="Arial"/>
+          <w:sz w:val="22"/>
+          <w:szCs w:val="22"/>
+        </w:rPr>
+        <w:t>, 2001).</w:t>
       </w:r>
     </w:p>
     <w:p>
@@ -25859,23 +25877,61 @@
           <w:sz w:val="22"/>
           <w:szCs w:val="22"/>
         </w:rPr>
-        <w:t xml:space="preserve">En un </w:t>
-      </w:r>
-      <w:r>
-        <w:rPr>
-          <w:rFonts w:ascii="Arial" w:hAnsi="Arial" w:cs="Arial"/>
-          <w:sz w:val="22"/>
-          <w:szCs w:val="22"/>
-        </w:rPr>
-        <w:t xml:space="preserve">sistema </w:t>
-      </w:r>
-      <w:r>
-        <w:rPr>
-          <w:rFonts w:ascii="Arial" w:hAnsi="Arial" w:cs="Arial"/>
-          <w:sz w:val="22"/>
-          <w:szCs w:val="22"/>
-        </w:rPr>
-        <w:t>TMB, la fase fluida se hace circular en una dirección mientras que la fase sólida se hace circular a contracorriente. Mediante una regulación adecuada, el adsorbente arrastra consigo la sustancia más retenida, dejando pasar el resto en la fase fluida. El sólido deberá regenerarse o ser sustituido para volver a ser inyectado. De esta manera, se consigue un dispositivo de separación en operación continua, Fig. 14.</w:t>
+        <w:t>En química fina o en la industria farmacéutica es necesario obtener altas purezas. Esto se puede conseguir trabajando en discontinuo en cromatografía por etapas (</w:t>
+      </w:r>
+      <w:proofErr w:type="spellStart"/>
+      <w:r>
+        <w:rPr>
+          <w:rFonts w:ascii="Arial" w:hAnsi="Arial" w:cs="Arial"/>
+          <w:sz w:val="22"/>
+          <w:szCs w:val="22"/>
+        </w:rPr>
+        <w:t>Batch</w:t>
+      </w:r>
+      <w:proofErr w:type="spellEnd"/>
+      <w:r>
+        <w:rPr>
+          <w:rFonts w:ascii="Arial" w:hAnsi="Arial" w:cs="Arial"/>
+          <w:sz w:val="22"/>
+          <w:szCs w:val="22"/>
+        </w:rPr>
+        <w:t xml:space="preserve"> </w:t>
+      </w:r>
+      <w:proofErr w:type="spellStart"/>
+      <w:r>
+        <w:rPr>
+          <w:rFonts w:ascii="Arial" w:hAnsi="Arial" w:cs="Arial"/>
+          <w:sz w:val="22"/>
+          <w:szCs w:val="22"/>
+        </w:rPr>
+        <w:t>Process</w:t>
+      </w:r>
+      <w:proofErr w:type="spellEnd"/>
+      <w:r>
+        <w:rPr>
+          <w:rFonts w:ascii="Arial" w:hAnsi="Arial" w:cs="Arial"/>
+          <w:sz w:val="22"/>
+          <w:szCs w:val="22"/>
+        </w:rPr>
+        <w:t xml:space="preserve"> </w:t>
+      </w:r>
+      <w:proofErr w:type="spellStart"/>
+      <w:r>
+        <w:rPr>
+          <w:rFonts w:ascii="Arial" w:hAnsi="Arial" w:cs="Arial"/>
+          <w:sz w:val="22"/>
+          <w:szCs w:val="22"/>
+        </w:rPr>
+        <w:t>Chromatography</w:t>
+      </w:r>
+      <w:proofErr w:type="spellEnd"/>
+      <w:r>
+        <w:rPr>
+          <w:rFonts w:ascii="Arial" w:hAnsi="Arial" w:cs="Arial"/>
+          <w:sz w:val="22"/>
+          <w:szCs w:val="22"/>
+        </w:rPr>
+        <w:t>, BPC), sin embargo, los rendimientos y la eficacia del proceso son bajos en comparación con los obtenidos trabajando en cromatografía en continuo.</w:t>
       </w:r>
     </w:p>
     <w:p>
@@ -25888,99 +25944,6 @@
           <w:sz w:val="22"/>
           <w:szCs w:val="22"/>
         </w:rPr>
-        <w:sectPr>
-          <w:footerReference w:type="default" r:id="rId53"/>
-          <w:type w:val="continuous"/>
-          <w:pgSz w:w="11900" w:h="16840"/>
-          <w:pgMar w:top="1418" w:right="1134" w:bottom="1418" w:left="1701" w:header="851" w:footer="851" w:gutter="0"/>
-          <w:cols w:space="708"/>
-          <w:docGrid w:linePitch="360"/>
-        </w:sectPr>
-      </w:pPr>
-      <w:r>
-        <w:rPr>
-          <w:rFonts w:ascii="Arial" w:hAnsi="Arial" w:cs="Arial"/>
-          <w:sz w:val="22"/>
-          <w:szCs w:val="22"/>
-        </w:rPr>
-        <w:t xml:space="preserve">Se aprovecha el hecho de que las sustancias a separar se desplazan a diferente velocidad a lo largo de la fase sólida porque así, la sustancia más retenida A, se desplaza a una velocidad menos que la sustancia menos retenida B. De esta forma, si el lecho sólido se desplaza a contracorriente a una velocidad intermedia entre esas dos, entonces el </w:t>
-      </w:r>
-    </w:p>
-    <w:p>
-      <w:pPr>
-        <w:spacing w:line="360" w:lineRule="auto"/>
-        <w:jc w:val="both"/>
-        <w:rPr>
-          <w:rFonts w:ascii="Arial" w:hAnsi="Arial" w:cs="Arial"/>
-          <w:sz w:val="22"/>
-          <w:szCs w:val="22"/>
-        </w:rPr>
-      </w:pPr>
-      <w:r>
-        <w:rPr>
-          <w:rFonts w:ascii="Arial" w:hAnsi="Arial" w:cs="Arial"/>
-          <w:sz w:val="22"/>
-          <w:szCs w:val="22"/>
-        </w:rPr>
-        <w:t>movimiento neto de ambas sustancias será en direcciones opuestas, de modo que la sustancia más retenida A es arrastrada por el sólido, mientras que la sustancia B discurrirá con la fase fluida.</w:t>
-      </w:r>
-    </w:p>
-    <w:p>
-      <w:pPr>
-        <w:spacing w:line="360" w:lineRule="auto"/>
-        <w:ind w:firstLine="709"/>
-        <w:jc w:val="both"/>
-        <w:rPr>
-          <w:rFonts w:ascii="Arial" w:hAnsi="Arial" w:cs="Arial"/>
-          <w:sz w:val="22"/>
-          <w:szCs w:val="22"/>
-        </w:rPr>
-      </w:pPr>
-      <w:r>
-        <w:rPr>
-          <w:rFonts w:ascii="Arial" w:hAnsi="Arial" w:cs="Arial"/>
-          <w:sz w:val="22"/>
-          <w:szCs w:val="22"/>
-        </w:rPr>
-        <w:t>En este método el movimiento de la fase sólida es real, pero este hecho muchas veces es problemático, por lo que se convierte en un método poco utilizado en la industria (</w:t>
-      </w:r>
-      <w:proofErr w:type="spellStart"/>
-      <w:r>
-        <w:rPr>
-          <w:rFonts w:ascii="Arial" w:hAnsi="Arial" w:cs="Arial"/>
-          <w:sz w:val="22"/>
-          <w:szCs w:val="22"/>
-        </w:rPr>
-        <w:t>McCabe</w:t>
-      </w:r>
-      <w:proofErr w:type="spellEnd"/>
-      <w:r>
-        <w:rPr>
-          <w:rFonts w:ascii="Arial" w:hAnsi="Arial" w:cs="Arial"/>
-          <w:sz w:val="22"/>
-          <w:szCs w:val="22"/>
-        </w:rPr>
-        <w:t xml:space="preserve"> et al., 2007</w:t>
-      </w:r>
-      <w:r>
-        <w:rPr>
-          <w:rFonts w:ascii="Arial" w:hAnsi="Arial" w:cs="Arial"/>
-          <w:sz w:val="22"/>
-          <w:szCs w:val="22"/>
-        </w:rPr>
-        <w:t xml:space="preserve">). </w:t>
-      </w:r>
-    </w:p>
-    <w:p>
-      <w:pPr>
-        <w:spacing w:line="360" w:lineRule="auto"/>
-        <w:ind w:firstLine="709"/>
-        <w:jc w:val="both"/>
-        <w:rPr>
-          <w:rFonts w:ascii="Arial" w:hAnsi="Arial" w:cs="Arial"/>
-          <w:sz w:val="22"/>
-          <w:szCs w:val="22"/>
-        </w:rPr>
       </w:pPr>
       <w:r>
         <w:rPr>
@@ -25991,18 +25954,18 @@
           <w:lang w:val="es-ES"/>
         </w:rPr>
         <w:drawing>
-          <wp:anchor distT="0" distB="0" distL="114300" distR="114300" simplePos="0" relativeHeight="251706368" behindDoc="0" locked="0" layoutInCell="1" allowOverlap="1" wp14:anchorId="0E4BD1CF" wp14:editId="5A37A6B1">
+          <wp:anchor distT="0" distB="0" distL="114300" distR="114300" simplePos="0" relativeHeight="251708416" behindDoc="0" locked="0" layoutInCell="1" allowOverlap="1" wp14:anchorId="0E69C529" wp14:editId="16F3495A">
             <wp:simplePos x="0" y="0"/>
             <wp:positionH relativeFrom="column">
-              <wp:posOffset>114300</wp:posOffset>
+              <wp:posOffset>-228600</wp:posOffset>
             </wp:positionH>
             <wp:positionV relativeFrom="paragraph">
-              <wp:posOffset>342900</wp:posOffset>
+              <wp:posOffset>1577340</wp:posOffset>
             </wp:positionV>
-            <wp:extent cx="5384165" cy="3619500"/>
-            <wp:effectExtent l="0" t="0" r="635" b="12700"/>
+            <wp:extent cx="6128385" cy="2628900"/>
+            <wp:effectExtent l="0" t="0" r="0" b="12700"/>
             <wp:wrapSquare wrapText="bothSides"/>
-            <wp:docPr id="5" name="Imagen 1"/>
+            <wp:docPr id="2" name="Imagen 1"/>
             <wp:cNvGraphicFramePr>
               <a:graphicFrameLocks xmlns:a="http://schemas.openxmlformats.org/drawingml/2006/main" noChangeAspect="1"/>
             </wp:cNvGraphicFramePr>
@@ -26015,21 +25978,23 @@
                       <a:picLocks noChangeAspect="1" noChangeArrowheads="1"/>
                     </pic:cNvPicPr>
                   </pic:nvPicPr>
-                  <pic:blipFill rotWithShape="1">
-                    <a:blip r:embed="rId54">
+                  <pic:blipFill>
+                    <a:blip r:embed="rId53">
                       <a:extLst>
                         <a:ext uri="{28A0092B-C50C-407E-A947-70E740481C1C}">
                           <a14:useLocalDpi xmlns:a14="http://schemas.microsoft.com/office/drawing/2010/main" val="0"/>
                         </a:ext>
                       </a:extLst>
                     </a:blip>
-                    <a:srcRect l="4193" t="2036" r="2251" b="1287"/>
-                    <a:stretch/>
+                    <a:srcRect/>
+                    <a:stretch>
+                      <a:fillRect/>
+                    </a:stretch>
                   </pic:blipFill>
                   <pic:spPr bwMode="auto">
                     <a:xfrm>
                       <a:off x="0" y="0"/>
-                      <a:ext cx="5384165" cy="3619500"/>
+                      <a:ext cx="6128385" cy="2628900"/>
                     </a:xfrm>
                     <a:prstGeom prst="rect">
                       <a:avLst/>
@@ -26038,11 +26003,6 @@
                     <a:ln>
                       <a:noFill/>
                     </a:ln>
-                    <a:extLst>
-                      <a:ext uri="{53640926-AAD7-44d8-BBD7-CCE9431645EC}">
-                        <a14:shadowObscured xmlns:a14="http://schemas.microsoft.com/office/drawing/2010/main"/>
-                      </a:ext>
-                    </a:extLst>
                   </pic:spPr>
                 </pic:pic>
               </a:graphicData>
@@ -26056,35 +26016,13 @@
           </wp:anchor>
         </w:drawing>
       </w:r>
-    </w:p>
-    <w:p>
-      <w:pPr>
-        <w:spacing w:line="360" w:lineRule="auto"/>
-        <w:jc w:val="both"/>
-        <w:rPr>
-          <w:rFonts w:ascii="Arial" w:hAnsi="Arial" w:cs="Arial"/>
-          <w:sz w:val="22"/>
-          <w:szCs w:val="22"/>
-        </w:rPr>
-      </w:pPr>
-    </w:p>
-    <w:p>
-      <w:pPr>
-        <w:spacing w:line="360" w:lineRule="auto"/>
-        <w:jc w:val="both"/>
-        <w:rPr>
-          <w:rFonts w:ascii="Arial" w:hAnsi="Arial" w:cs="Arial"/>
-          <w:sz w:val="22"/>
-          <w:szCs w:val="22"/>
-        </w:rPr>
-      </w:pPr>
-      <w:r>
-        <w:rPr>
-          <w:rFonts w:ascii="Arial" w:hAnsi="Arial" w:cs="Arial"/>
-          <w:sz w:val="22"/>
-          <w:szCs w:val="22"/>
-        </w:rPr>
-        <w:t>Fig. 14. Dispositivo de separación TMB; esquema: A= sustancia más retenida, B= sustancia menos retenida, r= regenerador del sólido, d=</w:t>
+      <w:r>
+        <w:rPr>
+          <w:rFonts w:ascii="Arial" w:hAnsi="Arial" w:cs="Arial"/>
+          <w:sz w:val="22"/>
+          <w:szCs w:val="22"/>
+        </w:rPr>
+        <w:t xml:space="preserve">La BPC consiste en cuatro etapas como se puede observar en Fig. 14: en la primera etapa se realiza la inyección de la mezcla que se desea separar; en la segunda se </w:t>
       </w:r>
       <w:proofErr w:type="spellStart"/>
       <w:r>
@@ -26093,7 +26031,7 @@
           <w:sz w:val="22"/>
           <w:szCs w:val="22"/>
         </w:rPr>
-        <w:t>desorbente</w:t>
+        <w:t>eluye</w:t>
       </w:r>
       <w:proofErr w:type="spellEnd"/>
       <w:r>
@@ -26102,7 +26040,7 @@
           <w:sz w:val="22"/>
           <w:szCs w:val="22"/>
         </w:rPr>
-        <w:t>.</w:t>
+        <w:t xml:space="preserve"> el producto; en la tercera tiene lugar la recogida de los compuestos separados y en la cuarta se regenera la fase estacionaria mediante la circulación del eluyente empleado en el proceso. Estas etapas se repiten sucesivamente hasta alcanzar los rendimientos necesarios dependiendo del proceso que se vaya a realiza.</w:t>
       </w:r>
     </w:p>
     <w:p>
@@ -26120,6 +26058,44 @@
     <w:p>
       <w:pPr>
         <w:spacing w:line="360" w:lineRule="auto"/>
+        <w:jc w:val="center"/>
+        <w:rPr>
+          <w:rFonts w:ascii="Arial" w:hAnsi="Arial" w:cs="Arial"/>
+          <w:sz w:val="22"/>
+          <w:szCs w:val="22"/>
+        </w:rPr>
+      </w:pPr>
+      <w:r>
+        <w:rPr>
+          <w:rFonts w:ascii="Arial" w:hAnsi="Arial" w:cs="Arial"/>
+          <w:sz w:val="22"/>
+          <w:szCs w:val="22"/>
+        </w:rPr>
+        <w:t xml:space="preserve">Fig. 14. Modo de operación en cromatografía discontinua por etapas </w:t>
+      </w:r>
+      <w:r>
+        <w:rPr>
+          <w:rFonts w:ascii="Arial" w:hAnsi="Arial" w:cs="Arial"/>
+          <w:sz w:val="22"/>
+          <w:szCs w:val="22"/>
+        </w:rPr>
+        <w:t>(Chin y Wang, 2004).</w:t>
+      </w:r>
+    </w:p>
+    <w:p>
+      <w:pPr>
+        <w:spacing w:line="360" w:lineRule="auto"/>
+        <w:jc w:val="both"/>
+        <w:rPr>
+          <w:rFonts w:ascii="Arial" w:hAnsi="Arial" w:cs="Arial"/>
+          <w:sz w:val="22"/>
+          <w:szCs w:val="22"/>
+        </w:rPr>
+      </w:pPr>
+    </w:p>
+    <w:p>
+      <w:pPr>
+        <w:spacing w:line="360" w:lineRule="auto"/>
         <w:ind w:firstLine="709"/>
         <w:jc w:val="both"/>
         <w:rPr>
@@ -26134,7 +26110,7 @@
           <w:sz w:val="22"/>
           <w:szCs w:val="22"/>
         </w:rPr>
-        <w:t>Por el contrario, el SMB evita este problema simulando el movimiento de la fase sólida, que en realidad no se mueve, mediante el movimiento de los puntos de inyección y de extracción de un conjunto de columnas.</w:t>
+        <w:t>Pero esta técnica presenta una gran desventaja, ya que al trabajar en discontinuo, la cantidad de eluyente empleada es muy elevada y la fase estacionaria tiene una vida útil bastante corta (Chin y Wang, 2004).</w:t>
       </w:r>
     </w:p>
     <w:p>
@@ -26154,7 +26130,53 @@
           <w:sz w:val="22"/>
           <w:szCs w:val="22"/>
         </w:rPr>
-        <w:t>El proceso SMB consiste en una serie de columnas conectadas en serie y operadas de forma simultánea. El conjunto de las columnas forma cuatro zonas de trabajo, tal y como se indica en la Fig. 15.</w:t>
+        <w:t>Por este motivo, se desarrollaron nuevas técnicas de cromatografía en continuo, como la cromatografía en lecho móvil simulado (SMB), proceso que se realiza en contracorriente por lo que mejora la eficacia y los rendimientos obtenidos en la separación.</w:t>
+      </w:r>
+    </w:p>
+    <w:p>
+      <w:pPr>
+        <w:spacing w:line="360" w:lineRule="auto"/>
+        <w:jc w:val="both"/>
+        <w:rPr>
+          <w:rFonts w:ascii="Arial" w:hAnsi="Arial" w:cs="Arial"/>
+          <w:sz w:val="22"/>
+          <w:szCs w:val="22"/>
+        </w:rPr>
+      </w:pPr>
+    </w:p>
+    <w:p>
+      <w:pPr>
+        <w:spacing w:line="360" w:lineRule="auto"/>
+        <w:jc w:val="both"/>
+        <w:rPr>
+          <w:rFonts w:ascii="Arial" w:hAnsi="Arial" w:cs="Arial"/>
+          <w:sz w:val="22"/>
+          <w:szCs w:val="22"/>
+        </w:rPr>
+      </w:pPr>
+      <w:r>
+        <w:rPr>
+          <w:rFonts w:ascii="Arial" w:hAnsi="Arial" w:cs="Arial"/>
+          <w:sz w:val="22"/>
+          <w:szCs w:val="22"/>
+        </w:rPr>
+        <w:t>3.</w:t>
+      </w:r>
+      <w:r>
+        <w:rPr>
+          <w:rFonts w:ascii="Arial" w:hAnsi="Arial" w:cs="Arial"/>
+          <w:sz w:val="22"/>
+          <w:szCs w:val="22"/>
+        </w:rPr>
+        <w:t>5.2</w:t>
+      </w:r>
+      <w:r>
+        <w:rPr>
+          <w:rFonts w:ascii="Arial" w:hAnsi="Arial" w:cs="Arial"/>
+          <w:sz w:val="22"/>
+          <w:szCs w:val="22"/>
+        </w:rPr>
+        <w:t>. Conceptos teóricos: TMB y SMB</w:t>
       </w:r>
     </w:p>
     <w:p>
@@ -26174,7 +26196,59 @@
           <w:sz w:val="22"/>
           <w:szCs w:val="22"/>
         </w:rPr>
-        <w:t>La sustancia B que será menos afín por la fase estacionaria avanzará más rápidamente, mientras que la sustancia A quedará retrasada a lo largo de la zona III. Si tiene lugar el desplazamiento de la alimentación hacia el nodo siguiente cuando la sustancia B ya haya salido de la zona III pero la sustancia A aún no haya alcanzado el extremo de esa zona, entonces se consigue la separación de B, cuya salida tendrá lugar por el refinado R. Además, si simultáneamente se consigue que la sustancia B no alcance la zona I, se obtendrá la sustancia A en la salida del extracto E y se conseguirá la separación de la mezcla.</w:t>
+        <w:t>La unidad de separación de lecho móvil verdadero (</w:t>
+      </w:r>
+      <w:r>
+        <w:rPr>
+          <w:rFonts w:ascii="Arial" w:hAnsi="Arial" w:cs="Arial"/>
+          <w:sz w:val="22"/>
+          <w:szCs w:val="22"/>
+        </w:rPr>
+        <w:t xml:space="preserve">True </w:t>
+      </w:r>
+      <w:proofErr w:type="spellStart"/>
+      <w:r>
+        <w:rPr>
+          <w:rFonts w:ascii="Arial" w:hAnsi="Arial" w:cs="Arial"/>
+          <w:sz w:val="22"/>
+          <w:szCs w:val="22"/>
+        </w:rPr>
+        <w:t>Moving</w:t>
+      </w:r>
+      <w:proofErr w:type="spellEnd"/>
+      <w:r>
+        <w:rPr>
+          <w:rFonts w:ascii="Arial" w:hAnsi="Arial" w:cs="Arial"/>
+          <w:sz w:val="22"/>
+          <w:szCs w:val="22"/>
+        </w:rPr>
+        <w:t xml:space="preserve"> </w:t>
+      </w:r>
+      <w:proofErr w:type="spellStart"/>
+      <w:r>
+        <w:rPr>
+          <w:rFonts w:ascii="Arial" w:hAnsi="Arial" w:cs="Arial"/>
+          <w:sz w:val="22"/>
+          <w:szCs w:val="22"/>
+        </w:rPr>
+        <w:t>Bed</w:t>
+      </w:r>
+      <w:proofErr w:type="spellEnd"/>
+      <w:r>
+        <w:rPr>
+          <w:rFonts w:ascii="Arial" w:hAnsi="Arial" w:cs="Arial"/>
+          <w:sz w:val="22"/>
+          <w:szCs w:val="22"/>
+        </w:rPr>
+        <w:t xml:space="preserve">, </w:t>
+      </w:r>
+      <w:r>
+        <w:rPr>
+          <w:rFonts w:ascii="Arial" w:hAnsi="Arial" w:cs="Arial"/>
+          <w:sz w:val="22"/>
+          <w:szCs w:val="22"/>
+        </w:rPr>
+        <w:t>TMB) promueve la separación de sustancias contenidas en una de mezcla según la afinidad de estas sustancias con la fase sólida. Por lo que las sustancias que presentan menor afinidad permanecen en la fase líquida mientras que aquellas sustancias con mayor afinidad son fuertemente adsorbidas por la fase sólida. De esta forma, se obtiene la separación binaria de la mezcla original.</w:t>
       </w:r>
     </w:p>
     <w:p>
@@ -26188,6 +26262,62 @@
           <w:szCs w:val="22"/>
         </w:rPr>
       </w:pPr>
+      <w:r>
+        <w:rPr>
+          <w:rFonts w:ascii="Arial" w:hAnsi="Arial" w:cs="Arial"/>
+          <w:sz w:val="22"/>
+          <w:szCs w:val="22"/>
+        </w:rPr>
+        <w:t xml:space="preserve">En un </w:t>
+      </w:r>
+      <w:r>
+        <w:rPr>
+          <w:rFonts w:ascii="Arial" w:hAnsi="Arial" w:cs="Arial"/>
+          <w:sz w:val="22"/>
+          <w:szCs w:val="22"/>
+        </w:rPr>
+        <w:t xml:space="preserve">sistema </w:t>
+      </w:r>
+      <w:r>
+        <w:rPr>
+          <w:rFonts w:ascii="Arial" w:hAnsi="Arial" w:cs="Arial"/>
+          <w:sz w:val="22"/>
+          <w:szCs w:val="22"/>
+        </w:rPr>
+        <w:t>TMB,</w:t>
+      </w:r>
+      <w:r>
+        <w:rPr>
+          <w:rFonts w:ascii="Arial" w:hAnsi="Arial" w:cs="Arial"/>
+          <w:sz w:val="22"/>
+          <w:szCs w:val="22"/>
+        </w:rPr>
+        <w:t xml:space="preserve"> Fig. 15,</w:t>
+      </w:r>
+      <w:r>
+        <w:rPr>
+          <w:rFonts w:ascii="Arial" w:hAnsi="Arial" w:cs="Arial"/>
+          <w:sz w:val="22"/>
+          <w:szCs w:val="22"/>
+        </w:rPr>
+        <w:t xml:space="preserve"> </w:t>
+      </w:r>
+      <w:r>
+        <w:rPr>
+          <w:rFonts w:ascii="Arial" w:hAnsi="Arial" w:cs="Arial"/>
+          <w:sz w:val="22"/>
+          <w:szCs w:val="22"/>
+        </w:rPr>
+        <w:t>el lecho está divido</w:t>
+      </w:r>
+      <w:r>
+        <w:rPr>
+          <w:rFonts w:ascii="Arial" w:hAnsi="Arial" w:cs="Arial"/>
+          <w:sz w:val="22"/>
+          <w:szCs w:val="22"/>
+        </w:rPr>
+        <w:t xml:space="preserve"> en cuatro zonas, cada una de las cuales desempeña un papel específico en la separación de la mezcla de los componentes. El compuesto más retenido (A) se denomina extracto, y el compuesto menos retenido (B), refinado. Si se realiza una inyección, por la parte central del sistema, de una mezcla (A+B), la separación se llevará a cabo en las zonas centrales (zonas 2 y 3). El componente A, al ser más retenido, seguirá el sentido del desplazamiento de la fase estacionaria, mientras que el componente B, al estar menos retenido, seguirá el sentido de la fase móvil. Para un sistema cerrado, la fase móvil se introduce por la zona 1, se hace circular hasta la zona 4 y desde ese punto se dirige de nuevo a la zona 1, ya regenerada. De la misma forma, la zona 4 de la fase estacionaria queda regenerada tras la salida del componente menos retenido y la fase móvil se recircula a la zona 1. </w:t>
+      </w:r>
     </w:p>
     <w:p>
       <w:pPr>
@@ -26199,7 +26329,42 @@
           <w:sz w:val="22"/>
           <w:szCs w:val="22"/>
         </w:rPr>
-      </w:pPr>
+        <w:sectPr>
+          <w:footerReference w:type="default" r:id="rId54"/>
+          <w:type w:val="continuous"/>
+          <w:pgSz w:w="11900" w:h="16840"/>
+          <w:pgMar w:top="1418" w:right="1134" w:bottom="1418" w:left="1701" w:header="851" w:footer="851" w:gutter="0"/>
+          <w:cols w:space="708"/>
+          <w:docGrid w:linePitch="360"/>
+        </w:sectPr>
+      </w:pPr>
+      <w:r>
+        <w:rPr>
+          <w:rFonts w:ascii="Arial" w:hAnsi="Arial" w:cs="Arial"/>
+          <w:sz w:val="22"/>
+          <w:szCs w:val="22"/>
+        </w:rPr>
+        <w:t xml:space="preserve">Se aprovecha el hecho de que las sustancias a separar se desplazan a diferente velocidad a lo largo de la fase sólida porque así, la sustancia más retenida A, se desplaza a una velocidad menos que la sustancia menos retenida B. De esta forma, si el lecho sólido se desplaza a contracorriente a una velocidad intermedia entre esas dos, entonces el </w:t>
+      </w:r>
+    </w:p>
+    <w:p>
+      <w:pPr>
+        <w:spacing w:line="360" w:lineRule="auto"/>
+        <w:jc w:val="both"/>
+        <w:rPr>
+          <w:rFonts w:ascii="Arial" w:hAnsi="Arial" w:cs="Arial"/>
+          <w:sz w:val="22"/>
+          <w:szCs w:val="22"/>
+        </w:rPr>
+      </w:pPr>
+      <w:r>
+        <w:rPr>
+          <w:rFonts w:ascii="Arial" w:hAnsi="Arial" w:cs="Arial"/>
+          <w:sz w:val="22"/>
+          <w:szCs w:val="22"/>
+        </w:rPr>
+        <w:t>movimiento neto de ambas sustancias será en direcciones opuestas, de modo que la sustancia más retenida A es arrastrada por el sólido, mientras que la sustancia B discurrirá con la fase fluida.</w:t>
+      </w:r>
     </w:p>
     <w:p>
       <w:pPr>
@@ -26215,19 +26380,698 @@
       <w:r>
         <w:rPr>
           <w:rFonts w:ascii="Arial" w:hAnsi="Arial" w:cs="Arial"/>
+          <w:sz w:val="22"/>
+          <w:szCs w:val="22"/>
+        </w:rPr>
+        <w:t>En este método el movimiento de la fase sólida es real, pero este hecho muchas veces es problemático, por lo que se convierte en un método poco utilizado en la industria (</w:t>
+      </w:r>
+      <w:proofErr w:type="spellStart"/>
+      <w:r>
+        <w:rPr>
+          <w:rFonts w:ascii="Arial" w:hAnsi="Arial" w:cs="Arial"/>
+          <w:sz w:val="22"/>
+          <w:szCs w:val="22"/>
+        </w:rPr>
+        <w:t>McCabe</w:t>
+      </w:r>
+      <w:proofErr w:type="spellEnd"/>
+      <w:r>
+        <w:rPr>
+          <w:rFonts w:ascii="Arial" w:hAnsi="Arial" w:cs="Arial"/>
+          <w:sz w:val="22"/>
+          <w:szCs w:val="22"/>
+        </w:rPr>
+        <w:t xml:space="preserve"> et al., 2007</w:t>
+      </w:r>
+      <w:r>
+        <w:rPr>
+          <w:rFonts w:ascii="Arial" w:hAnsi="Arial" w:cs="Arial"/>
+          <w:sz w:val="22"/>
+          <w:szCs w:val="22"/>
+        </w:rPr>
+        <w:t xml:space="preserve">). </w:t>
+      </w:r>
+    </w:p>
+    <w:p>
+      <w:pPr>
+        <w:spacing w:line="360" w:lineRule="auto"/>
+        <w:ind w:firstLine="709"/>
+        <w:jc w:val="both"/>
+        <w:rPr>
+          <w:rFonts w:ascii="Arial" w:hAnsi="Arial" w:cs="Arial"/>
+          <w:sz w:val="22"/>
+          <w:szCs w:val="22"/>
+        </w:rPr>
+      </w:pPr>
+    </w:p>
+    <w:p>
+      <w:pPr>
+        <w:spacing w:line="360" w:lineRule="auto"/>
+        <w:jc w:val="both"/>
+        <w:rPr>
+          <w:rFonts w:ascii="Arial" w:hAnsi="Arial" w:cs="Arial"/>
+          <w:sz w:val="22"/>
+          <w:szCs w:val="22"/>
+        </w:rPr>
+      </w:pPr>
+    </w:p>
+    <w:p>
+      <w:pPr>
+        <w:spacing w:line="360" w:lineRule="auto"/>
+        <w:jc w:val="both"/>
+        <w:rPr>
+          <w:rFonts w:ascii="Arial" w:hAnsi="Arial" w:cs="Arial"/>
+          <w:sz w:val="22"/>
+          <w:szCs w:val="22"/>
+        </w:rPr>
+      </w:pPr>
+    </w:p>
+    <w:p>
+      <w:pPr>
+        <w:spacing w:line="360" w:lineRule="auto"/>
+        <w:jc w:val="both"/>
+        <w:rPr>
+          <w:rFonts w:ascii="Arial" w:hAnsi="Arial" w:cs="Arial"/>
+          <w:sz w:val="22"/>
+          <w:szCs w:val="22"/>
+        </w:rPr>
+      </w:pPr>
+      <w:r>
+        <w:rPr>
+          <w:rFonts w:ascii="Arial" w:hAnsi="Arial" w:cs="Arial"/>
           <w:noProof/>
           <w:sz w:val="22"/>
           <w:szCs w:val="22"/>
           <w:lang w:val="es-ES"/>
         </w:rPr>
         <w:drawing>
-          <wp:anchor distT="0" distB="0" distL="114300" distR="114300" simplePos="0" relativeHeight="251707392" behindDoc="0" locked="0" layoutInCell="1" allowOverlap="1" wp14:anchorId="31B141B2" wp14:editId="073EEDE8">
+          <wp:anchor distT="0" distB="0" distL="114300" distR="114300" simplePos="0" relativeHeight="251709440" behindDoc="0" locked="0" layoutInCell="1" allowOverlap="1" wp14:anchorId="617C45C9" wp14:editId="3508A229">
             <wp:simplePos x="0" y="0"/>
             <wp:positionH relativeFrom="column">
-              <wp:posOffset>-114300</wp:posOffset>
+              <wp:posOffset>914400</wp:posOffset>
             </wp:positionH>
             <wp:positionV relativeFrom="paragraph">
-              <wp:posOffset>228600</wp:posOffset>
+              <wp:posOffset>102235</wp:posOffset>
+            </wp:positionV>
+            <wp:extent cx="3657600" cy="7584440"/>
+            <wp:effectExtent l="0" t="0" r="0" b="10160"/>
+            <wp:wrapSquare wrapText="bothSides"/>
+            <wp:docPr id="11" name="Imagen 2"/>
+            <wp:cNvGraphicFramePr>
+              <a:graphicFrameLocks xmlns:a="http://schemas.openxmlformats.org/drawingml/2006/main" noChangeAspect="1"/>
+            </wp:cNvGraphicFramePr>
+            <a:graphic xmlns:a="http://schemas.openxmlformats.org/drawingml/2006/main">
+              <a:graphicData uri="http://schemas.openxmlformats.org/drawingml/2006/picture">
+                <pic:pic xmlns:pic="http://schemas.openxmlformats.org/drawingml/2006/picture">
+                  <pic:nvPicPr>
+                    <pic:cNvPr id="0" name="Picture 2"/>
+                    <pic:cNvPicPr>
+                      <a:picLocks noChangeAspect="1" noChangeArrowheads="1"/>
+                    </pic:cNvPicPr>
+                  </pic:nvPicPr>
+                  <pic:blipFill>
+                    <a:blip r:embed="rId55">
+                      <a:extLst>
+                        <a:ext uri="{28A0092B-C50C-407E-A947-70E740481C1C}">
+                          <a14:useLocalDpi xmlns:a14="http://schemas.microsoft.com/office/drawing/2010/main" val="0"/>
+                        </a:ext>
+                      </a:extLst>
+                    </a:blip>
+                    <a:srcRect/>
+                    <a:stretch>
+                      <a:fillRect/>
+                    </a:stretch>
+                  </pic:blipFill>
+                  <pic:spPr bwMode="auto">
+                    <a:xfrm>
+                      <a:off x="0" y="0"/>
+                      <a:ext cx="3657600" cy="7584440"/>
+                    </a:xfrm>
+                    <a:prstGeom prst="rect">
+                      <a:avLst/>
+                    </a:prstGeom>
+                    <a:noFill/>
+                    <a:ln>
+                      <a:noFill/>
+                    </a:ln>
+                  </pic:spPr>
+                </pic:pic>
+              </a:graphicData>
+            </a:graphic>
+            <wp14:sizeRelH relativeFrom="page">
+              <wp14:pctWidth>0</wp14:pctWidth>
+            </wp14:sizeRelH>
+            <wp14:sizeRelV relativeFrom="page">
+              <wp14:pctHeight>0</wp14:pctHeight>
+            </wp14:sizeRelV>
+          </wp:anchor>
+        </w:drawing>
+      </w:r>
+    </w:p>
+    <w:p>
+      <w:pPr>
+        <w:spacing w:line="360" w:lineRule="auto"/>
+        <w:jc w:val="both"/>
+        <w:rPr>
+          <w:rFonts w:ascii="Arial" w:hAnsi="Arial" w:cs="Arial"/>
+          <w:sz w:val="22"/>
+          <w:szCs w:val="22"/>
+        </w:rPr>
+      </w:pPr>
+    </w:p>
+    <w:p>
+      <w:pPr>
+        <w:spacing w:line="360" w:lineRule="auto"/>
+        <w:jc w:val="both"/>
+        <w:rPr>
+          <w:rFonts w:ascii="Arial" w:hAnsi="Arial" w:cs="Arial"/>
+          <w:sz w:val="22"/>
+          <w:szCs w:val="22"/>
+        </w:rPr>
+      </w:pPr>
+    </w:p>
+    <w:p>
+      <w:pPr>
+        <w:spacing w:line="360" w:lineRule="auto"/>
+        <w:jc w:val="both"/>
+        <w:rPr>
+          <w:rFonts w:ascii="Arial" w:hAnsi="Arial" w:cs="Arial"/>
+          <w:sz w:val="22"/>
+          <w:szCs w:val="22"/>
+        </w:rPr>
+      </w:pPr>
+    </w:p>
+    <w:p>
+      <w:pPr>
+        <w:spacing w:line="360" w:lineRule="auto"/>
+        <w:jc w:val="both"/>
+        <w:rPr>
+          <w:rFonts w:ascii="Arial" w:hAnsi="Arial" w:cs="Arial"/>
+          <w:sz w:val="22"/>
+          <w:szCs w:val="22"/>
+        </w:rPr>
+      </w:pPr>
+    </w:p>
+    <w:p>
+      <w:pPr>
+        <w:spacing w:line="360" w:lineRule="auto"/>
+        <w:jc w:val="both"/>
+        <w:rPr>
+          <w:rFonts w:ascii="Arial" w:hAnsi="Arial" w:cs="Arial"/>
+          <w:sz w:val="22"/>
+          <w:szCs w:val="22"/>
+        </w:rPr>
+      </w:pPr>
+    </w:p>
+    <w:p>
+      <w:pPr>
+        <w:spacing w:line="360" w:lineRule="auto"/>
+        <w:jc w:val="both"/>
+        <w:rPr>
+          <w:rFonts w:ascii="Arial" w:hAnsi="Arial" w:cs="Arial"/>
+          <w:sz w:val="22"/>
+          <w:szCs w:val="22"/>
+        </w:rPr>
+      </w:pPr>
+    </w:p>
+    <w:p>
+      <w:pPr>
+        <w:spacing w:line="360" w:lineRule="auto"/>
+        <w:jc w:val="both"/>
+        <w:rPr>
+          <w:rFonts w:ascii="Arial" w:hAnsi="Arial" w:cs="Arial"/>
+          <w:sz w:val="22"/>
+          <w:szCs w:val="22"/>
+        </w:rPr>
+      </w:pPr>
+    </w:p>
+    <w:p>
+      <w:pPr>
+        <w:spacing w:line="360" w:lineRule="auto"/>
+        <w:jc w:val="both"/>
+        <w:rPr>
+          <w:rFonts w:ascii="Arial" w:hAnsi="Arial" w:cs="Arial"/>
+          <w:sz w:val="22"/>
+          <w:szCs w:val="22"/>
+        </w:rPr>
+      </w:pPr>
+    </w:p>
+    <w:p>
+      <w:pPr>
+        <w:spacing w:line="360" w:lineRule="auto"/>
+        <w:jc w:val="both"/>
+        <w:rPr>
+          <w:rFonts w:ascii="Arial" w:hAnsi="Arial" w:cs="Arial"/>
+          <w:sz w:val="22"/>
+          <w:szCs w:val="22"/>
+        </w:rPr>
+      </w:pPr>
+    </w:p>
+    <w:p>
+      <w:pPr>
+        <w:spacing w:line="360" w:lineRule="auto"/>
+        <w:jc w:val="both"/>
+        <w:rPr>
+          <w:rFonts w:ascii="Arial" w:hAnsi="Arial" w:cs="Arial"/>
+          <w:sz w:val="22"/>
+          <w:szCs w:val="22"/>
+        </w:rPr>
+      </w:pPr>
+    </w:p>
+    <w:p>
+      <w:pPr>
+        <w:spacing w:line="360" w:lineRule="auto"/>
+        <w:jc w:val="both"/>
+        <w:rPr>
+          <w:rFonts w:ascii="Arial" w:hAnsi="Arial" w:cs="Arial"/>
+          <w:sz w:val="22"/>
+          <w:szCs w:val="22"/>
+        </w:rPr>
+      </w:pPr>
+    </w:p>
+    <w:p>
+      <w:pPr>
+        <w:spacing w:line="360" w:lineRule="auto"/>
+        <w:jc w:val="both"/>
+        <w:rPr>
+          <w:rFonts w:ascii="Arial" w:hAnsi="Arial" w:cs="Arial"/>
+          <w:sz w:val="22"/>
+          <w:szCs w:val="22"/>
+        </w:rPr>
+      </w:pPr>
+    </w:p>
+    <w:p>
+      <w:pPr>
+        <w:spacing w:line="360" w:lineRule="auto"/>
+        <w:jc w:val="both"/>
+        <w:rPr>
+          <w:rFonts w:ascii="Arial" w:hAnsi="Arial" w:cs="Arial"/>
+          <w:sz w:val="22"/>
+          <w:szCs w:val="22"/>
+        </w:rPr>
+      </w:pPr>
+    </w:p>
+    <w:p>
+      <w:pPr>
+        <w:spacing w:line="360" w:lineRule="auto"/>
+        <w:jc w:val="both"/>
+        <w:rPr>
+          <w:rFonts w:ascii="Arial" w:hAnsi="Arial" w:cs="Arial"/>
+          <w:sz w:val="22"/>
+          <w:szCs w:val="22"/>
+        </w:rPr>
+      </w:pPr>
+    </w:p>
+    <w:p>
+      <w:pPr>
+        <w:spacing w:line="360" w:lineRule="auto"/>
+        <w:jc w:val="both"/>
+        <w:rPr>
+          <w:rFonts w:ascii="Arial" w:hAnsi="Arial" w:cs="Arial"/>
+          <w:sz w:val="22"/>
+          <w:szCs w:val="22"/>
+        </w:rPr>
+      </w:pPr>
+    </w:p>
+    <w:p>
+      <w:pPr>
+        <w:spacing w:line="360" w:lineRule="auto"/>
+        <w:jc w:val="both"/>
+        <w:rPr>
+          <w:rFonts w:ascii="Arial" w:hAnsi="Arial" w:cs="Arial"/>
+          <w:sz w:val="22"/>
+          <w:szCs w:val="22"/>
+        </w:rPr>
+      </w:pPr>
+    </w:p>
+    <w:p>
+      <w:pPr>
+        <w:spacing w:line="360" w:lineRule="auto"/>
+        <w:jc w:val="both"/>
+        <w:rPr>
+          <w:rFonts w:ascii="Arial" w:hAnsi="Arial" w:cs="Arial"/>
+          <w:sz w:val="22"/>
+          <w:szCs w:val="22"/>
+        </w:rPr>
+      </w:pPr>
+    </w:p>
+    <w:p>
+      <w:pPr>
+        <w:spacing w:line="360" w:lineRule="auto"/>
+        <w:jc w:val="both"/>
+        <w:rPr>
+          <w:rFonts w:ascii="Arial" w:hAnsi="Arial" w:cs="Arial"/>
+          <w:sz w:val="22"/>
+          <w:szCs w:val="22"/>
+        </w:rPr>
+      </w:pPr>
+    </w:p>
+    <w:p>
+      <w:pPr>
+        <w:spacing w:line="360" w:lineRule="auto"/>
+        <w:jc w:val="both"/>
+        <w:rPr>
+          <w:rFonts w:ascii="Arial" w:hAnsi="Arial" w:cs="Arial"/>
+          <w:sz w:val="22"/>
+          <w:szCs w:val="22"/>
+        </w:rPr>
+      </w:pPr>
+    </w:p>
+    <w:p>
+      <w:pPr>
+        <w:spacing w:line="360" w:lineRule="auto"/>
+        <w:jc w:val="both"/>
+        <w:rPr>
+          <w:rFonts w:ascii="Arial" w:hAnsi="Arial" w:cs="Arial"/>
+          <w:sz w:val="22"/>
+          <w:szCs w:val="22"/>
+        </w:rPr>
+      </w:pPr>
+    </w:p>
+    <w:p>
+      <w:pPr>
+        <w:spacing w:line="360" w:lineRule="auto"/>
+        <w:jc w:val="both"/>
+        <w:rPr>
+          <w:rFonts w:ascii="Arial" w:hAnsi="Arial" w:cs="Arial"/>
+          <w:sz w:val="22"/>
+          <w:szCs w:val="22"/>
+        </w:rPr>
+      </w:pPr>
+    </w:p>
+    <w:p>
+      <w:pPr>
+        <w:spacing w:line="360" w:lineRule="auto"/>
+        <w:jc w:val="both"/>
+        <w:rPr>
+          <w:rFonts w:ascii="Arial" w:hAnsi="Arial" w:cs="Arial"/>
+          <w:sz w:val="22"/>
+          <w:szCs w:val="22"/>
+        </w:rPr>
+      </w:pPr>
+    </w:p>
+    <w:p>
+      <w:pPr>
+        <w:spacing w:line="360" w:lineRule="auto"/>
+        <w:jc w:val="both"/>
+        <w:rPr>
+          <w:rFonts w:ascii="Arial" w:hAnsi="Arial" w:cs="Arial"/>
+          <w:sz w:val="22"/>
+          <w:szCs w:val="22"/>
+        </w:rPr>
+      </w:pPr>
+    </w:p>
+    <w:p>
+      <w:pPr>
+        <w:spacing w:line="360" w:lineRule="auto"/>
+        <w:jc w:val="both"/>
+        <w:rPr>
+          <w:rFonts w:ascii="Arial" w:hAnsi="Arial" w:cs="Arial"/>
+          <w:sz w:val="22"/>
+          <w:szCs w:val="22"/>
+        </w:rPr>
+      </w:pPr>
+    </w:p>
+    <w:p>
+      <w:pPr>
+        <w:spacing w:line="360" w:lineRule="auto"/>
+        <w:jc w:val="both"/>
+        <w:rPr>
+          <w:rFonts w:ascii="Arial" w:hAnsi="Arial" w:cs="Arial"/>
+          <w:sz w:val="22"/>
+          <w:szCs w:val="22"/>
+        </w:rPr>
+      </w:pPr>
+    </w:p>
+    <w:p>
+      <w:pPr>
+        <w:spacing w:line="360" w:lineRule="auto"/>
+        <w:jc w:val="both"/>
+        <w:rPr>
+          <w:rFonts w:ascii="Arial" w:hAnsi="Arial" w:cs="Arial"/>
+          <w:sz w:val="22"/>
+          <w:szCs w:val="22"/>
+        </w:rPr>
+      </w:pPr>
+    </w:p>
+    <w:p>
+      <w:pPr>
+        <w:spacing w:line="360" w:lineRule="auto"/>
+        <w:jc w:val="both"/>
+        <w:rPr>
+          <w:rFonts w:ascii="Arial" w:hAnsi="Arial" w:cs="Arial"/>
+          <w:sz w:val="22"/>
+          <w:szCs w:val="22"/>
+        </w:rPr>
+      </w:pPr>
+    </w:p>
+    <w:p>
+      <w:pPr>
+        <w:spacing w:line="360" w:lineRule="auto"/>
+        <w:jc w:val="both"/>
+        <w:rPr>
+          <w:rFonts w:ascii="Arial" w:hAnsi="Arial" w:cs="Arial"/>
+          <w:sz w:val="22"/>
+          <w:szCs w:val="22"/>
+        </w:rPr>
+      </w:pPr>
+    </w:p>
+    <w:p>
+      <w:pPr>
+        <w:spacing w:line="360" w:lineRule="auto"/>
+        <w:jc w:val="both"/>
+        <w:rPr>
+          <w:rFonts w:ascii="Arial" w:hAnsi="Arial" w:cs="Arial"/>
+          <w:sz w:val="22"/>
+          <w:szCs w:val="22"/>
+        </w:rPr>
+      </w:pPr>
+    </w:p>
+    <w:p>
+      <w:pPr>
+        <w:spacing w:line="360" w:lineRule="auto"/>
+        <w:jc w:val="both"/>
+        <w:rPr>
+          <w:rFonts w:ascii="Arial" w:hAnsi="Arial" w:cs="Arial"/>
+          <w:sz w:val="22"/>
+          <w:szCs w:val="22"/>
+        </w:rPr>
+      </w:pPr>
+    </w:p>
+    <w:p>
+      <w:pPr>
+        <w:spacing w:line="360" w:lineRule="auto"/>
+        <w:jc w:val="both"/>
+        <w:rPr>
+          <w:rFonts w:ascii="Arial" w:hAnsi="Arial" w:cs="Arial"/>
+          <w:sz w:val="22"/>
+          <w:szCs w:val="22"/>
+        </w:rPr>
+      </w:pPr>
+    </w:p>
+    <w:p>
+      <w:pPr>
+        <w:spacing w:line="360" w:lineRule="auto"/>
+        <w:jc w:val="both"/>
+        <w:rPr>
+          <w:rFonts w:ascii="Arial" w:hAnsi="Arial" w:cs="Arial"/>
+          <w:sz w:val="22"/>
+          <w:szCs w:val="22"/>
+        </w:rPr>
+      </w:pPr>
+    </w:p>
+    <w:p>
+      <w:pPr>
+        <w:spacing w:line="360" w:lineRule="auto"/>
+        <w:jc w:val="both"/>
+        <w:rPr>
+          <w:rFonts w:ascii="Arial" w:hAnsi="Arial" w:cs="Arial"/>
+          <w:sz w:val="22"/>
+          <w:szCs w:val="22"/>
+        </w:rPr>
+      </w:pPr>
+      <w:r>
+        <w:rPr>
+          <w:rFonts w:ascii="Arial" w:hAnsi="Arial" w:cs="Arial"/>
+          <w:sz w:val="22"/>
+          <w:szCs w:val="22"/>
+        </w:rPr>
+        <w:t>Fig. 15</w:t>
+      </w:r>
+      <w:r>
+        <w:rPr>
+          <w:rFonts w:ascii="Arial" w:hAnsi="Arial" w:cs="Arial"/>
+          <w:sz w:val="22"/>
+          <w:szCs w:val="22"/>
+        </w:rPr>
+        <w:t xml:space="preserve">. </w:t>
+      </w:r>
+      <w:r>
+        <w:rPr>
+          <w:rFonts w:ascii="Arial" w:hAnsi="Arial" w:cs="Arial"/>
+          <w:sz w:val="22"/>
+          <w:szCs w:val="22"/>
+        </w:rPr>
+        <w:t>Esquema de un sistema de cromatografía en contracorriente en lecho móvil verdadero (TMB) para la separación de dos componentes A y B.</w:t>
+      </w:r>
+    </w:p>
+    <w:p>
+      <w:pPr>
+        <w:spacing w:line="360" w:lineRule="auto"/>
+        <w:ind w:firstLine="709"/>
+        <w:jc w:val="both"/>
+        <w:rPr>
+          <w:rFonts w:ascii="Arial" w:hAnsi="Arial" w:cs="Arial"/>
+          <w:sz w:val="22"/>
+          <w:szCs w:val="22"/>
+        </w:rPr>
+      </w:pPr>
+    </w:p>
+    <w:p>
+      <w:pPr>
+        <w:spacing w:line="360" w:lineRule="auto"/>
+        <w:ind w:firstLine="709"/>
+        <w:jc w:val="both"/>
+        <w:rPr>
+          <w:rFonts w:ascii="Arial" w:hAnsi="Arial" w:cs="Arial"/>
+          <w:sz w:val="22"/>
+          <w:szCs w:val="22"/>
+        </w:rPr>
+      </w:pPr>
+      <w:r>
+        <w:rPr>
+          <w:rFonts w:ascii="Arial" w:hAnsi="Arial" w:cs="Arial"/>
+          <w:sz w:val="22"/>
+          <w:szCs w:val="22"/>
+        </w:rPr>
+        <w:t>Por el contrario, el sistema de cromatografía en lecho móvil simulado  (</w:t>
+      </w:r>
+      <w:proofErr w:type="spellStart"/>
+      <w:r>
+        <w:rPr>
+          <w:rFonts w:ascii="Arial" w:hAnsi="Arial" w:cs="Arial"/>
+          <w:sz w:val="22"/>
+          <w:szCs w:val="22"/>
+        </w:rPr>
+        <w:t>Simulated</w:t>
+      </w:r>
+      <w:proofErr w:type="spellEnd"/>
+      <w:r>
+        <w:rPr>
+          <w:rFonts w:ascii="Arial" w:hAnsi="Arial" w:cs="Arial"/>
+          <w:sz w:val="22"/>
+          <w:szCs w:val="22"/>
+        </w:rPr>
+        <w:t xml:space="preserve"> </w:t>
+      </w:r>
+      <w:proofErr w:type="spellStart"/>
+      <w:r>
+        <w:rPr>
+          <w:rFonts w:ascii="Arial" w:hAnsi="Arial" w:cs="Arial"/>
+          <w:sz w:val="22"/>
+          <w:szCs w:val="22"/>
+        </w:rPr>
+        <w:t>Moving</w:t>
+      </w:r>
+      <w:proofErr w:type="spellEnd"/>
+      <w:r>
+        <w:rPr>
+          <w:rFonts w:ascii="Arial" w:hAnsi="Arial" w:cs="Arial"/>
+          <w:sz w:val="22"/>
+          <w:szCs w:val="22"/>
+        </w:rPr>
+        <w:t xml:space="preserve"> </w:t>
+      </w:r>
+      <w:proofErr w:type="spellStart"/>
+      <w:r>
+        <w:rPr>
+          <w:rFonts w:ascii="Arial" w:hAnsi="Arial" w:cs="Arial"/>
+          <w:sz w:val="22"/>
+          <w:szCs w:val="22"/>
+        </w:rPr>
+        <w:t>Bed</w:t>
+      </w:r>
+      <w:proofErr w:type="spellEnd"/>
+      <w:r>
+        <w:rPr>
+          <w:rFonts w:ascii="Arial" w:hAnsi="Arial" w:cs="Arial"/>
+          <w:sz w:val="22"/>
+          <w:szCs w:val="22"/>
+        </w:rPr>
+        <w:t>, SMB)</w:t>
+      </w:r>
+      <w:r>
+        <w:rPr>
+          <w:rFonts w:ascii="Arial" w:hAnsi="Arial" w:cs="Arial"/>
+          <w:sz w:val="22"/>
+          <w:szCs w:val="22"/>
+        </w:rPr>
+        <w:t xml:space="preserve"> evita este problema simulando el movimiento de la fase sólida, que en realidad no se mueve, mediante el movimiento de los puntos de inyección y de extracción de un conjunto de columnas.</w:t>
+      </w:r>
+    </w:p>
+    <w:p>
+      <w:pPr>
+        <w:spacing w:line="360" w:lineRule="auto"/>
+        <w:ind w:firstLine="709"/>
+        <w:jc w:val="both"/>
+        <w:rPr>
+          <w:rFonts w:ascii="Arial" w:hAnsi="Arial" w:cs="Arial"/>
+          <w:sz w:val="22"/>
+          <w:szCs w:val="22"/>
+        </w:rPr>
+      </w:pPr>
+      <w:r>
+        <w:rPr>
+          <w:rFonts w:ascii="Arial" w:hAnsi="Arial" w:cs="Arial"/>
+          <w:sz w:val="22"/>
+          <w:szCs w:val="22"/>
+        </w:rPr>
+        <w:t>El proceso SMB consiste en una serie de columnas conectadas en serie y operadas de forma simultánea. El conjunto de las columnas forma cuatro zonas de trabajo, ta</w:t>
+      </w:r>
+      <w:r>
+        <w:rPr>
+          <w:rFonts w:ascii="Arial" w:hAnsi="Arial" w:cs="Arial"/>
+          <w:sz w:val="22"/>
+          <w:szCs w:val="22"/>
+        </w:rPr>
+        <w:t>l y como se indica en la Fig. 16</w:t>
+      </w:r>
+      <w:r>
+        <w:rPr>
+          <w:rFonts w:ascii="Arial" w:hAnsi="Arial" w:cs="Arial"/>
+          <w:sz w:val="22"/>
+          <w:szCs w:val="22"/>
+        </w:rPr>
+        <w:t>.</w:t>
+      </w:r>
+    </w:p>
+    <w:p>
+      <w:pPr>
+        <w:spacing w:line="360" w:lineRule="auto"/>
+        <w:ind w:firstLine="709"/>
+        <w:jc w:val="both"/>
+        <w:rPr>
+          <w:rFonts w:ascii="Arial" w:hAnsi="Arial" w:cs="Arial"/>
+          <w:sz w:val="22"/>
+          <w:szCs w:val="22"/>
+        </w:rPr>
+      </w:pPr>
+      <w:r>
+        <w:rPr>
+          <w:rFonts w:ascii="Arial" w:hAnsi="Arial" w:cs="Arial"/>
+          <w:noProof/>
+          <w:sz w:val="22"/>
+          <w:szCs w:val="22"/>
+          <w:lang w:val="es-ES"/>
+        </w:rPr>
+        <w:drawing>
+          <wp:anchor distT="0" distB="0" distL="114300" distR="114300" simplePos="0" relativeHeight="251707392" behindDoc="0" locked="0" layoutInCell="1" allowOverlap="1" wp14:anchorId="31B141B2" wp14:editId="226577E4">
+            <wp:simplePos x="0" y="0"/>
+            <wp:positionH relativeFrom="column">
+              <wp:posOffset>0</wp:posOffset>
+            </wp:positionH>
+            <wp:positionV relativeFrom="paragraph">
+              <wp:posOffset>1971040</wp:posOffset>
             </wp:positionV>
             <wp:extent cx="5756275" cy="4627880"/>
             <wp:effectExtent l="0" t="0" r="9525" b="0"/>
@@ -26246,7 +27090,7 @@
                     </pic:cNvPicPr>
                   </pic:nvPicPr>
                   <pic:blipFill>
-                    <a:blip r:embed="rId55">
+                    <a:blip r:embed="rId56">
                       <a:extLst>
                         <a:ext uri="{28A0092B-C50C-407E-A947-70E740481C1C}">
                           <a14:useLocalDpi xmlns:a14="http://schemas.microsoft.com/office/drawing/2010/main" val="0"/>
@@ -26283,6 +27127,14 @@
           </wp:anchor>
         </w:drawing>
       </w:r>
+      <w:r>
+        <w:rPr>
+          <w:rFonts w:ascii="Arial" w:hAnsi="Arial" w:cs="Arial"/>
+          <w:sz w:val="22"/>
+          <w:szCs w:val="22"/>
+        </w:rPr>
+        <w:t>La sustancia B que será menos afín por la fase estacionaria avanzará más rápidamente, mientras que la sustancia A quedará retrasada a lo largo de la zona III. Si tiene lugar el desplazamiento de la alimentación hacia el nodo siguiente cuando la sustancia B ya haya salido de la zona III pero la sustancia A aún no haya alcanzado el extremo de esa zona, entonces se consigue la separación de B, cuya salida tendrá lugar por el refinado R. Además, si simultáneamente se consigue que la sustancia B no alcance la zona I, se obtendrá la sustancia A en la salida del extracto E y se conseguirá la separación de la mezcla.</w:t>
+      </w:r>
     </w:p>
     <w:p>
       <w:pPr>
@@ -26319,15 +27171,7 @@
           <w:sz w:val="22"/>
           <w:szCs w:val="22"/>
         </w:rPr>
-        <w:t>); E (extracción).</w:t>
-      </w:r>
-      <w:r>
-        <w:rPr>
-          <w:rFonts w:ascii="Arial" w:hAnsi="Arial" w:cs="Arial"/>
-          <w:sz w:val="22"/>
-          <w:szCs w:val="22"/>
-        </w:rPr>
-        <w:t xml:space="preserve"> (</w:t>
+        <w:t>); E (extracción). (</w:t>
       </w:r>
       <w:proofErr w:type="spellStart"/>
       <w:r>
@@ -26351,17 +27195,6 @@
     <w:p>
       <w:pPr>
         <w:spacing w:line="360" w:lineRule="auto"/>
-        <w:jc w:val="both"/>
-        <w:rPr>
-          <w:rFonts w:ascii="Arial" w:hAnsi="Arial" w:cs="Arial"/>
-          <w:sz w:val="22"/>
-          <w:szCs w:val="22"/>
-        </w:rPr>
-      </w:pPr>
-    </w:p>
-    <w:p>
-      <w:pPr>
-        <w:spacing w:line="360" w:lineRule="auto"/>
         <w:ind w:firstLine="709"/>
         <w:jc w:val="both"/>
         <w:rPr>
@@ -26540,7 +27373,31 @@
           <w:sz w:val="22"/>
           <w:szCs w:val="22"/>
         </w:rPr>
-        <w:t xml:space="preserve"> mediante cromatografía de lecho móvil simulado. Debido a los prometedores resultados obtenidos, aumentó el interés por la técnica de manera que tan sólo cinco años después se instaló la primera planta para la producción de fármacos a gran escala en la industria UCB </w:t>
+        <w:t xml:space="preserve"> mediante cromat</w:t>
+      </w:r>
+      <w:r>
+        <w:rPr>
+          <w:rFonts w:ascii="Arial" w:hAnsi="Arial" w:cs="Arial"/>
+          <w:sz w:val="22"/>
+          <w:szCs w:val="22"/>
+        </w:rPr>
+        <w:t>ografía de lecho móvil simulado</w:t>
+      </w:r>
+      <w:r>
+        <w:rPr>
+          <w:rFonts w:ascii="Arial" w:hAnsi="Arial" w:cs="Arial"/>
+          <w:sz w:val="22"/>
+          <w:szCs w:val="22"/>
+        </w:rPr>
+        <w:t xml:space="preserve"> </w:t>
+      </w:r>
+      <w:r>
+        <w:rPr>
+          <w:rFonts w:ascii="Arial" w:hAnsi="Arial" w:cs="Arial"/>
+          <w:sz w:val="22"/>
+          <w:szCs w:val="22"/>
+        </w:rPr>
+        <w:t>(</w:t>
       </w:r>
       <w:proofErr w:type="spellStart"/>
       <w:r>
@@ -26549,6 +27406,56 @@
           <w:sz w:val="22"/>
           <w:szCs w:val="22"/>
         </w:rPr>
+        <w:t>Nicoud</w:t>
+      </w:r>
+      <w:proofErr w:type="spellEnd"/>
+      <w:r>
+        <w:rPr>
+          <w:rFonts w:ascii="Arial" w:hAnsi="Arial" w:cs="Arial"/>
+          <w:sz w:val="22"/>
+          <w:szCs w:val="22"/>
+        </w:rPr>
+        <w:t xml:space="preserve"> et al., </w:t>
+      </w:r>
+      <w:r>
+        <w:rPr>
+          <w:rFonts w:ascii="Arial" w:hAnsi="Arial" w:cs="Arial"/>
+          <w:sz w:val="22"/>
+          <w:szCs w:val="22"/>
+        </w:rPr>
+        <w:t>2000</w:t>
+      </w:r>
+      <w:r>
+        <w:rPr>
+          <w:rFonts w:ascii="Arial" w:hAnsi="Arial" w:cs="Arial"/>
+          <w:sz w:val="22"/>
+          <w:szCs w:val="22"/>
+        </w:rPr>
+        <w:t>)</w:t>
+      </w:r>
+      <w:r>
+        <w:rPr>
+          <w:rFonts w:ascii="Arial" w:hAnsi="Arial" w:cs="Arial"/>
+          <w:sz w:val="22"/>
+          <w:szCs w:val="22"/>
+        </w:rPr>
+        <w:t>.</w:t>
+      </w:r>
+      <w:r>
+        <w:rPr>
+          <w:rFonts w:ascii="Arial" w:hAnsi="Arial" w:cs="Arial"/>
+          <w:sz w:val="22"/>
+          <w:szCs w:val="22"/>
+        </w:rPr>
+        <w:t xml:space="preserve">Debido a los prometedores resultados obtenidos, aumentó el interés por la técnica de manera que tan sólo cinco años después se instaló la primera planta para la producción de fármacos a gran escala en la industria UCB </w:t>
+      </w:r>
+      <w:proofErr w:type="spellStart"/>
+      <w:r>
+        <w:rPr>
+          <w:rFonts w:ascii="Arial" w:hAnsi="Arial" w:cs="Arial"/>
+          <w:sz w:val="22"/>
+          <w:szCs w:val="22"/>
+        </w:rPr>
         <w:t>Pharma</w:t>
       </w:r>
       <w:proofErr w:type="spellEnd"/>
@@ -26575,7 +27482,7 @@
           <w:sz w:val="22"/>
           <w:szCs w:val="22"/>
         </w:rPr>
-        <w:t>Nicoud</w:t>
+        <w:t>McCoy</w:t>
       </w:r>
       <w:proofErr w:type="spellEnd"/>
       <w:r>
@@ -26584,7 +27491,15 @@
           <w:sz w:val="22"/>
           <w:szCs w:val="22"/>
         </w:rPr>
-        <w:t xml:space="preserve"> et al., </w:t>
+        <w:t>,</w:t>
+      </w:r>
+      <w:r>
+        <w:rPr>
+          <w:rFonts w:ascii="Arial" w:hAnsi="Arial" w:cs="Arial"/>
+          <w:sz w:val="22"/>
+          <w:szCs w:val="22"/>
+        </w:rPr>
+        <w:t xml:space="preserve"> </w:t>
       </w:r>
       <w:r>
         <w:rPr>
@@ -26628,55 +27543,57 @@
           <w:sz w:val="22"/>
           <w:szCs w:val="22"/>
         </w:rPr>
-        <w:t>El creciente interés por la tecnología SMB permite considerar esta técnica de separación como una de las más prometedoras del siglo XXI (</w:t>
-      </w:r>
-      <w:r>
-        <w:rPr>
-          <w:rFonts w:ascii="Arial" w:hAnsi="Arial" w:cs="Arial"/>
-          <w:sz w:val="22"/>
-          <w:szCs w:val="22"/>
-          <w:highlight w:val="cyan"/>
-        </w:rPr>
-        <w:t>Taylor, 2009</w:t>
-      </w:r>
-      <w:r>
-        <w:rPr>
-          <w:rFonts w:ascii="Arial" w:hAnsi="Arial" w:cs="Arial"/>
-          <w:sz w:val="22"/>
-          <w:szCs w:val="22"/>
-        </w:rPr>
-        <w:t>).</w:t>
-      </w:r>
-    </w:p>
-    <w:p>
-      <w:pPr>
-        <w:spacing w:line="360" w:lineRule="auto"/>
-        <w:jc w:val="both"/>
-        <w:rPr>
-          <w:rFonts w:ascii="Arial" w:hAnsi="Arial" w:cs="Arial"/>
-          <w:sz w:val="22"/>
-          <w:szCs w:val="22"/>
-        </w:rPr>
-      </w:pPr>
-    </w:p>
-    <w:p>
-      <w:pPr>
-        <w:spacing w:line="360" w:lineRule="auto"/>
-        <w:jc w:val="both"/>
-        <w:rPr>
-          <w:rFonts w:ascii="Arial" w:hAnsi="Arial" w:cs="Arial"/>
-          <w:sz w:val="22"/>
-          <w:szCs w:val="22"/>
-        </w:rPr>
-      </w:pPr>
-      <w:r>
-        <w:rPr>
-          <w:rFonts w:ascii="Arial" w:hAnsi="Arial" w:cs="Arial"/>
-          <w:sz w:val="22"/>
-          <w:szCs w:val="22"/>
-        </w:rPr>
-        <w:t>3.5.2. Antecedentes a la tecnología SMB: Cromatografía por etapas</w:t>
-      </w:r>
+        <w:t xml:space="preserve">El creciente interés por la tecnología SMB permite considerar esta técnica de separación como una de las más prometedoras del siglo XXI </w:t>
+      </w:r>
+      <w:r>
+        <w:rPr>
+          <w:rFonts w:ascii="Arial" w:hAnsi="Arial" w:cs="Arial"/>
+          <w:sz w:val="22"/>
+          <w:szCs w:val="22"/>
+        </w:rPr>
+        <w:t>(Taylor, 2009).</w:t>
+      </w:r>
+    </w:p>
+    <w:p>
+      <w:pPr>
+        <w:spacing w:line="360" w:lineRule="auto"/>
+        <w:jc w:val="both"/>
+        <w:rPr>
+          <w:rFonts w:ascii="Arial" w:hAnsi="Arial" w:cs="Arial"/>
+          <w:sz w:val="22"/>
+          <w:szCs w:val="22"/>
+        </w:rPr>
+      </w:pPr>
+    </w:p>
+    <w:p>
+      <w:pPr>
+        <w:spacing w:line="360" w:lineRule="auto"/>
+        <w:jc w:val="both"/>
+        <w:rPr>
+          <w:rFonts w:ascii="Arial" w:hAnsi="Arial" w:cs="Arial"/>
+          <w:sz w:val="22"/>
+          <w:szCs w:val="22"/>
+        </w:rPr>
+      </w:pPr>
+      <w:r>
+        <w:rPr>
+          <w:rFonts w:ascii="Arial" w:hAnsi="Arial" w:cs="Arial"/>
+          <w:sz w:val="22"/>
+          <w:szCs w:val="22"/>
+        </w:rPr>
+        <w:t>3.5.3. Proceso de separación</w:t>
+      </w:r>
+    </w:p>
+    <w:p>
+      <w:pPr>
+        <w:spacing w:line="360" w:lineRule="auto"/>
+        <w:jc w:val="both"/>
+        <w:rPr>
+          <w:rFonts w:ascii="Arial" w:hAnsi="Arial" w:cs="Arial"/>
+          <w:sz w:val="22"/>
+          <w:szCs w:val="22"/>
+        </w:rPr>
+      </w:pPr>
     </w:p>
     <w:p>
       <w:pPr>
@@ -26695,7 +27612,7 @@
           <w:sz w:val="22"/>
           <w:szCs w:val="22"/>
         </w:rPr>
-        <w:t>La cromatografía se ha empleado como técnica de separación a escala analítica, pero cada vez es mayor el interés de desarrollar métodos cromatográficos adecuados para la separación de compuestos a escala preparativa (</w:t>
+        <w:t xml:space="preserve">Este proyecto consiste en la separación de la mezcla obtenida de la oxidación de lactosa catalizada por glucosa-fructosa </w:t>
       </w:r>
       <w:proofErr w:type="spellStart"/>
       <w:r>
@@ -26703,9 +27620,8 @@
           <w:rFonts w:ascii="Arial" w:hAnsi="Arial" w:cs="Arial"/>
           <w:sz w:val="22"/>
           <w:szCs w:val="22"/>
-          <w:highlight w:val="cyan"/>
-        </w:rPr>
-        <w:t>Subramanian</w:t>
+        </w:rPr>
+        <w:t>oxidorreductasa</w:t>
       </w:r>
       <w:proofErr w:type="spellEnd"/>
       <w:r>
@@ -26713,17 +27629,150 @@
           <w:rFonts w:ascii="Arial" w:hAnsi="Arial" w:cs="Arial"/>
           <w:sz w:val="22"/>
           <w:szCs w:val="22"/>
-          <w:highlight w:val="cyan"/>
-        </w:rPr>
-        <w:t>, 2001</w:t>
-      </w:r>
-      <w:r>
-        <w:rPr>
-          <w:rFonts w:ascii="Arial" w:hAnsi="Arial" w:cs="Arial"/>
-          <w:sz w:val="22"/>
-          <w:szCs w:val="22"/>
-        </w:rPr>
-        <w:t>).</w:t>
+        </w:rPr>
+        <w:t xml:space="preserve"> y </w:t>
+      </w:r>
+      <w:proofErr w:type="spellStart"/>
+      <w:r>
+        <w:rPr>
+          <w:rFonts w:ascii="Arial" w:hAnsi="Arial" w:cs="Arial"/>
+          <w:sz w:val="22"/>
+          <w:szCs w:val="22"/>
+        </w:rPr>
+        <w:t>Glucono</w:t>
+      </w:r>
+      <w:proofErr w:type="spellEnd"/>
+      <w:r>
+        <w:rPr>
+          <w:rFonts w:ascii="Arial" w:hAnsi="Arial" w:cs="Arial"/>
+          <w:sz w:val="22"/>
+          <w:szCs w:val="22"/>
+        </w:rPr>
+        <w:t>-</w:t>
+      </w:r>
+      <w:r>
+        <w:rPr>
+          <w:rFonts w:ascii="Arial" w:hAnsi="Arial" w:cs="Arial"/>
+          <w:sz w:val="22"/>
+          <w:szCs w:val="22"/>
+        </w:rPr>
+        <w:sym w:font="Symbol" w:char="F064"/>
+      </w:r>
+      <w:r>
+        <w:rPr>
+          <w:rFonts w:ascii="Arial" w:hAnsi="Arial" w:cs="Arial"/>
+          <w:sz w:val="22"/>
+          <w:szCs w:val="22"/>
+        </w:rPr>
+        <w:t>-</w:t>
+      </w:r>
+      <w:proofErr w:type="spellStart"/>
+      <w:r>
+        <w:rPr>
+          <w:rFonts w:ascii="Arial" w:hAnsi="Arial" w:cs="Arial"/>
+          <w:sz w:val="22"/>
+          <w:szCs w:val="22"/>
+        </w:rPr>
+        <w:t>lactonada</w:t>
+      </w:r>
+      <w:proofErr w:type="spellEnd"/>
+      <w:r>
+        <w:rPr>
+          <w:rFonts w:ascii="Arial" w:hAnsi="Arial" w:cs="Arial"/>
+          <w:sz w:val="22"/>
+          <w:szCs w:val="22"/>
+        </w:rPr>
+        <w:t xml:space="preserve">. Estas enzimas de las bacterias </w:t>
+      </w:r>
+      <w:proofErr w:type="spellStart"/>
+      <w:r>
+        <w:rPr>
+          <w:rFonts w:ascii="Arial" w:hAnsi="Arial" w:cs="Arial"/>
+          <w:sz w:val="22"/>
+          <w:szCs w:val="22"/>
+        </w:rPr>
+        <w:t>Zymomonas</w:t>
+      </w:r>
+      <w:proofErr w:type="spellEnd"/>
+      <w:r>
+        <w:rPr>
+          <w:rFonts w:ascii="Arial" w:hAnsi="Arial" w:cs="Arial"/>
+          <w:sz w:val="22"/>
+          <w:szCs w:val="22"/>
+        </w:rPr>
+        <w:t xml:space="preserve"> </w:t>
+      </w:r>
+      <w:proofErr w:type="spellStart"/>
+      <w:r>
+        <w:rPr>
+          <w:rFonts w:ascii="Arial" w:hAnsi="Arial" w:cs="Arial"/>
+          <w:sz w:val="22"/>
+          <w:szCs w:val="22"/>
+        </w:rPr>
+        <w:t>mobilis</w:t>
+      </w:r>
+      <w:proofErr w:type="spellEnd"/>
+      <w:r>
+        <w:rPr>
+          <w:rFonts w:ascii="Arial" w:hAnsi="Arial" w:cs="Arial"/>
+          <w:sz w:val="22"/>
+          <w:szCs w:val="22"/>
+        </w:rPr>
+        <w:t xml:space="preserve"> son capaces de oxidar la lactosa en presencia de fructosa a su respectivo ácido orgánico (ácido lactobiónico) y sorbitol. Para ello, se ha elegido como mejor opción para separar la mezcla de multicomponentes la tecnología de lecho móvil simulado (</w:t>
+      </w:r>
+      <w:proofErr w:type="spellStart"/>
+      <w:r>
+        <w:rPr>
+          <w:rFonts w:ascii="Arial" w:hAnsi="Arial" w:cs="Arial"/>
+          <w:sz w:val="22"/>
+          <w:szCs w:val="22"/>
+        </w:rPr>
+        <w:t>Simulated</w:t>
+      </w:r>
+      <w:proofErr w:type="spellEnd"/>
+      <w:r>
+        <w:rPr>
+          <w:rFonts w:ascii="Arial" w:hAnsi="Arial" w:cs="Arial"/>
+          <w:sz w:val="22"/>
+          <w:szCs w:val="22"/>
+        </w:rPr>
+        <w:t xml:space="preserve"> </w:t>
+      </w:r>
+      <w:proofErr w:type="spellStart"/>
+      <w:r>
+        <w:rPr>
+          <w:rFonts w:ascii="Arial" w:hAnsi="Arial" w:cs="Arial"/>
+          <w:sz w:val="22"/>
+          <w:szCs w:val="22"/>
+        </w:rPr>
+        <w:t>Moving</w:t>
+      </w:r>
+      <w:proofErr w:type="spellEnd"/>
+      <w:r>
+        <w:rPr>
+          <w:rFonts w:ascii="Arial" w:hAnsi="Arial" w:cs="Arial"/>
+          <w:sz w:val="22"/>
+          <w:szCs w:val="22"/>
+        </w:rPr>
+        <w:t xml:space="preserve"> </w:t>
+      </w:r>
+      <w:proofErr w:type="spellStart"/>
+      <w:r>
+        <w:rPr>
+          <w:rFonts w:ascii="Arial" w:hAnsi="Arial" w:cs="Arial"/>
+          <w:sz w:val="22"/>
+          <w:szCs w:val="22"/>
+        </w:rPr>
+        <w:t>Bed</w:t>
+      </w:r>
+      <w:proofErr w:type="spellEnd"/>
+      <w:r>
+        <w:rPr>
+          <w:rFonts w:ascii="Arial" w:hAnsi="Arial" w:cs="Arial"/>
+          <w:sz w:val="22"/>
+          <w:szCs w:val="22"/>
+        </w:rPr>
+        <w:t>, SMB), de tal manera que los productos (ácido lactobiónico y sorbitol) puedan ser recuperados y se recirculen los sustratos no convertidos al reactor enzimático.</w:t>
       </w:r>
     </w:p>
     <w:p>
@@ -26743,7 +27792,35 @@
           <w:sz w:val="22"/>
           <w:szCs w:val="22"/>
         </w:rPr>
-        <w:t>En química fina o en la industria farmacéutica es necesario obtener altas purezas. Esto se puede conseguir trabajando en discontinuo en cromatografía por etapas (</w:t>
+        <w:t xml:space="preserve">Por lo tanto, para la separación se utilizarán dos unidades SMB en cascada. La primera unidad se utilizará para recuperar el ácido lactobiónico. Mientras que la segunda unidad, </w:t>
+      </w:r>
+      <w:r>
+        <w:rPr>
+          <w:rFonts w:ascii="Arial" w:hAnsi="Arial" w:cs="Arial"/>
+          <w:sz w:val="22"/>
+          <w:szCs w:val="22"/>
+        </w:rPr>
+        <w:t xml:space="preserve">servirá para separar el resto de componentes. </w:t>
+      </w:r>
+    </w:p>
+    <w:p>
+      <w:pPr>
+        <w:spacing w:line="360" w:lineRule="auto"/>
+        <w:ind w:firstLine="709"/>
+        <w:jc w:val="both"/>
+        <w:rPr>
+          <w:rFonts w:ascii="Arial" w:hAnsi="Arial" w:cs="Arial"/>
+          <w:sz w:val="22"/>
+          <w:szCs w:val="22"/>
+        </w:rPr>
+      </w:pPr>
+      <w:r>
+        <w:rPr>
+          <w:rFonts w:ascii="Arial" w:hAnsi="Arial" w:cs="Arial"/>
+          <w:sz w:val="22"/>
+          <w:szCs w:val="22"/>
+        </w:rPr>
+        <w:t xml:space="preserve">Como el ácido lactobiónico se presenta en forma de potasio </w:t>
       </w:r>
       <w:proofErr w:type="spellStart"/>
       <w:r>
@@ -26752,7 +27829,7 @@
           <w:sz w:val="22"/>
           <w:szCs w:val="22"/>
         </w:rPr>
-        <w:t>Batch</w:t>
+        <w:t>lactobianato</w:t>
       </w:r>
       <w:proofErr w:type="spellEnd"/>
       <w:r>
@@ -26761,43 +27838,7 @@
           <w:sz w:val="22"/>
           <w:szCs w:val="22"/>
         </w:rPr>
-        <w:t xml:space="preserve"> </w:t>
-      </w:r>
-      <w:proofErr w:type="spellStart"/>
-      <w:r>
-        <w:rPr>
-          <w:rFonts w:ascii="Arial" w:hAnsi="Arial" w:cs="Arial"/>
-          <w:sz w:val="22"/>
-          <w:szCs w:val="22"/>
-        </w:rPr>
-        <w:t>Process</w:t>
-      </w:r>
-      <w:proofErr w:type="spellEnd"/>
-      <w:r>
-        <w:rPr>
-          <w:rFonts w:ascii="Arial" w:hAnsi="Arial" w:cs="Arial"/>
-          <w:sz w:val="22"/>
-          <w:szCs w:val="22"/>
-        </w:rPr>
-        <w:t xml:space="preserve"> </w:t>
-      </w:r>
-      <w:proofErr w:type="spellStart"/>
-      <w:r>
-        <w:rPr>
-          <w:rFonts w:ascii="Arial" w:hAnsi="Arial" w:cs="Arial"/>
-          <w:sz w:val="22"/>
-          <w:szCs w:val="22"/>
-        </w:rPr>
-        <w:t>Chromatography</w:t>
-      </w:r>
-      <w:proofErr w:type="spellEnd"/>
-      <w:r>
-        <w:rPr>
-          <w:rFonts w:ascii="Arial" w:hAnsi="Arial" w:cs="Arial"/>
-          <w:sz w:val="22"/>
-          <w:szCs w:val="22"/>
-        </w:rPr>
-        <w:t>, BPC), sin embargo, los rendimientos y la eficacia del proceso son bajos en comparación con los obtenidos trabajando en cromatografía en continuo.</w:t>
+        <w:t xml:space="preserve">, las columnas de la primera unidad SMB están cargadas con la resina de intercambio iónico en forma de potasio, ver Fig. 17. La sal va al puerto del refinado, mientras que el resto de componentes se recogen en el puerto de extracción. </w:t>
       </w:r>
     </w:p>
     <w:p>
@@ -26817,25 +27858,7 @@
           <w:sz w:val="22"/>
           <w:szCs w:val="22"/>
         </w:rPr>
-        <w:t xml:space="preserve">La BPC consiste en cuatro etapas como se puede observar en Fig. 16: en la primera etapa se realiza la inyección de la mezcla que se desea separar; en la segunda se </w:t>
-      </w:r>
-      <w:proofErr w:type="spellStart"/>
-      <w:r>
-        <w:rPr>
-          <w:rFonts w:ascii="Arial" w:hAnsi="Arial" w:cs="Arial"/>
-          <w:sz w:val="22"/>
-          <w:szCs w:val="22"/>
-        </w:rPr>
-        <w:t>eluye</w:t>
-      </w:r>
-      <w:proofErr w:type="spellEnd"/>
-      <w:r>
-        <w:rPr>
-          <w:rFonts w:ascii="Arial" w:hAnsi="Arial" w:cs="Arial"/>
-          <w:sz w:val="22"/>
-          <w:szCs w:val="22"/>
-        </w:rPr>
-        <w:t xml:space="preserve"> el producto; en la tercera tiene lugar la recogida de los compuestos separados y en la cuarta se regenera la fase estacionaria mediante la circulación del eluyente empleado en el proceso. Estas etapas se repiten sucesivamente hasta alcanzar los rendimientos necesarios dependiendo del proceso que se vaya a realiza.</w:t>
+        <w:t>Posteriormente, esta mezcla de tres compuestos se introduce en la segunda unidad SMB, la cual se carga con resina en forma de calcio para permitir la separación del sorbitol (resto del producto) de los otros dos sustratos (lactosa y fructosa, ambos se recogen en el refinado) (Borges da Silva, 2010).</w:t>
       </w:r>
     </w:p>
     <w:p>
@@ -26849,127 +27872,6 @@
           <w:szCs w:val="22"/>
         </w:rPr>
       </w:pPr>
-      <w:r>
-        <w:rPr>
-          <w:rFonts w:ascii="Arial" w:hAnsi="Arial" w:cs="Arial"/>
-          <w:noProof/>
-          <w:sz w:val="22"/>
-          <w:szCs w:val="22"/>
-          <w:lang w:val="es-ES"/>
-        </w:rPr>
-        <w:drawing>
-          <wp:anchor distT="0" distB="0" distL="114300" distR="114300" simplePos="0" relativeHeight="251709440" behindDoc="0" locked="0" layoutInCell="1" allowOverlap="1" wp14:anchorId="63A179C0" wp14:editId="44C8B9AE">
-            <wp:simplePos x="0" y="0"/>
-            <wp:positionH relativeFrom="column">
-              <wp:posOffset>0</wp:posOffset>
-            </wp:positionH>
-            <wp:positionV relativeFrom="paragraph">
-              <wp:posOffset>179070</wp:posOffset>
-            </wp:positionV>
-            <wp:extent cx="5610860" cy="2326640"/>
-            <wp:effectExtent l="0" t="0" r="2540" b="10160"/>
-            <wp:wrapSquare wrapText="bothSides"/>
-            <wp:docPr id="8" name="Imagen 5"/>
-            <wp:cNvGraphicFramePr>
-              <a:graphicFrameLocks xmlns:a="http://schemas.openxmlformats.org/drawingml/2006/main" noChangeAspect="1"/>
-            </wp:cNvGraphicFramePr>
-            <a:graphic xmlns:a="http://schemas.openxmlformats.org/drawingml/2006/main">
-              <a:graphicData uri="http://schemas.openxmlformats.org/drawingml/2006/picture">
-                <pic:pic xmlns:pic="http://schemas.openxmlformats.org/drawingml/2006/picture">
-                  <pic:nvPicPr>
-                    <pic:cNvPr id="0" name="Picture 5"/>
-                    <pic:cNvPicPr>
-                      <a:picLocks noChangeAspect="1" noChangeArrowheads="1"/>
-                    </pic:cNvPicPr>
-                  </pic:nvPicPr>
-                  <pic:blipFill rotWithShape="1">
-                    <a:blip r:embed="rId56">
-                      <a:extLst>
-                        <a:ext uri="{28A0092B-C50C-407E-A947-70E740481C1C}">
-                          <a14:useLocalDpi xmlns:a14="http://schemas.microsoft.com/office/drawing/2010/main" val="0"/>
-                        </a:ext>
-                      </a:extLst>
-                    </a:blip>
-                    <a:srcRect l="943" t="2210" r="1517" b="3147"/>
-                    <a:stretch/>
-                  </pic:blipFill>
-                  <pic:spPr bwMode="auto">
-                    <a:xfrm>
-                      <a:off x="0" y="0"/>
-                      <a:ext cx="5610860" cy="2326640"/>
-                    </a:xfrm>
-                    <a:prstGeom prst="rect">
-                      <a:avLst/>
-                    </a:prstGeom>
-                    <a:noFill/>
-                    <a:ln>
-                      <a:noFill/>
-                    </a:ln>
-                    <a:extLst>
-                      <a:ext uri="{53640926-AAD7-44d8-BBD7-CCE9431645EC}">
-                        <a14:shadowObscured xmlns:a14="http://schemas.microsoft.com/office/drawing/2010/main"/>
-                      </a:ext>
-                    </a:extLst>
-                  </pic:spPr>
-                </pic:pic>
-              </a:graphicData>
-            </a:graphic>
-            <wp14:sizeRelH relativeFrom="page">
-              <wp14:pctWidth>0</wp14:pctWidth>
-            </wp14:sizeRelH>
-            <wp14:sizeRelV relativeFrom="page">
-              <wp14:pctHeight>0</wp14:pctHeight>
-            </wp14:sizeRelV>
-          </wp:anchor>
-        </w:drawing>
-      </w:r>
-    </w:p>
-    <w:p>
-      <w:pPr>
-        <w:spacing w:line="360" w:lineRule="auto"/>
-        <w:jc w:val="center"/>
-        <w:rPr>
-          <w:rFonts w:ascii="Arial" w:hAnsi="Arial" w:cs="Arial"/>
-          <w:sz w:val="22"/>
-          <w:szCs w:val="22"/>
-        </w:rPr>
-      </w:pPr>
-      <w:r>
-        <w:rPr>
-          <w:rFonts w:ascii="Arial" w:hAnsi="Arial" w:cs="Arial"/>
-          <w:sz w:val="22"/>
-          <w:szCs w:val="22"/>
-        </w:rPr>
-        <w:t>Fig. 16. Modo de operación en cromatografía discontinua por etapas (</w:t>
-      </w:r>
-      <w:r>
-        <w:rPr>
-          <w:rFonts w:ascii="Arial" w:hAnsi="Arial" w:cs="Arial"/>
-          <w:sz w:val="22"/>
-          <w:szCs w:val="22"/>
-          <w:highlight w:val="cyan"/>
-        </w:rPr>
-        <w:t>Chin y Wang, 2004</w:t>
-      </w:r>
-      <w:r>
-        <w:rPr>
-          <w:rFonts w:ascii="Arial" w:hAnsi="Arial" w:cs="Arial"/>
-          <w:sz w:val="22"/>
-          <w:szCs w:val="22"/>
-        </w:rPr>
-        <w:t>).</w:t>
-      </w:r>
-    </w:p>
-    <w:p>
-      <w:pPr>
-        <w:spacing w:line="360" w:lineRule="auto"/>
-        <w:jc w:val="both"/>
-        <w:rPr>
-          <w:rFonts w:ascii="Arial" w:hAnsi="Arial" w:cs="Arial"/>
-          <w:sz w:val="22"/>
-          <w:szCs w:val="22"/>
-        </w:rPr>
-      </w:pPr>
     </w:p>
     <w:p>
       <w:pPr>
@@ -26982,14 +27884,6 @@
           <w:szCs w:val="22"/>
         </w:rPr>
       </w:pPr>
-      <w:r>
-        <w:rPr>
-          <w:rFonts w:ascii="Arial" w:hAnsi="Arial" w:cs="Arial"/>
-          <w:sz w:val="22"/>
-          <w:szCs w:val="22"/>
-        </w:rPr>
-        <w:t>Pero esta técnica presenta una gran desventaja, ya que al trabajar en discontinuo, la cantidad de eluyente empleada es muy elevada y la fase estacionaria tiene una vida útil bastante corta.</w:t>
-      </w:r>
     </w:p>
     <w:p>
       <w:pPr>
@@ -27002,70 +27896,11 @@
           <w:szCs w:val="22"/>
         </w:rPr>
       </w:pPr>
-      <w:r>
-        <w:rPr>
-          <w:rFonts w:ascii="Arial" w:hAnsi="Arial" w:cs="Arial"/>
-          <w:sz w:val="22"/>
-          <w:szCs w:val="22"/>
-        </w:rPr>
-        <w:t>Por este motivo, se desarrollaron nuevas técnicas de cromatografía en continuo, como la cromatografía en lecho móvil simulado (SMB), proceso que se realiza en contracorriente por lo que mejora la eficacia y los rendimientos obtenidos en la separación.</w:t>
-      </w:r>
-    </w:p>
-    <w:p>
-      <w:pPr>
-        <w:spacing w:line="360" w:lineRule="auto"/>
-        <w:jc w:val="both"/>
-        <w:rPr>
-          <w:rFonts w:ascii="Arial" w:hAnsi="Arial" w:cs="Arial"/>
-          <w:sz w:val="22"/>
-          <w:szCs w:val="22"/>
-        </w:rPr>
-      </w:pPr>
-    </w:p>
-    <w:p>
-      <w:pPr>
-        <w:spacing w:line="360" w:lineRule="auto"/>
-        <w:jc w:val="both"/>
-        <w:rPr>
-          <w:rFonts w:ascii="Arial" w:hAnsi="Arial" w:cs="Arial"/>
-          <w:sz w:val="22"/>
-          <w:szCs w:val="22"/>
-        </w:rPr>
-      </w:pPr>
-    </w:p>
-    <w:p>
-      <w:pPr>
-        <w:spacing w:line="360" w:lineRule="auto"/>
-        <w:jc w:val="both"/>
-        <w:rPr>
-          <w:rFonts w:ascii="Arial" w:hAnsi="Arial" w:cs="Arial"/>
-          <w:sz w:val="22"/>
-          <w:szCs w:val="22"/>
-        </w:rPr>
-      </w:pPr>
-      <w:r>
-        <w:rPr>
-          <w:rFonts w:ascii="Arial" w:hAnsi="Arial" w:cs="Arial"/>
-          <w:sz w:val="22"/>
-          <w:szCs w:val="22"/>
-        </w:rPr>
-        <w:t>3.5.3. Proceso de separación</w:t>
-      </w:r>
-    </w:p>
-    <w:p>
-      <w:pPr>
-        <w:spacing w:line="360" w:lineRule="auto"/>
-        <w:jc w:val="both"/>
-        <w:rPr>
-          <w:rFonts w:ascii="Arial" w:hAnsi="Arial" w:cs="Arial"/>
-          <w:sz w:val="22"/>
-          <w:szCs w:val="22"/>
-        </w:rPr>
-      </w:pPr>
-    </w:p>
-    <w:p>
-      <w:pPr>
-        <w:spacing w:line="360" w:lineRule="auto"/>
+    </w:p>
+    <w:p>
+      <w:pPr>
+        <w:spacing w:line="360" w:lineRule="auto"/>
+        <w:ind w:firstLine="709"/>
         <w:jc w:val="both"/>
         <w:rPr>
           <w:rFonts w:ascii="Arial" w:hAnsi="Arial" w:cs="Arial"/>
@@ -27081,8 +27916,6 @@
           <w:docGrid w:linePitch="360"/>
         </w:sectPr>
       </w:pPr>
-      <w:bookmarkStart w:id="0" w:name="_GoBack"/>
-      <w:bookmarkEnd w:id="0"/>
     </w:p>
     <w:p>
       <w:pPr>
@@ -33318,13 +34151,17 @@
           <w:rFonts w:ascii="Arial" w:hAnsi="Arial" w:cs="Arial"/>
           <w:sz w:val="22"/>
           <w:szCs w:val="22"/>
-        </w:rPr>
-      </w:pPr>
-      <w:r>
-        <w:rPr>
-          <w:rFonts w:ascii="Arial" w:hAnsi="Arial" w:cs="Arial"/>
-          <w:sz w:val="22"/>
-          <w:szCs w:val="22"/>
+          <w:highlight w:val="green"/>
+        </w:rPr>
+      </w:pPr>
+      <w:bookmarkStart w:id="0" w:name="_GoBack"/>
+      <w:bookmarkEnd w:id="0"/>
+      <w:r>
+        <w:rPr>
+          <w:rFonts w:ascii="Arial" w:hAnsi="Arial" w:cs="Arial"/>
+          <w:sz w:val="22"/>
+          <w:szCs w:val="22"/>
+          <w:highlight w:val="green"/>
         </w:rPr>
         <w:t xml:space="preserve">Por lo tanto, una alternativa posible es la </w:t>
       </w:r>
@@ -33333,6 +34170,7 @@
           <w:rFonts w:ascii="Arial" w:hAnsi="Arial" w:cs="Arial"/>
           <w:sz w:val="22"/>
           <w:szCs w:val="22"/>
+          <w:highlight w:val="green"/>
         </w:rPr>
         <w:t xml:space="preserve">operación de dos unidades LMS en cascada, la </w:t>
       </w:r>
@@ -33341,6 +34179,7 @@
           <w:rFonts w:ascii="Arial" w:hAnsi="Arial" w:cs="Arial"/>
           <w:sz w:val="22"/>
           <w:szCs w:val="22"/>
+          <w:highlight w:val="green"/>
         </w:rPr>
         <w:t>primera</w:t>
       </w:r>
@@ -33349,6 +34188,7 @@
           <w:rFonts w:ascii="Arial" w:hAnsi="Arial" w:cs="Arial"/>
           <w:sz w:val="22"/>
           <w:szCs w:val="22"/>
+          <w:highlight w:val="green"/>
         </w:rPr>
         <w:t xml:space="preserve"> se utiliza para recuperar el ácido lactobiónico y la segunda para separar los </w:t>
       </w:r>
@@ -33357,6 +34197,7 @@
           <w:rFonts w:ascii="Arial" w:hAnsi="Arial" w:cs="Arial"/>
           <w:sz w:val="22"/>
           <w:szCs w:val="22"/>
+          <w:highlight w:val="green"/>
         </w:rPr>
         <w:t>componentes</w:t>
       </w:r>
@@ -33365,6 +34206,7 @@
           <w:rFonts w:ascii="Arial" w:hAnsi="Arial" w:cs="Arial"/>
           <w:sz w:val="22"/>
           <w:szCs w:val="22"/>
+          <w:highlight w:val="green"/>
         </w:rPr>
         <w:t xml:space="preserve"> restantes. Como el ácido lactobiónico es en forma de </w:t>
       </w:r>
@@ -33374,6 +34216,7 @@
           <w:rFonts w:ascii="Arial" w:hAnsi="Arial" w:cs="Arial"/>
           <w:sz w:val="22"/>
           <w:szCs w:val="22"/>
+          <w:highlight w:val="green"/>
         </w:rPr>
         <w:t>lactobianato</w:t>
       </w:r>
@@ -33383,6 +34226,7 @@
           <w:rFonts w:ascii="Arial" w:hAnsi="Arial" w:cs="Arial"/>
           <w:sz w:val="22"/>
           <w:szCs w:val="22"/>
+          <w:highlight w:val="green"/>
         </w:rPr>
         <w:t xml:space="preserve"> potasio, la </w:t>
       </w:r>
@@ -33391,6 +34235,7 @@
           <w:rFonts w:ascii="Arial" w:hAnsi="Arial" w:cs="Arial"/>
           <w:sz w:val="22"/>
           <w:szCs w:val="22"/>
+          <w:highlight w:val="green"/>
         </w:rPr>
         <w:t>primera</w:t>
       </w:r>
@@ -33399,6 +34244,7 @@
           <w:rFonts w:ascii="Arial" w:hAnsi="Arial" w:cs="Arial"/>
           <w:sz w:val="22"/>
           <w:szCs w:val="22"/>
+          <w:highlight w:val="green"/>
         </w:rPr>
         <w:t xml:space="preserve"> unidad LMS se emplea como resina de la fase estacionaria en forma de potasio. El </w:t>
       </w:r>
@@ -33408,6 +34254,7 @@
           <w:rFonts w:ascii="Arial" w:hAnsi="Arial" w:cs="Arial"/>
           <w:sz w:val="22"/>
           <w:szCs w:val="22"/>
+          <w:highlight w:val="green"/>
         </w:rPr>
         <w:t>lactobianato</w:t>
       </w:r>
@@ -33417,6 +34264,7 @@
           <w:rFonts w:ascii="Arial" w:hAnsi="Arial" w:cs="Arial"/>
           <w:sz w:val="22"/>
           <w:szCs w:val="22"/>
+          <w:highlight w:val="green"/>
         </w:rPr>
         <w:t xml:space="preserve"> se dirige a la </w:t>
       </w:r>
@@ -33425,6 +34273,7 @@
           <w:rFonts w:ascii="Arial" w:hAnsi="Arial" w:cs="Arial"/>
           <w:sz w:val="22"/>
           <w:szCs w:val="22"/>
+          <w:highlight w:val="green"/>
         </w:rPr>
         <w:t>corriente</w:t>
       </w:r>
@@ -33433,6 +34282,7 @@
           <w:rFonts w:ascii="Arial" w:hAnsi="Arial" w:cs="Arial"/>
           <w:sz w:val="22"/>
           <w:szCs w:val="22"/>
+          <w:highlight w:val="green"/>
         </w:rPr>
         <w:t xml:space="preserve"> de refinado, mientras que los otros </w:t>
       </w:r>
@@ -33441,6 +34291,7 @@
           <w:rFonts w:ascii="Arial" w:hAnsi="Arial" w:cs="Arial"/>
           <w:sz w:val="22"/>
           <w:szCs w:val="22"/>
+          <w:highlight w:val="green"/>
         </w:rPr>
         <w:t>componentes</w:t>
       </w:r>
@@ -33449,6 +34300,7 @@
           <w:rFonts w:ascii="Arial" w:hAnsi="Arial" w:cs="Arial"/>
           <w:sz w:val="22"/>
           <w:szCs w:val="22"/>
+          <w:highlight w:val="green"/>
         </w:rPr>
         <w:t xml:space="preserve"> se recuperan en el extracto. Esta mezcla del extracto de tres </w:t>
       </w:r>
@@ -33457,6 +34309,7 @@
           <w:rFonts w:ascii="Arial" w:hAnsi="Arial" w:cs="Arial"/>
           <w:sz w:val="22"/>
           <w:szCs w:val="22"/>
+          <w:highlight w:val="green"/>
         </w:rPr>
         <w:t>componentes</w:t>
       </w:r>
@@ -33465,6 +34318,7 @@
           <w:rFonts w:ascii="Arial" w:hAnsi="Arial" w:cs="Arial"/>
           <w:sz w:val="22"/>
           <w:szCs w:val="22"/>
+          <w:highlight w:val="green"/>
         </w:rPr>
         <w:t xml:space="preserve"> debe ser </w:t>
       </w:r>
@@ -33473,6 +34327,7 @@
           <w:rFonts w:ascii="Arial" w:hAnsi="Arial" w:cs="Arial"/>
           <w:sz w:val="22"/>
           <w:szCs w:val="22"/>
+          <w:highlight w:val="green"/>
         </w:rPr>
         <w:t>introducida</w:t>
       </w:r>
@@ -33481,6 +34336,7 @@
           <w:rFonts w:ascii="Arial" w:hAnsi="Arial" w:cs="Arial"/>
           <w:sz w:val="22"/>
           <w:szCs w:val="22"/>
+          <w:highlight w:val="green"/>
         </w:rPr>
         <w:t xml:space="preserve"> en la segunda unidad LMS cargada con la resina en forma de calcio, que permite la separación del sorbitol de los otros dos sustratos (lactosa y fructosa) que serán recogidos en el actual refinado. </w:t>
       </w:r>
@@ -33508,6 +34364,7 @@
           <w:rFonts w:ascii="Arial" w:hAnsi="Arial" w:cs="Arial"/>
           <w:sz w:val="22"/>
           <w:szCs w:val="22"/>
+          <w:highlight w:val="green"/>
         </w:rPr>
         <w:t xml:space="preserve">Recuperar ambos sustratos de la reacción enzimática en la misma unidad de la cadena de recogida, y por lo tanto, hace que el reciclaje de los reactivos al reactor </w:t>
       </w:r>
@@ -33516,6 +34373,7 @@
           <w:rFonts w:ascii="Arial" w:hAnsi="Arial" w:cs="Arial"/>
           <w:sz w:val="22"/>
           <w:szCs w:val="22"/>
+          <w:highlight w:val="green"/>
         </w:rPr>
         <w:t>enzimático</w:t>
       </w:r>
@@ -33524,6 +34382,7 @@
           <w:rFonts w:ascii="Arial" w:hAnsi="Arial" w:cs="Arial"/>
           <w:sz w:val="22"/>
           <w:szCs w:val="22"/>
+          <w:highlight w:val="green"/>
         </w:rPr>
         <w:t xml:space="preserve"> sea simple y de menor coste. La primera unidad LMS se puede envasar con la resina de intercambio iónico en forma de potasio, de manera que el ácido lactobionico puede separarse del sorbitol y de los</w:t>
       </w:r>
@@ -33532,6 +34391,7 @@
           <w:rFonts w:ascii="Arial" w:hAnsi="Arial" w:cs="Arial"/>
           <w:sz w:val="22"/>
           <w:szCs w:val="22"/>
+          <w:highlight w:val="green"/>
         </w:rPr>
         <w:t xml:space="preserve"> sustratos (fructosa y lactosa). </w:t>
       </w:r>
@@ -33540,6 +34400,7 @@
           <w:rFonts w:ascii="Arial" w:hAnsi="Arial" w:cs="Arial"/>
           <w:sz w:val="22"/>
           <w:szCs w:val="22"/>
+          <w:highlight w:val="green"/>
         </w:rPr>
         <w:t>De</w:t>
       </w:r>
@@ -33548,6 +34409,7 @@
           <w:rFonts w:ascii="Arial" w:hAnsi="Arial" w:cs="Arial"/>
           <w:sz w:val="22"/>
           <w:szCs w:val="22"/>
+          <w:highlight w:val="green"/>
         </w:rPr>
         <w:t xml:space="preserve"> </w:t>
       </w:r>
@@ -33556,6 +34418,7 @@
           <w:rFonts w:ascii="Arial" w:hAnsi="Arial" w:cs="Arial"/>
           <w:sz w:val="22"/>
           <w:szCs w:val="22"/>
+          <w:highlight w:val="green"/>
         </w:rPr>
         <w:t>a</w:t>
       </w:r>
@@ -33564,6 +34427,7 @@
           <w:rFonts w:ascii="Arial" w:hAnsi="Arial" w:cs="Arial"/>
           <w:sz w:val="22"/>
           <w:szCs w:val="22"/>
+          <w:highlight w:val="green"/>
         </w:rPr>
         <w:t xml:space="preserve">cuerdo con el orden de afinidades de los </w:t>
       </w:r>
@@ -33572,6 +34436,7 @@
           <w:rFonts w:ascii="Arial" w:hAnsi="Arial" w:cs="Arial"/>
           <w:sz w:val="22"/>
           <w:szCs w:val="22"/>
+          <w:highlight w:val="green"/>
         </w:rPr>
         <w:t>componente</w:t>
       </w:r>
@@ -33580,6 +34445,7 @@
           <w:rFonts w:ascii="Arial" w:hAnsi="Arial" w:cs="Arial"/>
           <w:sz w:val="22"/>
           <w:szCs w:val="22"/>
+          <w:highlight w:val="green"/>
         </w:rPr>
         <w:t>, la resina iónica en forma de calcio se utiliza como carga de adsorbente en la segunda unidad LMS en serie, ya que el sorbitol es el componente más fuertemente adsorbido es esta resina, esta sustancia se podía recoger en la corriente de extracto, mientras que la lactosa y la fructosa se recu</w:t>
       </w:r>
@@ -33588,8 +34454,17 @@
           <w:rFonts w:ascii="Arial" w:hAnsi="Arial" w:cs="Arial"/>
           <w:sz w:val="22"/>
           <w:szCs w:val="22"/>
-        </w:rPr>
-        <w:t xml:space="preserve">peran en la salida del refinado. </w:t>
+          <w:highlight w:val="green"/>
+        </w:rPr>
+        <w:t>peran en la salida del refinado.</w:t>
+      </w:r>
+      <w:r>
+        <w:rPr>
+          <w:rFonts w:ascii="Arial" w:hAnsi="Arial" w:cs="Arial"/>
+          <w:sz w:val="22"/>
+          <w:szCs w:val="22"/>
+        </w:rPr>
+        <w:t xml:space="preserve"> </w:t>
       </w:r>
     </w:p>
     <w:p>
@@ -42179,9 +43054,743 @@
         <w:spacing w:line="360" w:lineRule="auto"/>
         <w:jc w:val="both"/>
         <w:rPr>
-          <w:rFonts w:ascii="Arial" w:hAnsi="Arial" w:cs="Arial"/>
-          <w:sz w:val="22"/>
-          <w:szCs w:val="22"/>
+          <w:rFonts w:ascii="Arial" w:hAnsi="Arial"/>
+          <w:sz w:val="22"/>
+          <w:szCs w:val="22"/>
+        </w:rPr>
+      </w:pPr>
+    </w:p>
+    <w:p>
+      <w:pPr>
+        <w:widowControl w:val="0"/>
+        <w:autoSpaceDE w:val="0"/>
+        <w:autoSpaceDN w:val="0"/>
+        <w:adjustRightInd w:val="0"/>
+        <w:spacing w:line="360" w:lineRule="auto"/>
+        <w:jc w:val="both"/>
+        <w:rPr>
+          <w:rFonts w:ascii="Arial" w:hAnsi="Arial" w:cs="Times New Roman"/>
+          <w:lang w:val="es-ES"/>
+        </w:rPr>
+      </w:pPr>
+      <w:r>
+        <w:rPr>
+          <w:rFonts w:ascii="Arial" w:hAnsi="Arial" w:cs="Times New Roman"/>
+          <w:lang w:val="es-ES"/>
+        </w:rPr>
+        <w:t>S</w:t>
+      </w:r>
+      <w:r>
+        <w:rPr>
+          <w:rFonts w:ascii="Arial" w:hAnsi="Arial" w:cs="Times New Roman"/>
+          <w:lang w:val="es-ES"/>
+        </w:rPr>
+        <w:t>UBRAMANIAN</w:t>
+      </w:r>
+      <w:r>
+        <w:rPr>
+          <w:rFonts w:ascii="Arial" w:hAnsi="Arial" w:cs="Times New Roman"/>
+          <w:lang w:val="es-ES"/>
+        </w:rPr>
+        <w:t xml:space="preserve">, G., </w:t>
+      </w:r>
+      <w:r>
+        <w:rPr>
+          <w:rFonts w:ascii="Arial" w:hAnsi="Arial" w:cs="Times New Roman"/>
+          <w:lang w:val="es-ES"/>
+        </w:rPr>
+        <w:t xml:space="preserve">2001. </w:t>
+      </w:r>
+      <w:proofErr w:type="spellStart"/>
+      <w:r>
+        <w:rPr>
+          <w:rFonts w:ascii="Arial" w:hAnsi="Arial" w:cs="Times New Roman"/>
+          <w:lang w:val="es-ES"/>
+        </w:rPr>
+        <w:t>Chiral</w:t>
+      </w:r>
+      <w:proofErr w:type="spellEnd"/>
+      <w:r>
+        <w:rPr>
+          <w:rFonts w:ascii="Arial" w:hAnsi="Arial" w:cs="Times New Roman"/>
+          <w:lang w:val="es-ES"/>
+        </w:rPr>
+        <w:t xml:space="preserve"> </w:t>
+      </w:r>
+      <w:proofErr w:type="spellStart"/>
+      <w:r>
+        <w:rPr>
+          <w:rFonts w:ascii="Arial" w:hAnsi="Arial" w:cs="Times New Roman"/>
+          <w:lang w:val="es-ES"/>
+        </w:rPr>
+        <w:t>Separation</w:t>
+      </w:r>
+      <w:proofErr w:type="spellEnd"/>
+      <w:r>
+        <w:rPr>
+          <w:rFonts w:ascii="Arial" w:hAnsi="Arial" w:cs="Times New Roman"/>
+          <w:lang w:val="es-ES"/>
+        </w:rPr>
+        <w:t xml:space="preserve"> </w:t>
+      </w:r>
+      <w:proofErr w:type="spellStart"/>
+      <w:r>
+        <w:rPr>
+          <w:rFonts w:ascii="Arial" w:hAnsi="Arial" w:cs="Times New Roman"/>
+          <w:lang w:val="es-ES"/>
+        </w:rPr>
+        <w:t>Techniques</w:t>
+      </w:r>
+      <w:proofErr w:type="spellEnd"/>
+      <w:r>
+        <w:rPr>
+          <w:rFonts w:ascii="Arial" w:hAnsi="Arial" w:cs="Times New Roman"/>
+          <w:lang w:val="es-ES"/>
+        </w:rPr>
+        <w:t xml:space="preserve">: A </w:t>
+      </w:r>
+      <w:proofErr w:type="spellStart"/>
+      <w:r>
+        <w:rPr>
+          <w:rFonts w:ascii="Arial" w:hAnsi="Arial" w:cs="Times New Roman"/>
+          <w:lang w:val="es-ES"/>
+        </w:rPr>
+        <w:t>Practical</w:t>
+      </w:r>
+      <w:proofErr w:type="spellEnd"/>
+      <w:r>
+        <w:rPr>
+          <w:rFonts w:ascii="Arial" w:hAnsi="Arial" w:cs="Times New Roman"/>
+          <w:lang w:val="es-ES"/>
+        </w:rPr>
+        <w:t xml:space="preserve"> </w:t>
+      </w:r>
+      <w:proofErr w:type="spellStart"/>
+      <w:r>
+        <w:rPr>
+          <w:rFonts w:ascii="Arial" w:hAnsi="Arial" w:cs="Times New Roman"/>
+          <w:lang w:val="es-ES"/>
+        </w:rPr>
+        <w:t>Approach</w:t>
+      </w:r>
+      <w:proofErr w:type="spellEnd"/>
+      <w:r>
+        <w:rPr>
+          <w:rFonts w:ascii="Arial" w:hAnsi="Arial" w:cs="Times New Roman"/>
+          <w:lang w:val="es-ES"/>
+        </w:rPr>
+        <w:t xml:space="preserve">. </w:t>
+      </w:r>
+      <w:r>
+        <w:rPr>
+          <w:rFonts w:ascii="Arial" w:hAnsi="Arial" w:cs="Times New Roman"/>
+          <w:lang w:val="es-ES"/>
+        </w:rPr>
+        <w:t xml:space="preserve">Alemania: </w:t>
+      </w:r>
+      <w:proofErr w:type="spellStart"/>
+      <w:r>
+        <w:rPr>
+          <w:rFonts w:ascii="Arial" w:hAnsi="Arial" w:cs="Times New Roman"/>
+          <w:lang w:val="es-ES"/>
+        </w:rPr>
+        <w:t>Wiley</w:t>
+      </w:r>
+      <w:proofErr w:type="spellEnd"/>
+      <w:r>
+        <w:rPr>
+          <w:rFonts w:ascii="Arial" w:hAnsi="Arial" w:cs="Times New Roman"/>
+          <w:lang w:val="es-ES"/>
+        </w:rPr>
+        <w:t>-VCH.</w:t>
+      </w:r>
+    </w:p>
+    <w:p>
+      <w:pPr>
+        <w:widowControl w:val="0"/>
+        <w:autoSpaceDE w:val="0"/>
+        <w:autoSpaceDN w:val="0"/>
+        <w:adjustRightInd w:val="0"/>
+        <w:spacing w:line="360" w:lineRule="auto"/>
+        <w:jc w:val="both"/>
+        <w:rPr>
+          <w:rFonts w:ascii="Arial" w:hAnsi="Arial" w:cs="Times New Roman"/>
+          <w:lang w:val="es-ES"/>
+        </w:rPr>
+      </w:pPr>
+    </w:p>
+    <w:p>
+      <w:pPr>
+        <w:widowControl w:val="0"/>
+        <w:autoSpaceDE w:val="0"/>
+        <w:autoSpaceDN w:val="0"/>
+        <w:adjustRightInd w:val="0"/>
+        <w:spacing w:line="360" w:lineRule="auto"/>
+        <w:jc w:val="both"/>
+        <w:rPr>
+          <w:rFonts w:ascii="Arial" w:hAnsi="Arial" w:cs="Times New Roman"/>
+          <w:lang w:val="es-ES"/>
+        </w:rPr>
+      </w:pPr>
+    </w:p>
+    <w:p>
+      <w:pPr>
+        <w:widowControl w:val="0"/>
+        <w:autoSpaceDE w:val="0"/>
+        <w:autoSpaceDN w:val="0"/>
+        <w:adjustRightInd w:val="0"/>
+        <w:spacing w:line="360" w:lineRule="auto"/>
+        <w:jc w:val="both"/>
+        <w:rPr>
+          <w:rFonts w:ascii="Arial" w:hAnsi="Arial" w:cs="Times New Roman"/>
+          <w:lang w:val="es-ES"/>
+        </w:rPr>
+      </w:pPr>
+      <w:r>
+        <w:rPr>
+          <w:rFonts w:ascii="Arial" w:hAnsi="Arial" w:cs="Times New Roman"/>
+          <w:lang w:val="es-ES"/>
+        </w:rPr>
+        <w:t>T</w:t>
+      </w:r>
+      <w:r>
+        <w:rPr>
+          <w:rFonts w:ascii="Arial" w:hAnsi="Arial" w:cs="Times New Roman"/>
+          <w:lang w:val="es-ES"/>
+        </w:rPr>
+        <w:t>AYLOR</w:t>
+      </w:r>
+      <w:r>
+        <w:rPr>
+          <w:rFonts w:ascii="Arial" w:hAnsi="Arial" w:cs="Times New Roman"/>
+          <w:lang w:val="es-ES"/>
+        </w:rPr>
+        <w:t xml:space="preserve">, L. T., </w:t>
+      </w:r>
+      <w:r>
+        <w:rPr>
+          <w:rFonts w:ascii="Arial" w:hAnsi="Arial" w:cs="Times New Roman"/>
+          <w:lang w:val="es-ES"/>
+        </w:rPr>
+        <w:t xml:space="preserve">2009. </w:t>
+      </w:r>
+      <w:proofErr w:type="spellStart"/>
+      <w:r>
+        <w:rPr>
+          <w:rFonts w:ascii="Arial" w:hAnsi="Arial" w:cs="Times New Roman"/>
+          <w:lang w:val="es-ES"/>
+        </w:rPr>
+        <w:t>Supercritical</w:t>
+      </w:r>
+      <w:proofErr w:type="spellEnd"/>
+      <w:r>
+        <w:rPr>
+          <w:rFonts w:ascii="Arial" w:hAnsi="Arial" w:cs="Times New Roman"/>
+          <w:lang w:val="es-ES"/>
+        </w:rPr>
+        <w:t xml:space="preserve"> fluid </w:t>
+      </w:r>
+      <w:proofErr w:type="spellStart"/>
+      <w:r>
+        <w:rPr>
+          <w:rFonts w:ascii="Arial" w:hAnsi="Arial" w:cs="Times New Roman"/>
+          <w:lang w:val="es-ES"/>
+        </w:rPr>
+        <w:t>chromatography</w:t>
+      </w:r>
+      <w:proofErr w:type="spellEnd"/>
+      <w:r>
+        <w:rPr>
+          <w:rFonts w:ascii="Arial" w:hAnsi="Arial" w:cs="Times New Roman"/>
+          <w:lang w:val="es-ES"/>
+        </w:rPr>
+        <w:t xml:space="preserve"> </w:t>
+      </w:r>
+      <w:proofErr w:type="spellStart"/>
+      <w:r>
+        <w:rPr>
+          <w:rFonts w:ascii="Arial" w:hAnsi="Arial" w:cs="Times New Roman"/>
+          <w:lang w:val="es-ES"/>
+        </w:rPr>
+        <w:t>for</w:t>
+      </w:r>
+      <w:proofErr w:type="spellEnd"/>
+      <w:r>
+        <w:rPr>
+          <w:rFonts w:ascii="Arial" w:hAnsi="Arial" w:cs="Times New Roman"/>
+          <w:lang w:val="es-ES"/>
+        </w:rPr>
+        <w:t xml:space="preserve"> </w:t>
+      </w:r>
+      <w:proofErr w:type="spellStart"/>
+      <w:r>
+        <w:rPr>
+          <w:rFonts w:ascii="Arial" w:hAnsi="Arial" w:cs="Times New Roman"/>
+          <w:lang w:val="es-ES"/>
+        </w:rPr>
+        <w:t>the</w:t>
+      </w:r>
+      <w:proofErr w:type="spellEnd"/>
+      <w:r>
+        <w:rPr>
+          <w:rFonts w:ascii="Arial" w:hAnsi="Arial" w:cs="Times New Roman"/>
+          <w:lang w:val="es-ES"/>
+        </w:rPr>
+        <w:t xml:space="preserve"> 21st </w:t>
+      </w:r>
+      <w:proofErr w:type="spellStart"/>
+      <w:r>
+        <w:rPr>
+          <w:rFonts w:ascii="Arial" w:hAnsi="Arial" w:cs="Times New Roman"/>
+          <w:lang w:val="es-ES"/>
+        </w:rPr>
+        <w:t>century</w:t>
+      </w:r>
+      <w:proofErr w:type="spellEnd"/>
+      <w:r>
+        <w:rPr>
+          <w:rFonts w:ascii="Arial" w:hAnsi="Arial" w:cs="Times New Roman"/>
+          <w:lang w:val="es-ES"/>
+        </w:rPr>
+        <w:t xml:space="preserve">. </w:t>
+      </w:r>
+      <w:proofErr w:type="spellStart"/>
+      <w:r>
+        <w:rPr>
+          <w:rFonts w:ascii="Arial" w:hAnsi="Arial" w:cs="Times New Roman"/>
+          <w:lang w:val="es-ES"/>
+        </w:rPr>
+        <w:t>Journal</w:t>
+      </w:r>
+      <w:proofErr w:type="spellEnd"/>
+      <w:r>
+        <w:rPr>
+          <w:rFonts w:ascii="Arial" w:hAnsi="Arial" w:cs="Times New Roman"/>
+          <w:lang w:val="es-ES"/>
+        </w:rPr>
+        <w:t xml:space="preserve"> of </w:t>
+      </w:r>
+      <w:proofErr w:type="spellStart"/>
+      <w:r>
+        <w:rPr>
+          <w:rFonts w:ascii="Arial" w:hAnsi="Arial" w:cs="Times New Roman"/>
+          <w:lang w:val="es-ES"/>
+        </w:rPr>
+        <w:t>Supercritical</w:t>
+      </w:r>
+      <w:proofErr w:type="spellEnd"/>
+      <w:r>
+        <w:rPr>
+          <w:rFonts w:ascii="Arial" w:hAnsi="Arial" w:cs="Times New Roman"/>
+          <w:lang w:val="es-ES"/>
+        </w:rPr>
+        <w:t xml:space="preserve"> </w:t>
+      </w:r>
+      <w:proofErr w:type="spellStart"/>
+      <w:r>
+        <w:rPr>
+          <w:rFonts w:ascii="Arial" w:hAnsi="Arial" w:cs="Times New Roman"/>
+          <w:lang w:val="es-ES"/>
+        </w:rPr>
+        <w:t>Fluids</w:t>
+      </w:r>
+      <w:proofErr w:type="spellEnd"/>
+      <w:r>
+        <w:rPr>
+          <w:rFonts w:ascii="Arial" w:hAnsi="Arial" w:cs="Times New Roman"/>
+          <w:lang w:val="es-ES"/>
+        </w:rPr>
+        <w:t xml:space="preserve">, </w:t>
+      </w:r>
+      <w:r>
+        <w:rPr>
+          <w:rFonts w:ascii="Arial" w:hAnsi="Arial" w:cs="Times New Roman"/>
+          <w:b/>
+          <w:lang w:val="es-ES"/>
+        </w:rPr>
+        <w:t>47</w:t>
+      </w:r>
+      <w:r>
+        <w:rPr>
+          <w:rFonts w:ascii="Arial" w:hAnsi="Arial" w:cs="Times New Roman"/>
+          <w:lang w:val="es-ES"/>
+        </w:rPr>
+        <w:t>, 566-573.</w:t>
+      </w:r>
+    </w:p>
+    <w:p>
+      <w:pPr>
+        <w:widowControl w:val="0"/>
+        <w:autoSpaceDE w:val="0"/>
+        <w:autoSpaceDN w:val="0"/>
+        <w:adjustRightInd w:val="0"/>
+        <w:spacing w:line="360" w:lineRule="auto"/>
+        <w:jc w:val="both"/>
+        <w:rPr>
+          <w:rFonts w:ascii="Arial" w:hAnsi="Arial"/>
+          <w:sz w:val="22"/>
+          <w:szCs w:val="22"/>
+        </w:rPr>
+      </w:pPr>
+    </w:p>
+    <w:p>
+      <w:pPr>
+        <w:widowControl w:val="0"/>
+        <w:autoSpaceDE w:val="0"/>
+        <w:autoSpaceDN w:val="0"/>
+        <w:adjustRightInd w:val="0"/>
+        <w:spacing w:line="360" w:lineRule="auto"/>
+        <w:jc w:val="both"/>
+        <w:rPr>
+          <w:rFonts w:ascii="Arial" w:hAnsi="Arial" w:cs="Times New Roman"/>
+          <w:lang w:val="es-ES"/>
+        </w:rPr>
+      </w:pPr>
+      <w:r>
+        <w:rPr>
+          <w:rFonts w:ascii="Arial" w:hAnsi="Arial" w:cs="Times New Roman"/>
+          <w:lang w:val="es-ES"/>
+        </w:rPr>
+        <w:t>C</w:t>
+      </w:r>
+      <w:r>
+        <w:rPr>
+          <w:rFonts w:ascii="Arial" w:hAnsi="Arial" w:cs="Times New Roman"/>
+          <w:lang w:val="es-ES"/>
+        </w:rPr>
+        <w:t>HIN, C. Y. y</w:t>
+      </w:r>
+      <w:r>
+        <w:rPr>
+          <w:rFonts w:ascii="Arial" w:hAnsi="Arial" w:cs="Times New Roman"/>
+          <w:lang w:val="es-ES"/>
+        </w:rPr>
+        <w:t xml:space="preserve"> W</w:t>
+      </w:r>
+      <w:r>
+        <w:rPr>
+          <w:rFonts w:ascii="Arial" w:hAnsi="Arial" w:cs="Times New Roman"/>
+          <w:lang w:val="es-ES"/>
+        </w:rPr>
+        <w:t>ANG</w:t>
+      </w:r>
+      <w:r>
+        <w:rPr>
+          <w:rFonts w:ascii="Arial" w:hAnsi="Arial" w:cs="Times New Roman"/>
+          <w:lang w:val="es-ES"/>
+        </w:rPr>
+        <w:t xml:space="preserve">, N. H. L., </w:t>
+      </w:r>
+      <w:r>
+        <w:rPr>
+          <w:rFonts w:ascii="Arial" w:hAnsi="Arial" w:cs="Times New Roman"/>
+          <w:lang w:val="es-ES"/>
+        </w:rPr>
+        <w:t xml:space="preserve">2004. </w:t>
+      </w:r>
+      <w:proofErr w:type="spellStart"/>
+      <w:r>
+        <w:rPr>
+          <w:rFonts w:ascii="Arial" w:hAnsi="Arial" w:cs="Times New Roman"/>
+          <w:lang w:val="es-ES"/>
+        </w:rPr>
+        <w:t>Simulated</w:t>
+      </w:r>
+      <w:proofErr w:type="spellEnd"/>
+      <w:r>
+        <w:rPr>
+          <w:rFonts w:ascii="Arial" w:hAnsi="Arial" w:cs="Times New Roman"/>
+          <w:lang w:val="es-ES"/>
+        </w:rPr>
+        <w:t xml:space="preserve"> </w:t>
+      </w:r>
+      <w:proofErr w:type="spellStart"/>
+      <w:r>
+        <w:rPr>
+          <w:rFonts w:ascii="Arial" w:hAnsi="Arial" w:cs="Times New Roman"/>
+          <w:lang w:val="es-ES"/>
+        </w:rPr>
+        <w:t>moving</w:t>
+      </w:r>
+      <w:proofErr w:type="spellEnd"/>
+      <w:r>
+        <w:rPr>
+          <w:rFonts w:ascii="Arial" w:hAnsi="Arial" w:cs="Times New Roman"/>
+          <w:lang w:val="es-ES"/>
+        </w:rPr>
+        <w:t xml:space="preserve"> </w:t>
+      </w:r>
+      <w:proofErr w:type="spellStart"/>
+      <w:r>
+        <w:rPr>
+          <w:rFonts w:ascii="Arial" w:hAnsi="Arial" w:cs="Times New Roman"/>
+          <w:lang w:val="es-ES"/>
+        </w:rPr>
+        <w:t>bed</w:t>
+      </w:r>
+      <w:proofErr w:type="spellEnd"/>
+      <w:r>
+        <w:rPr>
+          <w:rFonts w:ascii="Arial" w:hAnsi="Arial" w:cs="Times New Roman"/>
+          <w:lang w:val="es-ES"/>
+        </w:rPr>
+        <w:t xml:space="preserve"> </w:t>
+      </w:r>
+      <w:proofErr w:type="spellStart"/>
+      <w:r>
+        <w:rPr>
+          <w:rFonts w:ascii="Arial" w:hAnsi="Arial" w:cs="Times New Roman"/>
+          <w:lang w:val="es-ES"/>
+        </w:rPr>
+        <w:t>eq</w:t>
+      </w:r>
+      <w:r>
+        <w:rPr>
+          <w:rFonts w:ascii="Arial" w:hAnsi="Arial" w:cs="Times New Roman"/>
+          <w:lang w:val="es-ES"/>
+        </w:rPr>
+        <w:t>uipment</w:t>
+      </w:r>
+      <w:proofErr w:type="spellEnd"/>
+      <w:r>
+        <w:rPr>
+          <w:rFonts w:ascii="Arial" w:hAnsi="Arial" w:cs="Times New Roman"/>
+          <w:lang w:val="es-ES"/>
+        </w:rPr>
+        <w:t xml:space="preserve"> </w:t>
+      </w:r>
+      <w:proofErr w:type="spellStart"/>
+      <w:r>
+        <w:rPr>
+          <w:rFonts w:ascii="Arial" w:hAnsi="Arial" w:cs="Times New Roman"/>
+          <w:lang w:val="es-ES"/>
+        </w:rPr>
+        <w:t>designs</w:t>
+      </w:r>
+      <w:proofErr w:type="spellEnd"/>
+      <w:r>
+        <w:rPr>
+          <w:rFonts w:ascii="Arial" w:hAnsi="Arial" w:cs="Times New Roman"/>
+          <w:lang w:val="es-ES"/>
+        </w:rPr>
+        <w:t xml:space="preserve">. </w:t>
+      </w:r>
+      <w:proofErr w:type="spellStart"/>
+      <w:r>
+        <w:rPr>
+          <w:rFonts w:ascii="Arial" w:hAnsi="Arial" w:cs="Times New Roman"/>
+          <w:lang w:val="es-ES"/>
+        </w:rPr>
+        <w:t>Separation</w:t>
+      </w:r>
+      <w:proofErr w:type="spellEnd"/>
+      <w:r>
+        <w:rPr>
+          <w:rFonts w:ascii="Arial" w:hAnsi="Arial" w:cs="Times New Roman"/>
+          <w:lang w:val="es-ES"/>
+        </w:rPr>
+        <w:t xml:space="preserve"> and </w:t>
+      </w:r>
+      <w:proofErr w:type="spellStart"/>
+      <w:r>
+        <w:rPr>
+          <w:rFonts w:ascii="Arial" w:hAnsi="Arial" w:cs="Times New Roman"/>
+          <w:lang w:val="es-ES"/>
+        </w:rPr>
+        <w:t>Purification</w:t>
+      </w:r>
+      <w:proofErr w:type="spellEnd"/>
+      <w:r>
+        <w:rPr>
+          <w:rFonts w:ascii="Arial" w:hAnsi="Arial" w:cs="Times New Roman"/>
+          <w:lang w:val="es-ES"/>
+        </w:rPr>
+        <w:t xml:space="preserve"> </w:t>
+      </w:r>
+      <w:proofErr w:type="spellStart"/>
+      <w:r>
+        <w:rPr>
+          <w:rFonts w:ascii="Arial" w:hAnsi="Arial" w:cs="Times New Roman"/>
+          <w:lang w:val="es-ES"/>
+        </w:rPr>
+        <w:t>Reviews</w:t>
+      </w:r>
+      <w:proofErr w:type="spellEnd"/>
+      <w:r>
+        <w:rPr>
+          <w:rFonts w:ascii="Arial" w:hAnsi="Arial" w:cs="Times New Roman"/>
+          <w:lang w:val="es-ES"/>
+        </w:rPr>
+        <w:t>,</w:t>
+      </w:r>
+      <w:r>
+        <w:rPr>
+          <w:rFonts w:ascii="Arial" w:hAnsi="Arial" w:cs="Times New Roman"/>
+          <w:lang w:val="es-ES"/>
+        </w:rPr>
+        <w:t xml:space="preserve"> </w:t>
+      </w:r>
+      <w:r>
+        <w:rPr>
+          <w:rFonts w:ascii="Arial" w:hAnsi="Arial" w:cs="Times New Roman"/>
+          <w:b/>
+          <w:lang w:val="es-ES"/>
+        </w:rPr>
+        <w:t>33</w:t>
+      </w:r>
+      <w:r>
+        <w:rPr>
+          <w:rFonts w:ascii="Arial" w:hAnsi="Arial" w:cs="Times New Roman"/>
+          <w:lang w:val="es-ES"/>
+        </w:rPr>
+        <w:t>, 77-155.</w:t>
+      </w:r>
+    </w:p>
+    <w:p>
+      <w:pPr>
+        <w:widowControl w:val="0"/>
+        <w:autoSpaceDE w:val="0"/>
+        <w:autoSpaceDN w:val="0"/>
+        <w:adjustRightInd w:val="0"/>
+        <w:spacing w:line="360" w:lineRule="auto"/>
+        <w:jc w:val="both"/>
+        <w:rPr>
+          <w:rFonts w:ascii="Arial" w:hAnsi="Arial" w:cs="Times New Roman"/>
+          <w:lang w:val="es-ES"/>
+        </w:rPr>
+      </w:pPr>
+    </w:p>
+    <w:p>
+      <w:pPr>
+        <w:widowControl w:val="0"/>
+        <w:autoSpaceDE w:val="0"/>
+        <w:autoSpaceDN w:val="0"/>
+        <w:adjustRightInd w:val="0"/>
+        <w:spacing w:line="360" w:lineRule="auto"/>
+        <w:jc w:val="both"/>
+        <w:rPr>
+          <w:rFonts w:ascii="Arial" w:hAnsi="Arial" w:cs="Times New Roman"/>
+          <w:lang w:val="es-ES"/>
+        </w:rPr>
+      </w:pPr>
+      <w:r>
+        <w:rPr>
+          <w:rFonts w:ascii="Arial" w:hAnsi="Arial" w:cs="Times New Roman"/>
+          <w:lang w:val="es-ES"/>
+        </w:rPr>
+        <w:t>MCCOY</w:t>
+      </w:r>
+      <w:r>
+        <w:rPr>
+          <w:rFonts w:ascii="Arial" w:hAnsi="Arial" w:cs="Times New Roman"/>
+          <w:lang w:val="es-ES"/>
+        </w:rPr>
+        <w:t xml:space="preserve">, M, </w:t>
+      </w:r>
+      <w:r>
+        <w:rPr>
+          <w:rFonts w:ascii="Arial" w:hAnsi="Arial" w:cs="Times New Roman"/>
+          <w:lang w:val="es-ES"/>
+        </w:rPr>
+        <w:t xml:space="preserve">2000. </w:t>
+      </w:r>
+      <w:proofErr w:type="spellStart"/>
+      <w:r>
+        <w:rPr>
+          <w:rFonts w:ascii="Arial" w:hAnsi="Arial" w:cs="Times New Roman"/>
+          <w:lang w:val="es-ES"/>
+        </w:rPr>
+        <w:t>Chiral</w:t>
+      </w:r>
+      <w:proofErr w:type="spellEnd"/>
+      <w:r>
+        <w:rPr>
+          <w:rFonts w:ascii="Arial" w:hAnsi="Arial" w:cs="Times New Roman"/>
+          <w:lang w:val="es-ES"/>
+        </w:rPr>
+        <w:t xml:space="preserve"> </w:t>
+      </w:r>
+      <w:proofErr w:type="spellStart"/>
+      <w:r>
+        <w:rPr>
+          <w:rFonts w:ascii="Arial" w:hAnsi="Arial" w:cs="Times New Roman"/>
+          <w:lang w:val="es-ES"/>
+        </w:rPr>
+        <w:t>business</w:t>
+      </w:r>
+      <w:proofErr w:type="spellEnd"/>
+      <w:r>
+        <w:rPr>
+          <w:rFonts w:ascii="Arial" w:hAnsi="Arial" w:cs="Times New Roman"/>
+          <w:lang w:val="es-ES"/>
+        </w:rPr>
+        <w:t xml:space="preserve">. </w:t>
+      </w:r>
+      <w:proofErr w:type="spellStart"/>
+      <w:r>
+        <w:rPr>
+          <w:rFonts w:ascii="Arial" w:hAnsi="Arial" w:cs="Times New Roman"/>
+          <w:lang w:val="es-ES"/>
+        </w:rPr>
+        <w:t>Chemical</w:t>
+      </w:r>
+      <w:proofErr w:type="spellEnd"/>
+      <w:r>
+        <w:rPr>
+          <w:rFonts w:ascii="Arial" w:hAnsi="Arial" w:cs="Times New Roman"/>
+          <w:lang w:val="es-ES"/>
+        </w:rPr>
+        <w:t xml:space="preserve"> and </w:t>
+      </w:r>
+      <w:proofErr w:type="spellStart"/>
+      <w:r>
+        <w:rPr>
+          <w:rFonts w:ascii="Arial" w:hAnsi="Arial" w:cs="Times New Roman"/>
+          <w:lang w:val="es-ES"/>
+        </w:rPr>
+        <w:t>Engineering</w:t>
+      </w:r>
+      <w:proofErr w:type="spellEnd"/>
+      <w:r>
+        <w:rPr>
+          <w:rFonts w:ascii="Arial" w:hAnsi="Arial" w:cs="Times New Roman"/>
+          <w:lang w:val="es-ES"/>
+        </w:rPr>
+        <w:t xml:space="preserve"> News,</w:t>
+      </w:r>
+      <w:r>
+        <w:rPr>
+          <w:rFonts w:ascii="Arial" w:hAnsi="Arial" w:cs="Times New Roman"/>
+          <w:lang w:val="es-ES"/>
+        </w:rPr>
+        <w:t xml:space="preserve"> </w:t>
+      </w:r>
+      <w:r>
+        <w:rPr>
+          <w:rFonts w:ascii="Arial" w:hAnsi="Arial" w:cs="Times New Roman"/>
+          <w:b/>
+          <w:lang w:val="es-ES"/>
+        </w:rPr>
+        <w:t>78</w:t>
+      </w:r>
+      <w:r>
+        <w:rPr>
+          <w:rFonts w:ascii="Arial" w:hAnsi="Arial" w:cs="Times New Roman"/>
+          <w:lang w:val="es-ES"/>
+        </w:rPr>
+        <w:t>, 17-25.</w:t>
+      </w:r>
+    </w:p>
+    <w:p>
+      <w:pPr>
+        <w:widowControl w:val="0"/>
+        <w:autoSpaceDE w:val="0"/>
+        <w:autoSpaceDN w:val="0"/>
+        <w:adjustRightInd w:val="0"/>
+        <w:spacing w:line="360" w:lineRule="auto"/>
+        <w:jc w:val="both"/>
+        <w:rPr>
+          <w:rFonts w:ascii="Arial" w:hAnsi="Arial" w:cs="Times New Roman"/>
           <w:lang w:val="es-ES"/>
         </w:rPr>
       </w:pPr>
@@ -45754,7 +47363,7 @@
 </file>
 
 <file path=customXml/itemProps1.xml><?xml version="1.0" encoding="utf-8"?>
-<ds:datastoreItem xmlns:ds="http://schemas.openxmlformats.org/officeDocument/2006/customXml" ds:itemID="{C1E74434-301D-C447-A67D-1C4ABD8CD9D0}">
+<ds:datastoreItem xmlns:ds="http://schemas.openxmlformats.org/officeDocument/2006/customXml" ds:itemID="{3405E60D-8FC8-5D48-AB96-86C69ADF1A0D}">
   <ds:schemaRefs>
     <ds:schemaRef ds:uri="http://schemas.openxmlformats.org/officeDocument/2006/bibliography"/>
   </ds:schemaRefs>

</xml_diff>

<commit_message>
Seguir avanzando en el apartado 3 y los calculos. Añadir el apendiz
</commit_message>
<xml_diff>
--- a/TFG.docx
+++ b/TFG.docx
@@ -26022,7 +26022,23 @@
           <w:sz w:val="22"/>
           <w:szCs w:val="22"/>
         </w:rPr>
-        <w:t xml:space="preserve">La BPC consiste en cuatro etapas como se puede observar en Fig. 14: en la primera etapa se realiza la inyección de la mezcla que se desea separar; en la segunda se </w:t>
+        <w:t>La BPC consiste en cuatro etapas c</w:t>
+      </w:r>
+      <w:r>
+        <w:rPr>
+          <w:rFonts w:ascii="Arial" w:hAnsi="Arial" w:cs="Arial"/>
+          <w:sz w:val="22"/>
+          <w:szCs w:val="22"/>
+        </w:rPr>
+        <w:t>omo se puede observar en Fig. 13</w:t>
+      </w:r>
+      <w:r>
+        <w:rPr>
+          <w:rFonts w:ascii="Arial" w:hAnsi="Arial" w:cs="Arial"/>
+          <w:sz w:val="22"/>
+          <w:szCs w:val="22"/>
+        </w:rPr>
+        <w:t xml:space="preserve">: en la primera etapa se realiza la inyección de la mezcla que se desea separar; en la segunda se </w:t>
       </w:r>
       <w:proofErr w:type="spellStart"/>
       <w:r>
@@ -26071,7 +26087,15 @@
           <w:sz w:val="22"/>
           <w:szCs w:val="22"/>
         </w:rPr>
-        <w:t xml:space="preserve">Fig. 14. Modo de operación en cromatografía discontinua por etapas </w:t>
+        <w:t>Fig. 13</w:t>
+      </w:r>
+      <w:r>
+        <w:rPr>
+          <w:rFonts w:ascii="Arial" w:hAnsi="Arial" w:cs="Arial"/>
+          <w:sz w:val="22"/>
+          <w:szCs w:val="22"/>
+        </w:rPr>
+        <w:t xml:space="preserve">. Modo de operación en cromatografía discontinua por etapas </w:t>
       </w:r>
       <w:r>
         <w:rPr>
@@ -26292,7 +26316,15 @@
           <w:sz w:val="22"/>
           <w:szCs w:val="22"/>
         </w:rPr>
-        <w:t xml:space="preserve"> Fig. 15,</w:t>
+        <w:t xml:space="preserve"> Fig. 14</w:t>
+      </w:r>
+      <w:r>
+        <w:rPr>
+          <w:rFonts w:ascii="Arial" w:hAnsi="Arial" w:cs="Arial"/>
+          <w:sz w:val="22"/>
+          <w:szCs w:val="22"/>
+        </w:rPr>
+        <w:t>,</w:t>
       </w:r>
       <w:r>
         <w:rPr>
@@ -26344,7 +26376,23 @@
           <w:sz w:val="22"/>
           <w:szCs w:val="22"/>
         </w:rPr>
-        <w:t xml:space="preserve">Se aprovecha el hecho de que las sustancias a separar se desplazan a diferente velocidad a lo largo de la fase sólida porque así, la sustancia más retenida A, se desplaza a una velocidad menos que la sustancia menos retenida B. De esta forma, si el lecho sólido se desplaza a contracorriente a una velocidad intermedia entre esas dos, entonces el </w:t>
+        <w:t>Se aprovecha el hecho de que las sustancias a separar se desplazan a diferente velocidad a lo largo de la fase sólida porque así, la sustancia más retenida A, s</w:t>
+      </w:r>
+      <w:r>
+        <w:rPr>
+          <w:rFonts w:ascii="Arial" w:hAnsi="Arial" w:cs="Arial"/>
+          <w:sz w:val="22"/>
+          <w:szCs w:val="22"/>
+        </w:rPr>
+        <w:t>e desplaza a una velocidad menor</w:t>
+      </w:r>
+      <w:r>
+        <w:rPr>
+          <w:rFonts w:ascii="Arial" w:hAnsi="Arial" w:cs="Arial"/>
+          <w:sz w:val="22"/>
+          <w:szCs w:val="22"/>
+        </w:rPr>
+        <w:t xml:space="preserve"> que la sustancia menos retenida B. De esta forma, si el lecho sólido se desplaza a contracorriente a una velocidad intermedia entre esas dos, entonces el </w:t>
       </w:r>
     </w:p>
     <w:p>
@@ -26896,7 +26944,7 @@
           <w:sz w:val="22"/>
           <w:szCs w:val="22"/>
         </w:rPr>
-        <w:t>Fig. 15</w:t>
+        <w:t>Fig. 14</w:t>
       </w:r>
       <w:r>
         <w:rPr>
@@ -27034,7 +27082,7 @@
           <w:sz w:val="22"/>
           <w:szCs w:val="22"/>
         </w:rPr>
-        <w:t>l y como se indica en la Fig. 16</w:t>
+        <w:t>l y como se indica en la Fig. 15</w:t>
       </w:r>
       <w:r>
         <w:rPr>
@@ -27612,6 +27660,106 @@
           <w:sz w:val="22"/>
           <w:szCs w:val="22"/>
         </w:rPr>
+        <w:t xml:space="preserve">La SMB es una tecnología de separación que utiliza el principio de los sistemas de contracorriente en continuo, que permite la maximización de las tasas de </w:t>
+      </w:r>
+      <w:r>
+        <w:rPr>
+          <w:rFonts w:ascii="Arial" w:hAnsi="Arial" w:cs="Arial"/>
+          <w:sz w:val="22"/>
+          <w:szCs w:val="22"/>
+        </w:rPr>
+        <w:t>transferencia</w:t>
+      </w:r>
+      <w:r>
+        <w:rPr>
+          <w:rFonts w:ascii="Arial" w:hAnsi="Arial" w:cs="Arial"/>
+          <w:sz w:val="22"/>
+          <w:szCs w:val="22"/>
+        </w:rPr>
+        <w:t xml:space="preserve"> de masa y mejorar el uso de la fase estacionaria. A través de una unidad de SMB se puede obtener productos de alta pureza a partir de mezclas difíciles de separar. A pesar de que esta unidad se convierta en uno de los equipos más avanzados en procesos de separación, tal equipo se ha limitado a dos corrientes de salida (extracto y refinado), que sólo permite la separación de mezclas binarias. </w:t>
+      </w:r>
+      <w:r>
+        <w:rPr>
+          <w:rFonts w:ascii="Arial" w:hAnsi="Arial" w:cs="Arial"/>
+          <w:sz w:val="22"/>
+          <w:szCs w:val="22"/>
+        </w:rPr>
+        <w:t xml:space="preserve">Si la mezcla se compone de más de dos componentes, uno de los flujos de salida siempre contendrá un número de componentes, mientras que el otro se puede recuperar como componente purificado. Se trata de una mezcla de tres componentes, una de las corrientes de salida para recuperar una sustancia con el grado deseado de pureza, mientras que las dos sustancias restantes están siendo recogidas en la otra corriente de salida. </w:t>
+      </w:r>
+      <w:r>
+        <w:rPr>
+          <w:rFonts w:ascii="Arial" w:hAnsi="Arial" w:cs="Arial"/>
+          <w:sz w:val="22"/>
+          <w:szCs w:val="22"/>
+        </w:rPr>
+        <w:t xml:space="preserve">Si la mezcla se compone de cuatro </w:t>
+      </w:r>
+      <w:r>
+        <w:rPr>
+          <w:rFonts w:ascii="Arial" w:hAnsi="Arial" w:cs="Arial"/>
+          <w:sz w:val="22"/>
+          <w:szCs w:val="22"/>
+        </w:rPr>
+        <w:t>componentes</w:t>
+      </w:r>
+      <w:r>
+        <w:rPr>
+          <w:rFonts w:ascii="Arial" w:hAnsi="Arial" w:cs="Arial"/>
+          <w:sz w:val="22"/>
+          <w:szCs w:val="22"/>
+        </w:rPr>
+        <w:t xml:space="preserve">, o bien se recupera un </w:t>
+      </w:r>
+      <w:r>
+        <w:rPr>
+          <w:rFonts w:ascii="Arial" w:hAnsi="Arial" w:cs="Arial"/>
+          <w:sz w:val="22"/>
+          <w:szCs w:val="22"/>
+        </w:rPr>
+        <w:t>componente</w:t>
+      </w:r>
+      <w:r>
+        <w:rPr>
+          <w:rFonts w:ascii="Arial" w:hAnsi="Arial" w:cs="Arial"/>
+          <w:sz w:val="22"/>
+          <w:szCs w:val="22"/>
+        </w:rPr>
+        <w:t xml:space="preserve"> en una de las corrientes de salida y el resto de ellos en la otra, o si es de interés, se separa la mezcla en dos fracciones que tienen dos </w:t>
+      </w:r>
+      <w:r>
+        <w:rPr>
+          <w:rFonts w:ascii="Arial" w:hAnsi="Arial" w:cs="Arial"/>
+          <w:sz w:val="22"/>
+          <w:szCs w:val="22"/>
+        </w:rPr>
+        <w:t>componentes</w:t>
+      </w:r>
+      <w:r>
+        <w:rPr>
+          <w:rFonts w:ascii="Arial" w:hAnsi="Arial" w:cs="Arial"/>
+          <w:sz w:val="22"/>
+          <w:szCs w:val="22"/>
+        </w:rPr>
+        <w:t xml:space="preserve"> cada uno. </w:t>
+      </w:r>
+    </w:p>
+    <w:p>
+      <w:pPr>
+        <w:spacing w:line="360" w:lineRule="auto"/>
+        <w:ind w:firstLine="709"/>
+        <w:jc w:val="both"/>
+        <w:rPr>
+          <w:rFonts w:ascii="Arial" w:hAnsi="Arial" w:cs="Arial"/>
+          <w:sz w:val="22"/>
+          <w:szCs w:val="22"/>
+        </w:rPr>
+      </w:pPr>
+      <w:r>
+        <w:rPr>
+          <w:rFonts w:ascii="Arial" w:hAnsi="Arial" w:cs="Arial"/>
+          <w:sz w:val="22"/>
+          <w:szCs w:val="22"/>
+        </w:rPr>
         <w:t xml:space="preserve">Este proyecto consiste en la separación de la mezcla obtenida de la oxidación de lactosa catalizada por glucosa-fructosa </w:t>
       </w:r>
       <w:proofErr w:type="spellStart"/>
@@ -27820,7 +27968,23 @@
           <w:sz w:val="22"/>
           <w:szCs w:val="22"/>
         </w:rPr>
-        <w:t xml:space="preserve">Como el ácido lactobiónico se presenta en forma de potasio </w:t>
+        <w:t>Como el ácido lactobi</w:t>
+      </w:r>
+      <w:r>
+        <w:rPr>
+          <w:rFonts w:ascii="Arial" w:hAnsi="Arial" w:cs="Arial"/>
+          <w:sz w:val="22"/>
+          <w:szCs w:val="22"/>
+        </w:rPr>
+        <w:t>ónico se presenta en forma de</w:t>
+      </w:r>
+      <w:r>
+        <w:rPr>
+          <w:rFonts w:ascii="Arial" w:hAnsi="Arial" w:cs="Arial"/>
+          <w:sz w:val="22"/>
+          <w:szCs w:val="22"/>
+        </w:rPr>
+        <w:t xml:space="preserve"> </w:t>
       </w:r>
       <w:proofErr w:type="spellStart"/>
       <w:r>
@@ -27838,7 +28002,63 @@
           <w:sz w:val="22"/>
           <w:szCs w:val="22"/>
         </w:rPr>
-        <w:t xml:space="preserve">, las columnas de la primera unidad SMB están cargadas con la resina de intercambio iónico en forma de potasio, ver Fig. 17. La sal va al puerto del refinado, mientras que el resto de componentes se recogen en el puerto de extracción. </w:t>
+        <w:t xml:space="preserve"> potasio</w:t>
+      </w:r>
+      <w:r>
+        <w:rPr>
+          <w:rFonts w:ascii="Arial" w:hAnsi="Arial" w:cs="Arial"/>
+          <w:sz w:val="22"/>
+          <w:szCs w:val="22"/>
+        </w:rPr>
+        <w:t xml:space="preserve">, las columnas de la primera unidad SMB están cargadas con la resina de intercambio iónico </w:t>
+      </w:r>
+      <w:r>
+        <w:rPr>
+          <w:rFonts w:ascii="Arial" w:hAnsi="Arial" w:cs="Arial"/>
+          <w:sz w:val="22"/>
+          <w:szCs w:val="22"/>
+        </w:rPr>
+        <w:t>en forma de potasio, ver Fig. 16</w:t>
+      </w:r>
+      <w:r>
+        <w:rPr>
+          <w:rFonts w:ascii="Arial" w:hAnsi="Arial" w:cs="Arial"/>
+          <w:sz w:val="22"/>
+          <w:szCs w:val="22"/>
+        </w:rPr>
+        <w:t xml:space="preserve">. La sal va </w:t>
+      </w:r>
+      <w:r>
+        <w:rPr>
+          <w:rFonts w:ascii="Arial" w:hAnsi="Arial" w:cs="Arial"/>
+          <w:sz w:val="22"/>
+          <w:szCs w:val="22"/>
+        </w:rPr>
+        <w:t>a la corriente</w:t>
+      </w:r>
+      <w:r>
+        <w:rPr>
+          <w:rFonts w:ascii="Arial" w:hAnsi="Arial" w:cs="Arial"/>
+          <w:sz w:val="22"/>
+          <w:szCs w:val="22"/>
+        </w:rPr>
+        <w:t xml:space="preserve"> del refinado, mientras que el resto de componentes se recogen en </w:t>
+      </w:r>
+      <w:r>
+        <w:rPr>
+          <w:rFonts w:ascii="Arial" w:hAnsi="Arial" w:cs="Arial"/>
+          <w:sz w:val="22"/>
+          <w:szCs w:val="22"/>
+        </w:rPr>
+        <w:t>el</w:t>
+      </w:r>
+      <w:r>
+        <w:rPr>
+          <w:rFonts w:ascii="Arial" w:hAnsi="Arial" w:cs="Arial"/>
+          <w:sz w:val="22"/>
+          <w:szCs w:val="22"/>
+        </w:rPr>
+        <w:t xml:space="preserve"> extracción. </w:t>
       </w:r>
     </w:p>
     <w:p>
@@ -27855,6 +28075,77 @@
       <w:r>
         <w:rPr>
           <w:rFonts w:ascii="Arial" w:hAnsi="Arial" w:cs="Arial"/>
+          <w:noProof/>
+          <w:sz w:val="22"/>
+          <w:szCs w:val="22"/>
+          <w:lang w:val="es-ES"/>
+        </w:rPr>
+        <w:drawing>
+          <wp:anchor distT="0" distB="0" distL="114300" distR="114300" simplePos="0" relativeHeight="251710464" behindDoc="0" locked="0" layoutInCell="1" allowOverlap="1" wp14:anchorId="21E5C3E0" wp14:editId="08AB54F4">
+            <wp:simplePos x="0" y="0"/>
+            <wp:positionH relativeFrom="column">
+              <wp:posOffset>-114300</wp:posOffset>
+            </wp:positionH>
+            <wp:positionV relativeFrom="paragraph">
+              <wp:posOffset>1056005</wp:posOffset>
+            </wp:positionV>
+            <wp:extent cx="5829300" cy="3002280"/>
+            <wp:effectExtent l="0" t="0" r="12700" b="0"/>
+            <wp:wrapSquare wrapText="bothSides"/>
+            <wp:docPr id="5" name="Imagen 1"/>
+            <wp:cNvGraphicFramePr>
+              <a:graphicFrameLocks xmlns:a="http://schemas.openxmlformats.org/drawingml/2006/main" noChangeAspect="1"/>
+            </wp:cNvGraphicFramePr>
+            <a:graphic xmlns:a="http://schemas.openxmlformats.org/drawingml/2006/main">
+              <a:graphicData uri="http://schemas.openxmlformats.org/drawingml/2006/picture">
+                <pic:pic xmlns:pic="http://schemas.openxmlformats.org/drawingml/2006/picture">
+                  <pic:nvPicPr>
+                    <pic:cNvPr id="0" name="Picture 1"/>
+                    <pic:cNvPicPr>
+                      <a:picLocks noChangeAspect="1" noChangeArrowheads="1"/>
+                    </pic:cNvPicPr>
+                  </pic:nvPicPr>
+                  <pic:blipFill>
+                    <a:blip r:embed="rId57">
+                      <a:extLst>
+                        <a:ext uri="{28A0092B-C50C-407E-A947-70E740481C1C}">
+                          <a14:useLocalDpi xmlns:a14="http://schemas.microsoft.com/office/drawing/2010/main" val="0"/>
+                        </a:ext>
+                      </a:extLst>
+                    </a:blip>
+                    <a:srcRect/>
+                    <a:stretch>
+                      <a:fillRect/>
+                    </a:stretch>
+                  </pic:blipFill>
+                  <pic:spPr bwMode="auto">
+                    <a:xfrm>
+                      <a:off x="0" y="0"/>
+                      <a:ext cx="5829300" cy="3002280"/>
+                    </a:xfrm>
+                    <a:prstGeom prst="rect">
+                      <a:avLst/>
+                    </a:prstGeom>
+                    <a:noFill/>
+                    <a:ln>
+                      <a:noFill/>
+                    </a:ln>
+                  </pic:spPr>
+                </pic:pic>
+              </a:graphicData>
+            </a:graphic>
+            <wp14:sizeRelH relativeFrom="page">
+              <wp14:pctWidth>0</wp14:pctWidth>
+            </wp14:sizeRelH>
+            <wp14:sizeRelV relativeFrom="page">
+              <wp14:pctHeight>0</wp14:pctHeight>
+            </wp14:sizeRelV>
+          </wp:anchor>
+        </w:drawing>
+      </w:r>
+      <w:r>
+        <w:rPr>
+          <w:rFonts w:ascii="Arial" w:hAnsi="Arial" w:cs="Arial"/>
           <w:sz w:val="22"/>
           <w:szCs w:val="22"/>
         </w:rPr>
@@ -27864,58 +28155,645 @@
     <w:p>
       <w:pPr>
         <w:spacing w:line="360" w:lineRule="auto"/>
-        <w:ind w:firstLine="709"/>
-        <w:jc w:val="both"/>
-        <w:rPr>
-          <w:rFonts w:ascii="Arial" w:hAnsi="Arial" w:cs="Arial"/>
-          <w:sz w:val="22"/>
-          <w:szCs w:val="22"/>
-        </w:rPr>
-      </w:pPr>
-    </w:p>
-    <w:p>
-      <w:pPr>
-        <w:spacing w:line="360" w:lineRule="auto"/>
-        <w:ind w:firstLine="709"/>
-        <w:jc w:val="both"/>
-        <w:rPr>
-          <w:rFonts w:ascii="Arial" w:hAnsi="Arial" w:cs="Arial"/>
-          <w:sz w:val="22"/>
-          <w:szCs w:val="22"/>
-        </w:rPr>
-      </w:pPr>
-    </w:p>
-    <w:p>
-      <w:pPr>
-        <w:spacing w:line="360" w:lineRule="auto"/>
-        <w:ind w:firstLine="709"/>
-        <w:jc w:val="both"/>
-        <w:rPr>
-          <w:rFonts w:ascii="Arial" w:hAnsi="Arial" w:cs="Arial"/>
-          <w:sz w:val="22"/>
-          <w:szCs w:val="22"/>
-        </w:rPr>
-      </w:pPr>
-    </w:p>
-    <w:p>
-      <w:pPr>
-        <w:spacing w:line="360" w:lineRule="auto"/>
-        <w:ind w:firstLine="709"/>
-        <w:jc w:val="both"/>
-        <w:rPr>
-          <w:rFonts w:ascii="Arial" w:hAnsi="Arial" w:cs="Arial"/>
-          <w:sz w:val="22"/>
-          <w:szCs w:val="22"/>
-        </w:rPr>
-        <w:sectPr>
-          <w:footerReference w:type="default" r:id="rId57"/>
-          <w:type w:val="continuous"/>
-          <w:pgSz w:w="11900" w:h="16840"/>
-          <w:pgMar w:top="1418" w:right="1134" w:bottom="1418" w:left="1701" w:header="851" w:footer="851" w:gutter="0"/>
-          <w:cols w:space="708"/>
-          <w:docGrid w:linePitch="360"/>
-        </w:sectPr>
-      </w:pPr>
+        <w:jc w:val="both"/>
+        <w:rPr>
+          <w:rFonts w:ascii="Arial" w:hAnsi="Arial" w:cs="Arial"/>
+          <w:sz w:val="22"/>
+          <w:szCs w:val="22"/>
+        </w:rPr>
+      </w:pPr>
+    </w:p>
+    <w:p>
+      <w:pPr>
+        <w:spacing w:line="360" w:lineRule="auto"/>
+        <w:jc w:val="both"/>
+        <w:rPr>
+          <w:rFonts w:ascii="Arial" w:hAnsi="Arial" w:cs="Arial"/>
+          <w:sz w:val="22"/>
+          <w:szCs w:val="22"/>
+        </w:rPr>
+      </w:pPr>
+      <w:r>
+        <w:rPr>
+          <w:rFonts w:ascii="Arial" w:hAnsi="Arial" w:cs="Arial"/>
+          <w:sz w:val="22"/>
+          <w:szCs w:val="22"/>
+        </w:rPr>
+        <w:t xml:space="preserve">Fig. 16. </w:t>
+      </w:r>
+      <w:r>
+        <w:rPr>
+          <w:rFonts w:ascii="Arial" w:hAnsi="Arial" w:cs="Arial"/>
+          <w:sz w:val="22"/>
+          <w:szCs w:val="22"/>
+        </w:rPr>
+        <w:t xml:space="preserve">Esquema de sistemas cromatográficos para la separación de la mezcla de la oxidación de la lactosa mediante el uso de células Z. </w:t>
+      </w:r>
+      <w:proofErr w:type="spellStart"/>
+      <w:r>
+        <w:rPr>
+          <w:rFonts w:ascii="Arial" w:hAnsi="Arial" w:cs="Arial"/>
+          <w:sz w:val="22"/>
+          <w:szCs w:val="22"/>
+        </w:rPr>
+        <w:t>Mobilis</w:t>
+      </w:r>
+      <w:proofErr w:type="spellEnd"/>
+      <w:r>
+        <w:rPr>
+          <w:rFonts w:ascii="Arial" w:hAnsi="Arial" w:cs="Arial"/>
+          <w:sz w:val="22"/>
+          <w:szCs w:val="22"/>
+        </w:rPr>
+        <w:t xml:space="preserve">, mediante una unidad SMB 1 (para separar LBA) conectada a otra unidad SMB 2 (para recuperar el sorbitol y permitir el reciclaje de los sustratos).  </w:t>
+      </w:r>
+    </w:p>
+    <w:p>
+      <w:pPr>
+        <w:spacing w:line="360" w:lineRule="auto"/>
+        <w:jc w:val="both"/>
+        <w:rPr>
+          <w:rFonts w:ascii="Arial" w:hAnsi="Arial" w:cs="Arial"/>
+          <w:sz w:val="22"/>
+          <w:szCs w:val="22"/>
+        </w:rPr>
+      </w:pPr>
+      <w:r>
+        <w:rPr>
+          <w:rFonts w:ascii="Arial" w:hAnsi="Arial" w:cs="Arial"/>
+          <w:sz w:val="22"/>
+          <w:szCs w:val="22"/>
+        </w:rPr>
+        <w:t>Una solución ideal para el presente caso sería recuperar ambos sustratos de la reacción enzimática en la misma unidad de la cadena de recogida, y por lo tanto hacer que el reciclaje de los reactivos al sistema sea simple y de menor coste. Como se ha mencionado anteriormente, una primera unidad de SMB se puede envasar con la r</w:t>
+      </w:r>
+      <w:r>
+        <w:rPr>
+          <w:rFonts w:ascii="Arial" w:hAnsi="Arial" w:cs="Arial"/>
+          <w:sz w:val="22"/>
+          <w:szCs w:val="22"/>
+        </w:rPr>
+        <w:t>esina de intercambio iónico en l</w:t>
+      </w:r>
+      <w:r>
+        <w:rPr>
+          <w:rFonts w:ascii="Arial" w:hAnsi="Arial" w:cs="Arial"/>
+          <w:sz w:val="22"/>
+          <w:szCs w:val="22"/>
+        </w:rPr>
+        <w:t xml:space="preserve">a forma de potasio de manera que el LBA pueda separarse del sorbitol de los sustratos (fructosa y lactosa). De acuerdo con el orden de afinidades de los componentes, la resina iónica en la forma de calcio se utiliza como capa de adsorbente en la segunda unidad de SMB en serie, ya que </w:t>
+      </w:r>
+      <w:proofErr w:type="spellStart"/>
+      <w:r>
+        <w:rPr>
+          <w:rFonts w:ascii="Arial" w:hAnsi="Arial" w:cs="Arial"/>
+          <w:sz w:val="22"/>
+          <w:szCs w:val="22"/>
+        </w:rPr>
+        <w:t>ek</w:t>
+      </w:r>
+      <w:proofErr w:type="spellEnd"/>
+      <w:r>
+        <w:rPr>
+          <w:rFonts w:ascii="Arial" w:hAnsi="Arial" w:cs="Arial"/>
+          <w:sz w:val="22"/>
+          <w:szCs w:val="22"/>
+        </w:rPr>
+        <w:t xml:space="preserve"> sorbitol es el componente más fuertemente adsorbido en est</w:t>
+      </w:r>
+      <w:r>
+        <w:rPr>
+          <w:rFonts w:ascii="Arial" w:hAnsi="Arial" w:cs="Arial"/>
+          <w:sz w:val="22"/>
+          <w:szCs w:val="22"/>
+        </w:rPr>
+        <w:t xml:space="preserve">a resina, esta sustancia se recoge en la corriente de extracto, mientras que la lactosa y fructosa se recuperan en la salida del refinado. </w:t>
+      </w:r>
+    </w:p>
+    <w:p>
+      <w:pPr>
+        <w:spacing w:line="360" w:lineRule="auto"/>
+        <w:jc w:val="both"/>
+        <w:rPr>
+          <w:rFonts w:ascii="Arial" w:hAnsi="Arial" w:cs="Arial"/>
+          <w:sz w:val="22"/>
+          <w:szCs w:val="22"/>
+        </w:rPr>
+      </w:pPr>
+    </w:p>
+    <w:p>
+      <w:pPr>
+        <w:spacing w:line="360" w:lineRule="auto"/>
+        <w:jc w:val="both"/>
+        <w:rPr>
+          <w:rFonts w:ascii="Arial" w:hAnsi="Arial" w:cs="Arial"/>
+          <w:sz w:val="22"/>
+          <w:szCs w:val="22"/>
+        </w:rPr>
+      </w:pPr>
+      <w:r>
+        <w:rPr>
+          <w:rFonts w:ascii="Arial" w:hAnsi="Arial" w:cs="Arial"/>
+          <w:b/>
+          <w:szCs w:val="22"/>
+        </w:rPr>
+        <w:t>3.6. DISEÑO DE EQUIPOS PRINCIPALES</w:t>
+      </w:r>
+    </w:p>
+    <w:p>
+      <w:pPr>
+        <w:spacing w:line="360" w:lineRule="auto"/>
+        <w:jc w:val="both"/>
+        <w:rPr>
+          <w:rFonts w:ascii="Arial" w:hAnsi="Arial" w:cs="Arial"/>
+          <w:b/>
+          <w:sz w:val="22"/>
+          <w:szCs w:val="22"/>
+        </w:rPr>
+      </w:pPr>
+    </w:p>
+    <w:p>
+      <w:pPr>
+        <w:spacing w:line="360" w:lineRule="auto"/>
+        <w:jc w:val="both"/>
+        <w:rPr>
+          <w:rFonts w:ascii="Arial" w:hAnsi="Arial" w:cs="Arial"/>
+          <w:b/>
+          <w:sz w:val="22"/>
+          <w:szCs w:val="22"/>
+        </w:rPr>
+      </w:pPr>
+      <w:r>
+        <w:rPr>
+          <w:rFonts w:ascii="Arial" w:hAnsi="Arial" w:cs="Arial"/>
+          <w:b/>
+          <w:sz w:val="22"/>
+          <w:szCs w:val="22"/>
+        </w:rPr>
+        <w:t>3.6.1.</w:t>
+      </w:r>
+      <w:r>
+        <w:rPr>
+          <w:rFonts w:ascii="Arial" w:hAnsi="Arial" w:cs="Arial"/>
+          <w:b/>
+          <w:sz w:val="22"/>
+          <w:szCs w:val="22"/>
+        </w:rPr>
+        <w:t xml:space="preserve"> Diseño de </w:t>
+      </w:r>
+      <w:r>
+        <w:rPr>
+          <w:rFonts w:ascii="Arial" w:hAnsi="Arial" w:cs="Arial"/>
+          <w:b/>
+          <w:sz w:val="22"/>
+          <w:szCs w:val="22"/>
+        </w:rPr>
+        <w:t>la columna de adsorción (lecho móvil simulado)</w:t>
+      </w:r>
+    </w:p>
+    <w:p>
+      <w:pPr>
+        <w:spacing w:line="360" w:lineRule="auto"/>
+        <w:jc w:val="both"/>
+        <w:rPr>
+          <w:rFonts w:ascii="Arial" w:hAnsi="Arial" w:cs="Arial"/>
+          <w:i/>
+          <w:sz w:val="22"/>
+          <w:szCs w:val="22"/>
+        </w:rPr>
+      </w:pPr>
+      <w:r>
+        <w:rPr>
+          <w:rFonts w:ascii="Arial" w:hAnsi="Arial" w:cs="Arial"/>
+          <w:i/>
+          <w:sz w:val="22"/>
+          <w:szCs w:val="22"/>
+        </w:rPr>
+        <w:t xml:space="preserve">3.6.1.1. Selección </w:t>
+      </w:r>
+      <w:r>
+        <w:rPr>
+          <w:rFonts w:ascii="Arial" w:hAnsi="Arial" w:cs="Arial"/>
+          <w:i/>
+          <w:sz w:val="22"/>
+          <w:szCs w:val="22"/>
+        </w:rPr>
+        <w:t>de la resina</w:t>
+      </w:r>
+    </w:p>
+    <w:p>
+      <w:pPr>
+        <w:spacing w:line="360" w:lineRule="auto"/>
+        <w:jc w:val="both"/>
+        <w:rPr>
+          <w:rFonts w:ascii="Arial" w:hAnsi="Arial" w:cs="Arial"/>
+          <w:i/>
+          <w:sz w:val="22"/>
+          <w:szCs w:val="22"/>
+        </w:rPr>
+      </w:pPr>
+    </w:p>
+    <w:p>
+      <w:pPr>
+        <w:spacing w:line="360" w:lineRule="auto"/>
+        <w:jc w:val="both"/>
+        <w:rPr>
+          <w:rFonts w:ascii="Arial" w:hAnsi="Arial" w:cs="Arial"/>
+          <w:sz w:val="22"/>
+          <w:szCs w:val="22"/>
+        </w:rPr>
+      </w:pPr>
+      <w:r>
+        <w:rPr>
+          <w:rFonts w:ascii="Arial" w:hAnsi="Arial" w:cs="Arial"/>
+          <w:sz w:val="22"/>
+          <w:szCs w:val="22"/>
+        </w:rPr>
+        <w:t>3.6.1.2. Especificaciones de diseño</w:t>
+      </w:r>
+    </w:p>
+    <w:p>
+      <w:pPr>
+        <w:spacing w:line="360" w:lineRule="auto"/>
+        <w:jc w:val="both"/>
+        <w:rPr>
+          <w:rFonts w:ascii="Arial" w:hAnsi="Arial" w:cs="Arial"/>
+          <w:sz w:val="22"/>
+          <w:szCs w:val="22"/>
+        </w:rPr>
+      </w:pPr>
+      <w:r>
+        <w:rPr>
+          <w:rFonts w:ascii="Arial" w:hAnsi="Arial" w:cs="Arial"/>
+          <w:sz w:val="22"/>
+          <w:szCs w:val="22"/>
+        </w:rPr>
+        <w:t xml:space="preserve">Todos los resultados aquí mostrados se pueden ver desarrollados en el apartado de cálculos del apéndice. </w:t>
+      </w:r>
+    </w:p>
+    <w:p>
+      <w:pPr>
+        <w:spacing w:line="360" w:lineRule="auto"/>
+        <w:jc w:val="both"/>
+        <w:rPr>
+          <w:rFonts w:ascii="Arial" w:hAnsi="Arial" w:cs="Arial"/>
+          <w:sz w:val="22"/>
+          <w:szCs w:val="22"/>
+        </w:rPr>
+      </w:pPr>
+    </w:p>
+    <w:p>
+      <w:pPr>
+        <w:spacing w:line="360" w:lineRule="auto"/>
+        <w:jc w:val="both"/>
+        <w:rPr>
+          <w:rFonts w:ascii="Arial" w:hAnsi="Arial" w:cs="Arial"/>
+          <w:sz w:val="22"/>
+          <w:szCs w:val="22"/>
+          <w:u w:val="single"/>
+        </w:rPr>
+      </w:pPr>
+      <w:r>
+        <w:rPr>
+          <w:rFonts w:ascii="Arial" w:hAnsi="Arial" w:cs="Arial"/>
+          <w:sz w:val="22"/>
+          <w:szCs w:val="22"/>
+          <w:u w:val="single"/>
+        </w:rPr>
+        <w:t xml:space="preserve">Determinación del </w:t>
+      </w:r>
+      <w:r>
+        <w:rPr>
+          <w:rFonts w:ascii="Arial" w:hAnsi="Arial" w:cs="Arial"/>
+          <w:sz w:val="22"/>
+          <w:szCs w:val="22"/>
+          <w:u w:val="single"/>
+        </w:rPr>
+        <w:t>área y diámetro de corte</w:t>
+      </w:r>
+      <w:r>
+        <w:rPr>
+          <w:rFonts w:ascii="Arial" w:hAnsi="Arial" w:cs="Arial"/>
+          <w:sz w:val="22"/>
+          <w:szCs w:val="22"/>
+          <w:u w:val="single"/>
+        </w:rPr>
+        <w:t xml:space="preserve"> de la columna de adsorción</w:t>
+      </w:r>
+    </w:p>
+    <w:p>
+      <w:pPr>
+        <w:spacing w:line="360" w:lineRule="auto"/>
+        <w:jc w:val="both"/>
+        <w:rPr>
+          <w:rFonts w:ascii="Arial" w:hAnsi="Arial" w:cs="Arial"/>
+          <w:sz w:val="22"/>
+          <w:szCs w:val="22"/>
+        </w:rPr>
+      </w:pPr>
+      <w:r>
+        <w:rPr>
+          <w:rFonts w:ascii="Arial" w:hAnsi="Arial" w:cs="Arial"/>
+          <w:sz w:val="22"/>
+          <w:szCs w:val="22"/>
+        </w:rPr>
+        <w:t>Lo primero que se debe estimar para la construcción de la columna será la velocidad superficial mediante el uso de la ecuación:</w:t>
+      </w:r>
+    </w:p>
+    <w:p>
+      <w:pPr>
+        <w:spacing w:line="360" w:lineRule="auto"/>
+        <w:jc w:val="both"/>
+        <w:rPr>
+          <w:rFonts w:ascii="Arial" w:hAnsi="Arial" w:cs="Arial"/>
+          <w:sz w:val="22"/>
+          <w:szCs w:val="22"/>
+        </w:rPr>
+      </w:pPr>
+      <m:oMathPara>
+        <m:oMath>
+          <m:sSup>
+            <m:sSupPr>
+              <m:ctrlPr>
+                <w:rPr>
+                  <w:rFonts w:ascii="Cambria Math" w:hAnsi="Cambria Math" w:cs="Arial"/>
+                  <w:i/>
+                  <w:sz w:val="22"/>
+                  <w:szCs w:val="22"/>
+                </w:rPr>
+              </m:ctrlPr>
+            </m:sSupPr>
+            <m:e>
+              <m:r>
+                <w:rPr>
+                  <w:rFonts w:ascii="Cambria Math" w:hAnsi="Cambria Math" w:cs="Arial"/>
+                  <w:sz w:val="22"/>
+                  <w:szCs w:val="22"/>
+                </w:rPr>
+                <m:t>v</m:t>
+              </m:r>
+            </m:e>
+            <m:sup>
+              <m:r>
+                <w:rPr>
+                  <w:rFonts w:ascii="Cambria Math" w:hAnsi="Cambria Math" w:cs="Arial"/>
+                  <w:sz w:val="22"/>
+                  <w:szCs w:val="22"/>
+                </w:rPr>
+                <m:t>*</m:t>
+              </m:r>
+            </m:sup>
+          </m:sSup>
+          <m:r>
+            <w:rPr>
+              <w:rFonts w:ascii="Cambria Math" w:hAnsi="Cambria Math" w:cs="Arial"/>
+              <w:sz w:val="22"/>
+              <w:szCs w:val="22"/>
+            </w:rPr>
+            <m:t xml:space="preserve">= </m:t>
+          </m:r>
+          <m:acc>
+            <m:accPr>
+              <m:chr m:val="̌"/>
+              <m:ctrlPr>
+                <w:rPr>
+                  <w:rFonts w:ascii="Cambria Math" w:hAnsi="Cambria Math" w:cs="Arial"/>
+                  <w:i/>
+                  <w:sz w:val="22"/>
+                  <w:szCs w:val="22"/>
+                </w:rPr>
+              </m:ctrlPr>
+            </m:accPr>
+            <m:e>
+              <m:f>
+                <m:fPr>
+                  <m:ctrlPr>
+                    <w:rPr>
+                      <w:rFonts w:ascii="Cambria Math" w:hAnsi="Cambria Math" w:cs="Arial"/>
+                      <w:i/>
+                      <w:sz w:val="22"/>
+                      <w:szCs w:val="22"/>
+                    </w:rPr>
+                  </m:ctrlPr>
+                </m:fPr>
+                <m:num>
+                  <m:r>
+                    <w:rPr>
+                      <w:rFonts w:ascii="Cambria Math" w:hAnsi="Cambria Math" w:cs="Arial"/>
+                      <w:sz w:val="22"/>
+                      <w:szCs w:val="22"/>
+                    </w:rPr>
+                    <m:t>L</m:t>
+                  </m:r>
+                </m:num>
+                <m:den>
+                  <m:r>
+                    <w:rPr>
+                      <w:rFonts w:ascii="Cambria Math" w:hAnsi="Cambria Math" w:cs="Arial"/>
+                      <w:sz w:val="22"/>
+                      <w:szCs w:val="22"/>
+                    </w:rPr>
+                    <m:t>S</m:t>
+                  </m:r>
+                </m:den>
+              </m:f>
+            </m:e>
+          </m:acc>
+          <m:r>
+            <w:rPr>
+              <w:rFonts w:ascii="Cambria Math" w:hAnsi="Cambria Math" w:cs="Arial"/>
+              <w:sz w:val="22"/>
+              <w:szCs w:val="22"/>
+            </w:rPr>
+            <m:t xml:space="preserve">  </m:t>
+          </m:r>
+        </m:oMath>
+      </m:oMathPara>
+    </w:p>
+    <w:p>
+      <w:pPr>
+        <w:spacing w:line="360" w:lineRule="auto"/>
+        <w:jc w:val="both"/>
+        <w:rPr>
+          <w:rFonts w:ascii="Arial" w:hAnsi="Arial" w:cs="Arial"/>
+          <w:sz w:val="22"/>
+          <w:szCs w:val="22"/>
+        </w:rPr>
+      </w:pPr>
+      <w:r>
+        <w:rPr>
+          <w:rFonts w:ascii="Arial" w:hAnsi="Arial" w:cs="Arial"/>
+          <w:sz w:val="22"/>
+          <w:szCs w:val="22"/>
+        </w:rPr>
+        <w:t xml:space="preserve">donde </w:t>
+      </w:r>
+      <m:oMath>
+        <m:sSup>
+          <m:sSupPr>
+            <m:ctrlPr>
+              <w:rPr>
+                <w:rFonts w:ascii="Cambria Math" w:hAnsi="Cambria Math" w:cs="Arial"/>
+                <w:i/>
+                <w:sz w:val="22"/>
+                <w:szCs w:val="22"/>
+              </w:rPr>
+            </m:ctrlPr>
+          </m:sSupPr>
+          <m:e>
+            <m:r>
+              <w:rPr>
+                <w:rFonts w:ascii="Cambria Math" w:hAnsi="Cambria Math" w:cs="Arial"/>
+                <w:sz w:val="22"/>
+                <w:szCs w:val="22"/>
+              </w:rPr>
+              <m:t>v</m:t>
+            </m:r>
+          </m:e>
+          <m:sup>
+            <m:r>
+              <w:rPr>
+                <w:rFonts w:ascii="Cambria Math" w:hAnsi="Cambria Math" w:cs="Arial"/>
+                <w:sz w:val="22"/>
+                <w:szCs w:val="22"/>
+              </w:rPr>
+              <m:t>*</m:t>
+            </m:r>
+          </m:sup>
+        </m:sSup>
+      </m:oMath>
+      <w:r>
+        <w:rPr>
+          <w:rFonts w:ascii="Arial" w:hAnsi="Arial" w:cs="Arial"/>
+          <w:sz w:val="22"/>
+          <w:szCs w:val="22"/>
+        </w:rPr>
+        <w:t xml:space="preserve"> es la velocidad superficial, m/s; </w:t>
+      </w:r>
+      <m:oMath>
+        <m:acc>
+          <m:accPr>
+            <m:chr m:val="̌"/>
+            <m:ctrlPr>
+              <w:rPr>
+                <w:rFonts w:ascii="Cambria Math" w:hAnsi="Cambria Math" w:cs="Arial"/>
+                <w:i/>
+                <w:sz w:val="22"/>
+                <w:szCs w:val="22"/>
+              </w:rPr>
+            </m:ctrlPr>
+          </m:accPr>
+          <m:e>
+            <m:r>
+              <w:rPr>
+                <w:rFonts w:ascii="Cambria Math" w:hAnsi="Cambria Math" w:cs="Arial"/>
+                <w:sz w:val="22"/>
+                <w:szCs w:val="22"/>
+              </w:rPr>
+              <m:t>L</m:t>
+            </m:r>
+          </m:e>
+        </m:acc>
+      </m:oMath>
+      <w:r>
+        <w:rPr>
+          <w:rFonts w:ascii="Arial" w:hAnsi="Arial" w:cs="Arial"/>
+          <w:sz w:val="22"/>
+          <w:szCs w:val="22"/>
+        </w:rPr>
+        <w:t xml:space="preserve"> es el caudal de líquido a tratar, </w:t>
+      </w:r>
+      <m:oMath>
+        <m:sSup>
+          <m:sSupPr>
+            <m:ctrlPr>
+              <w:rPr>
+                <w:rFonts w:ascii="Cambria Math" w:hAnsi="Cambria Math" w:cs="Arial"/>
+                <w:i/>
+                <w:sz w:val="22"/>
+                <w:szCs w:val="22"/>
+              </w:rPr>
+            </m:ctrlPr>
+          </m:sSupPr>
+          <m:e>
+            <m:r>
+              <w:rPr>
+                <w:rFonts w:ascii="Cambria Math" w:hAnsi="Cambria Math" w:cs="Arial"/>
+                <w:sz w:val="22"/>
+                <w:szCs w:val="22"/>
+              </w:rPr>
+              <m:t>m</m:t>
+            </m:r>
+          </m:e>
+          <m:sup>
+            <m:r>
+              <w:rPr>
+                <w:rFonts w:ascii="Cambria Math" w:hAnsi="Cambria Math" w:cs="Arial"/>
+                <w:sz w:val="22"/>
+                <w:szCs w:val="22"/>
+              </w:rPr>
+              <m:t>3</m:t>
+            </m:r>
+          </m:sup>
+        </m:sSup>
+        <m:r>
+          <w:rPr>
+            <w:rFonts w:ascii="Cambria Math" w:hAnsi="Cambria Math" w:cs="Arial"/>
+            <w:sz w:val="22"/>
+            <w:szCs w:val="22"/>
+          </w:rPr>
+          <m:t>/min</m:t>
+        </m:r>
+      </m:oMath>
+      <w:r>
+        <w:rPr>
+          <w:rFonts w:ascii="Arial" w:hAnsi="Arial" w:cs="Arial"/>
+          <w:sz w:val="22"/>
+          <w:szCs w:val="22"/>
+        </w:rPr>
+        <w:t xml:space="preserve">; y S es la superficie, </w:t>
+      </w:r>
+      <m:oMath>
+        <m:sSup>
+          <m:sSupPr>
+            <m:ctrlPr>
+              <w:rPr>
+                <w:rFonts w:ascii="Cambria Math" w:hAnsi="Cambria Math" w:cs="Arial"/>
+                <w:i/>
+                <w:sz w:val="22"/>
+                <w:szCs w:val="22"/>
+              </w:rPr>
+            </m:ctrlPr>
+          </m:sSupPr>
+          <m:e>
+            <m:r>
+              <w:rPr>
+                <w:rFonts w:ascii="Cambria Math" w:hAnsi="Cambria Math" w:cs="Arial"/>
+                <w:sz w:val="22"/>
+                <w:szCs w:val="22"/>
+              </w:rPr>
+              <m:t>m</m:t>
+            </m:r>
+          </m:e>
+          <m:sup>
+            <m:r>
+              <w:rPr>
+                <w:rFonts w:ascii="Cambria Math" w:hAnsi="Cambria Math" w:cs="Arial"/>
+                <w:sz w:val="22"/>
+                <w:szCs w:val="22"/>
+              </w:rPr>
+              <m:t>2</m:t>
+            </m:r>
+          </m:sup>
+        </m:sSup>
+      </m:oMath>
+      <w:r>
+        <w:rPr>
+          <w:rFonts w:ascii="Arial" w:hAnsi="Arial" w:cs="Arial"/>
+          <w:sz w:val="22"/>
+          <w:szCs w:val="22"/>
+        </w:rPr>
+        <w:t>.</w:t>
+      </w:r>
     </w:p>
     <w:p>
       <w:pPr>
@@ -34154,8 +35032,6 @@
           <w:highlight w:val="green"/>
         </w:rPr>
       </w:pPr>
-      <w:bookmarkStart w:id="0" w:name="_GoBack"/>
-      <w:bookmarkEnd w:id="0"/>
       <w:r>
         <w:rPr>
           <w:rFonts w:ascii="Arial" w:hAnsi="Arial" w:cs="Arial"/>
@@ -43795,9 +44671,3115 @@
         </w:rPr>
       </w:pPr>
     </w:p>
+    <w:p>
+      <w:pPr>
+        <w:rPr>
+          <w:rFonts w:ascii="Arial" w:hAnsi="Arial" w:cs="Times New Roman"/>
+          <w:lang w:val="es-ES"/>
+        </w:rPr>
+      </w:pPr>
+    </w:p>
+    <w:p>
+      <w:pPr>
+        <w:rPr>
+          <w:rFonts w:ascii="Arial" w:hAnsi="Arial" w:cs="Times New Roman"/>
+          <w:lang w:val="es-ES"/>
+        </w:rPr>
+      </w:pPr>
+    </w:p>
+    <w:p>
+      <w:pPr>
+        <w:rPr>
+          <w:rFonts w:ascii="Arial" w:hAnsi="Arial" w:cs="Times New Roman"/>
+          <w:lang w:val="es-ES"/>
+        </w:rPr>
+      </w:pPr>
+    </w:p>
+    <w:p>
+      <w:pPr>
+        <w:rPr>
+          <w:rFonts w:ascii="Arial" w:hAnsi="Arial" w:cs="Times New Roman"/>
+          <w:lang w:val="es-ES"/>
+        </w:rPr>
+      </w:pPr>
+    </w:p>
+    <w:p>
+      <w:pPr>
+        <w:rPr>
+          <w:rFonts w:ascii="Arial" w:hAnsi="Arial" w:cs="Times New Roman"/>
+          <w:lang w:val="es-ES"/>
+        </w:rPr>
+      </w:pPr>
+    </w:p>
+    <w:p>
+      <w:pPr>
+        <w:rPr>
+          <w:rFonts w:ascii="Arial" w:hAnsi="Arial" w:cs="Times New Roman"/>
+          <w:lang w:val="es-ES"/>
+        </w:rPr>
+      </w:pPr>
+    </w:p>
+    <w:p>
+      <w:pPr>
+        <w:rPr>
+          <w:rFonts w:ascii="Arial" w:hAnsi="Arial" w:cs="Times New Roman"/>
+          <w:lang w:val="es-ES"/>
+        </w:rPr>
+      </w:pPr>
+    </w:p>
+    <w:p>
+      <w:pPr>
+        <w:rPr>
+          <w:rFonts w:ascii="Arial" w:hAnsi="Arial" w:cs="Times New Roman"/>
+          <w:lang w:val="es-ES"/>
+        </w:rPr>
+      </w:pPr>
+    </w:p>
+    <w:p>
+      <w:pPr>
+        <w:rPr>
+          <w:rFonts w:ascii="Arial" w:hAnsi="Arial" w:cs="Times New Roman"/>
+          <w:lang w:val="es-ES"/>
+        </w:rPr>
+      </w:pPr>
+    </w:p>
+    <w:p>
+      <w:pPr>
+        <w:rPr>
+          <w:rFonts w:ascii="Arial" w:hAnsi="Arial" w:cs="Times New Roman"/>
+          <w:lang w:val="es-ES"/>
+        </w:rPr>
+      </w:pPr>
+    </w:p>
+    <w:p>
+      <w:pPr>
+        <w:rPr>
+          <w:rFonts w:ascii="Arial" w:hAnsi="Arial" w:cs="Times New Roman"/>
+          <w:lang w:val="es-ES"/>
+        </w:rPr>
+      </w:pPr>
+    </w:p>
+    <w:p>
+      <w:pPr>
+        <w:rPr>
+          <w:rFonts w:ascii="Arial" w:hAnsi="Arial" w:cs="Times New Roman"/>
+          <w:lang w:val="es-ES"/>
+        </w:rPr>
+      </w:pPr>
+    </w:p>
+    <w:p>
+      <w:pPr>
+        <w:rPr>
+          <w:rFonts w:ascii="Arial" w:hAnsi="Arial" w:cs="Times New Roman"/>
+          <w:lang w:val="es-ES"/>
+        </w:rPr>
+      </w:pPr>
+    </w:p>
+    <w:p>
+      <w:pPr>
+        <w:rPr>
+          <w:rFonts w:ascii="Arial" w:hAnsi="Arial" w:cs="Times New Roman"/>
+          <w:lang w:val="es-ES"/>
+        </w:rPr>
+      </w:pPr>
+    </w:p>
+    <w:p>
+      <w:pPr>
+        <w:rPr>
+          <w:rFonts w:ascii="Arial" w:hAnsi="Arial" w:cs="Times New Roman"/>
+          <w:lang w:val="es-ES"/>
+        </w:rPr>
+      </w:pPr>
+    </w:p>
+    <w:p>
+      <w:pPr>
+        <w:rPr>
+          <w:rFonts w:ascii="Arial" w:hAnsi="Arial" w:cs="Times New Roman"/>
+          <w:lang w:val="es-ES"/>
+        </w:rPr>
+      </w:pPr>
+    </w:p>
+    <w:p>
+      <w:pPr>
+        <w:rPr>
+          <w:rFonts w:ascii="Arial" w:hAnsi="Arial" w:cs="Times New Roman"/>
+          <w:lang w:val="es-ES"/>
+        </w:rPr>
+      </w:pPr>
+    </w:p>
+    <w:p>
+      <w:pPr>
+        <w:rPr>
+          <w:rFonts w:ascii="Arial" w:hAnsi="Arial" w:cs="Times New Roman"/>
+          <w:lang w:val="es-ES"/>
+        </w:rPr>
+      </w:pPr>
+    </w:p>
+    <w:p>
+      <w:pPr>
+        <w:rPr>
+          <w:rFonts w:ascii="Arial" w:hAnsi="Arial" w:cs="Times New Roman"/>
+          <w:lang w:val="es-ES"/>
+        </w:rPr>
+      </w:pPr>
+    </w:p>
+    <w:p>
+      <w:pPr>
+        <w:rPr>
+          <w:rFonts w:ascii="Arial" w:hAnsi="Arial" w:cs="Times New Roman"/>
+          <w:lang w:val="es-ES"/>
+        </w:rPr>
+      </w:pPr>
+    </w:p>
+    <w:p>
+      <w:pPr>
+        <w:rPr>
+          <w:rFonts w:ascii="Arial" w:hAnsi="Arial" w:cs="Times New Roman"/>
+          <w:lang w:val="es-ES"/>
+        </w:rPr>
+      </w:pPr>
+    </w:p>
+    <w:p>
+      <w:pPr>
+        <w:rPr>
+          <w:rFonts w:ascii="Arial" w:hAnsi="Arial" w:cs="Times New Roman"/>
+          <w:lang w:val="es-ES"/>
+        </w:rPr>
+      </w:pPr>
+    </w:p>
+    <w:p>
+      <w:pPr>
+        <w:rPr>
+          <w:rFonts w:ascii="Arial" w:hAnsi="Arial" w:cs="Times New Roman"/>
+          <w:lang w:val="es-ES"/>
+        </w:rPr>
+      </w:pPr>
+    </w:p>
+    <w:p>
+      <w:pPr>
+        <w:rPr>
+          <w:rFonts w:ascii="Arial" w:hAnsi="Arial" w:cs="Times New Roman"/>
+          <w:lang w:val="es-ES"/>
+        </w:rPr>
+      </w:pPr>
+    </w:p>
+    <w:p>
+      <w:pPr>
+        <w:rPr>
+          <w:rFonts w:ascii="Arial" w:hAnsi="Arial" w:cs="Times New Roman"/>
+          <w:lang w:val="es-ES"/>
+        </w:rPr>
+      </w:pPr>
+    </w:p>
+    <w:p>
+      <w:pPr>
+        <w:rPr>
+          <w:rFonts w:ascii="Arial" w:hAnsi="Arial" w:cs="Times New Roman"/>
+          <w:lang w:val="es-ES"/>
+        </w:rPr>
+      </w:pPr>
+    </w:p>
+    <w:p>
+      <w:pPr>
+        <w:rPr>
+          <w:rFonts w:ascii="Arial" w:hAnsi="Arial" w:cs="Times New Roman"/>
+          <w:lang w:val="es-ES"/>
+        </w:rPr>
+      </w:pPr>
+    </w:p>
+    <w:p>
+      <w:pPr>
+        <w:rPr>
+          <w:rFonts w:ascii="Arial" w:hAnsi="Arial" w:cs="Times New Roman"/>
+          <w:lang w:val="es-ES"/>
+        </w:rPr>
+      </w:pPr>
+    </w:p>
+    <w:p>
+      <w:pPr>
+        <w:rPr>
+          <w:rFonts w:ascii="Arial" w:hAnsi="Arial" w:cs="Times New Roman"/>
+          <w:lang w:val="es-ES"/>
+        </w:rPr>
+      </w:pPr>
+    </w:p>
+    <w:p>
+      <w:pPr>
+        <w:rPr>
+          <w:rFonts w:ascii="Arial" w:hAnsi="Arial" w:cs="Times New Roman"/>
+          <w:lang w:val="es-ES"/>
+        </w:rPr>
+      </w:pPr>
+    </w:p>
+    <w:p>
+      <w:pPr>
+        <w:rPr>
+          <w:rFonts w:ascii="Arial" w:hAnsi="Arial" w:cs="Times New Roman"/>
+          <w:lang w:val="es-ES"/>
+        </w:rPr>
+      </w:pPr>
+    </w:p>
+    <w:p>
+      <w:pPr>
+        <w:rPr>
+          <w:rFonts w:ascii="Arial" w:hAnsi="Arial" w:cs="Times New Roman"/>
+          <w:lang w:val="es-ES"/>
+        </w:rPr>
+      </w:pPr>
+    </w:p>
+    <w:p>
+      <w:pPr>
+        <w:rPr>
+          <w:rFonts w:ascii="Arial" w:hAnsi="Arial" w:cs="Times New Roman"/>
+          <w:lang w:val="es-ES"/>
+        </w:rPr>
+      </w:pPr>
+    </w:p>
+    <w:p>
+      <w:pPr>
+        <w:rPr>
+          <w:rFonts w:ascii="Arial" w:hAnsi="Arial" w:cs="Times New Roman"/>
+          <w:lang w:val="es-ES"/>
+        </w:rPr>
+      </w:pPr>
+    </w:p>
+    <w:p>
+      <w:pPr>
+        <w:rPr>
+          <w:rFonts w:ascii="Arial" w:hAnsi="Arial" w:cs="Times New Roman"/>
+          <w:lang w:val="es-ES"/>
+        </w:rPr>
+      </w:pPr>
+    </w:p>
+    <w:p>
+      <w:pPr>
+        <w:rPr>
+          <w:rFonts w:ascii="Arial" w:hAnsi="Arial" w:cs="Times New Roman"/>
+          <w:lang w:val="es-ES"/>
+        </w:rPr>
+      </w:pPr>
+    </w:p>
+    <w:p>
+      <w:pPr>
+        <w:rPr>
+          <w:rFonts w:ascii="Arial" w:hAnsi="Arial" w:cs="Times New Roman"/>
+          <w:lang w:val="es-ES"/>
+        </w:rPr>
+      </w:pPr>
+    </w:p>
+    <w:p>
+      <w:pPr>
+        <w:jc w:val="center"/>
+        <w:rPr>
+          <w:rFonts w:ascii="Arial" w:hAnsi="Arial" w:cs="Times New Roman"/>
+          <w:lang w:val="es-ES"/>
+        </w:rPr>
+      </w:pPr>
+    </w:p>
+    <w:p>
+      <w:pPr>
+        <w:jc w:val="center"/>
+        <w:rPr>
+          <w:rFonts w:ascii="Arial" w:hAnsi="Arial" w:cs="Times New Roman"/>
+          <w:lang w:val="es-ES"/>
+        </w:rPr>
+      </w:pPr>
+    </w:p>
+    <w:p>
+      <w:pPr>
+        <w:rPr>
+          <w:rFonts w:ascii="Arial" w:hAnsi="Arial" w:cs="Times New Roman"/>
+          <w:lang w:val="es-ES"/>
+        </w:rPr>
+      </w:pPr>
+    </w:p>
+    <w:p>
+      <w:pPr>
+        <w:rPr>
+          <w:rFonts w:ascii="Arial" w:hAnsi="Arial" w:cs="Times New Roman"/>
+          <w:lang w:val="es-ES"/>
+        </w:rPr>
+      </w:pPr>
+    </w:p>
+    <w:p>
+      <w:pPr>
+        <w:rPr>
+          <w:rFonts w:ascii="Arial" w:hAnsi="Arial" w:cs="Times New Roman"/>
+          <w:lang w:val="es-ES"/>
+        </w:rPr>
+      </w:pPr>
+    </w:p>
+    <w:p>
+      <w:pPr>
+        <w:rPr>
+          <w:rFonts w:ascii="Arial" w:hAnsi="Arial" w:cs="Times New Roman"/>
+          <w:lang w:val="es-ES"/>
+        </w:rPr>
+      </w:pPr>
+    </w:p>
+    <w:p>
+      <w:pPr>
+        <w:rPr>
+          <w:rFonts w:ascii="Arial" w:hAnsi="Arial" w:cs="Times New Roman"/>
+          <w:lang w:val="es-ES"/>
+        </w:rPr>
+      </w:pPr>
+    </w:p>
+    <w:p>
+      <w:pPr>
+        <w:rPr>
+          <w:rFonts w:ascii="Arial" w:hAnsi="Arial" w:cs="Times New Roman"/>
+          <w:lang w:val="es-ES"/>
+        </w:rPr>
+      </w:pPr>
+    </w:p>
+    <w:p>
+      <w:pPr>
+        <w:rPr>
+          <w:rFonts w:ascii="Arial" w:hAnsi="Arial" w:cs="Times New Roman"/>
+          <w:lang w:val="es-ES"/>
+        </w:rPr>
+      </w:pPr>
+    </w:p>
+    <w:p>
+      <w:pPr>
+        <w:rPr>
+          <w:rFonts w:ascii="Arial" w:hAnsi="Arial" w:cs="Times New Roman"/>
+          <w:lang w:val="es-ES"/>
+        </w:rPr>
+      </w:pPr>
+    </w:p>
+    <w:p>
+      <w:pPr>
+        <w:rPr>
+          <w:rFonts w:ascii="Arial" w:hAnsi="Arial" w:cs="Times New Roman"/>
+          <w:lang w:val="es-ES"/>
+        </w:rPr>
+      </w:pPr>
+    </w:p>
+    <w:p>
+      <w:pPr>
+        <w:rPr>
+          <w:rFonts w:ascii="Arial" w:hAnsi="Arial" w:cs="Times New Roman"/>
+          <w:lang w:val="es-ES"/>
+        </w:rPr>
+      </w:pPr>
+    </w:p>
+    <w:p>
+      <w:pPr>
+        <w:rPr>
+          <w:rFonts w:ascii="Arial" w:hAnsi="Arial" w:cs="Times New Roman"/>
+          <w:lang w:val="es-ES"/>
+        </w:rPr>
+      </w:pPr>
+    </w:p>
+    <w:p>
+      <w:pPr>
+        <w:rPr>
+          <w:rFonts w:ascii="Arial" w:hAnsi="Arial" w:cs="Times New Roman"/>
+          <w:lang w:val="es-ES"/>
+        </w:rPr>
+      </w:pPr>
+    </w:p>
+    <w:p>
+      <w:pPr>
+        <w:rPr>
+          <w:rFonts w:ascii="Arial" w:hAnsi="Arial" w:cs="Times New Roman"/>
+          <w:lang w:val="es-ES"/>
+        </w:rPr>
+      </w:pPr>
+    </w:p>
+    <w:p>
+      <w:pPr>
+        <w:rPr>
+          <w:rFonts w:ascii="Arial" w:hAnsi="Arial" w:cs="Times New Roman"/>
+          <w:lang w:val="es-ES"/>
+        </w:rPr>
+      </w:pPr>
+    </w:p>
+    <w:p>
+      <w:pPr>
+        <w:rPr>
+          <w:rFonts w:ascii="Arial" w:hAnsi="Arial" w:cs="Times New Roman"/>
+          <w:lang w:val="es-ES"/>
+        </w:rPr>
+      </w:pPr>
+    </w:p>
+    <w:p>
+      <w:pPr>
+        <w:rPr>
+          <w:rFonts w:ascii="Arial" w:hAnsi="Arial" w:cs="Times New Roman"/>
+          <w:lang w:val="es-ES"/>
+        </w:rPr>
+      </w:pPr>
+    </w:p>
+    <w:p>
+      <w:pPr>
+        <w:rPr>
+          <w:rFonts w:ascii="Arial" w:hAnsi="Arial" w:cs="Times New Roman"/>
+          <w:lang w:val="es-ES"/>
+        </w:rPr>
+      </w:pPr>
+    </w:p>
+    <w:p>
+      <w:pPr>
+        <w:rPr>
+          <w:rFonts w:ascii="Arial" w:hAnsi="Arial" w:cs="Times New Roman"/>
+          <w:lang w:val="es-ES"/>
+        </w:rPr>
+      </w:pPr>
+    </w:p>
+    <w:p>
+      <w:pPr>
+        <w:rPr>
+          <w:rFonts w:ascii="Arial" w:hAnsi="Arial" w:cs="Times New Roman"/>
+          <w:lang w:val="es-ES"/>
+        </w:rPr>
+      </w:pPr>
+    </w:p>
+    <w:p>
+      <w:pPr>
+        <w:rPr>
+          <w:rFonts w:ascii="Arial" w:hAnsi="Arial" w:cs="Times New Roman"/>
+          <w:lang w:val="es-ES"/>
+        </w:rPr>
+      </w:pPr>
+    </w:p>
+    <w:p>
+      <w:pPr>
+        <w:rPr>
+          <w:rFonts w:ascii="Arial" w:hAnsi="Arial" w:cs="Times New Roman"/>
+          <w:lang w:val="es-ES"/>
+        </w:rPr>
+      </w:pPr>
+    </w:p>
+    <w:p>
+      <w:pPr>
+        <w:rPr>
+          <w:rFonts w:ascii="Arial" w:hAnsi="Arial" w:cs="Times New Roman"/>
+          <w:lang w:val="es-ES"/>
+        </w:rPr>
+      </w:pPr>
+    </w:p>
+    <w:p>
+      <w:pPr>
+        <w:rPr>
+          <w:rFonts w:ascii="Arial" w:hAnsi="Arial" w:cs="Times New Roman"/>
+          <w:lang w:val="es-ES"/>
+        </w:rPr>
+      </w:pPr>
+    </w:p>
+    <w:p>
+      <w:pPr>
+        <w:rPr>
+          <w:rFonts w:ascii="Arial" w:hAnsi="Arial" w:cs="Times New Roman"/>
+          <w:lang w:val="es-ES"/>
+        </w:rPr>
+      </w:pPr>
+    </w:p>
+    <w:p>
+      <w:pPr>
+        <w:rPr>
+          <w:rFonts w:ascii="Arial" w:hAnsi="Arial" w:cs="Times New Roman"/>
+          <w:lang w:val="es-ES"/>
+        </w:rPr>
+      </w:pPr>
+    </w:p>
+    <w:p>
+      <w:pPr>
+        <w:rPr>
+          <w:rFonts w:ascii="Arial" w:hAnsi="Arial" w:cs="Times New Roman"/>
+          <w:lang w:val="es-ES"/>
+        </w:rPr>
+      </w:pPr>
+    </w:p>
+    <w:p>
+      <w:pPr>
+        <w:rPr>
+          <w:rFonts w:ascii="Arial" w:hAnsi="Arial" w:cs="Times New Roman"/>
+          <w:lang w:val="es-ES"/>
+        </w:rPr>
+      </w:pPr>
+    </w:p>
+    <w:p>
+      <w:pPr>
+        <w:rPr>
+          <w:rFonts w:ascii="Arial" w:hAnsi="Arial" w:cs="Times New Roman"/>
+          <w:lang w:val="es-ES"/>
+        </w:rPr>
+      </w:pPr>
+    </w:p>
+    <w:p>
+      <w:pPr>
+        <w:rPr>
+          <w:rFonts w:ascii="Arial" w:hAnsi="Arial" w:cs="Times New Roman"/>
+          <w:lang w:val="es-ES"/>
+        </w:rPr>
+      </w:pPr>
+    </w:p>
+    <w:p>
+      <w:pPr>
+        <w:rPr>
+          <w:rFonts w:ascii="Arial" w:hAnsi="Arial" w:cs="Times New Roman"/>
+          <w:lang w:val="es-ES"/>
+        </w:rPr>
+      </w:pPr>
+    </w:p>
+    <w:p>
+      <w:pPr>
+        <w:rPr>
+          <w:rFonts w:ascii="Arial" w:hAnsi="Arial" w:cs="Times New Roman"/>
+          <w:lang w:val="es-ES"/>
+        </w:rPr>
+      </w:pPr>
+    </w:p>
+    <w:p>
+      <w:pPr>
+        <w:rPr>
+          <w:rFonts w:ascii="Arial" w:hAnsi="Arial" w:cs="Times New Roman"/>
+          <w:lang w:val="es-ES"/>
+        </w:rPr>
+      </w:pPr>
+    </w:p>
+    <w:p>
+      <w:pPr>
+        <w:tabs>
+          <w:tab w:val="left" w:pos="5117"/>
+        </w:tabs>
+        <w:rPr>
+          <w:rFonts w:ascii="Arial" w:hAnsi="Arial" w:cs="Times New Roman"/>
+          <w:lang w:val="es-ES"/>
+        </w:rPr>
+      </w:pPr>
+    </w:p>
+    <w:p>
+      <w:pPr>
+        <w:tabs>
+          <w:tab w:val="left" w:pos="5117"/>
+        </w:tabs>
+        <w:rPr>
+          <w:rFonts w:ascii="Arial" w:hAnsi="Arial" w:cs="Times New Roman"/>
+          <w:lang w:val="es-ES"/>
+        </w:rPr>
+      </w:pPr>
+    </w:p>
+    <w:p>
+      <w:pPr>
+        <w:tabs>
+          <w:tab w:val="left" w:pos="5117"/>
+        </w:tabs>
+        <w:rPr>
+          <w:rFonts w:ascii="Arial" w:hAnsi="Arial" w:cs="Times New Roman"/>
+          <w:lang w:val="es-ES"/>
+        </w:rPr>
+      </w:pPr>
+    </w:p>
+    <w:p>
+      <w:pPr>
+        <w:tabs>
+          <w:tab w:val="left" w:pos="5117"/>
+        </w:tabs>
+        <w:rPr>
+          <w:rFonts w:ascii="Arial" w:hAnsi="Arial" w:cs="Times New Roman"/>
+          <w:lang w:val="es-ES"/>
+        </w:rPr>
+      </w:pPr>
+    </w:p>
+    <w:p>
+      <w:pPr>
+        <w:tabs>
+          <w:tab w:val="left" w:pos="5117"/>
+        </w:tabs>
+        <w:rPr>
+          <w:rFonts w:ascii="Arial" w:hAnsi="Arial" w:cs="Times New Roman"/>
+          <w:lang w:val="es-ES"/>
+        </w:rPr>
+      </w:pPr>
+    </w:p>
+    <w:p>
+      <w:pPr>
+        <w:tabs>
+          <w:tab w:val="left" w:pos="5117"/>
+        </w:tabs>
+        <w:rPr>
+          <w:rFonts w:ascii="Arial" w:hAnsi="Arial" w:cs="Times New Roman"/>
+          <w:lang w:val="es-ES"/>
+        </w:rPr>
+      </w:pPr>
+    </w:p>
+    <w:p>
+      <w:pPr>
+        <w:tabs>
+          <w:tab w:val="left" w:pos="5117"/>
+        </w:tabs>
+        <w:rPr>
+          <w:rFonts w:ascii="Arial" w:hAnsi="Arial" w:cs="Times New Roman"/>
+          <w:lang w:val="es-ES"/>
+        </w:rPr>
+      </w:pPr>
+    </w:p>
+    <w:p>
+      <w:pPr>
+        <w:tabs>
+          <w:tab w:val="left" w:pos="5117"/>
+        </w:tabs>
+        <w:rPr>
+          <w:rFonts w:ascii="Arial" w:hAnsi="Arial" w:cs="Times New Roman"/>
+          <w:lang w:val="es-ES"/>
+        </w:rPr>
+      </w:pPr>
+    </w:p>
+    <w:p>
+      <w:pPr>
+        <w:tabs>
+          <w:tab w:val="left" w:pos="5117"/>
+        </w:tabs>
+        <w:rPr>
+          <w:rFonts w:ascii="Arial" w:hAnsi="Arial" w:cs="Times New Roman"/>
+          <w:lang w:val="es-ES"/>
+        </w:rPr>
+      </w:pPr>
+    </w:p>
+    <w:p>
+      <w:pPr>
+        <w:tabs>
+          <w:tab w:val="left" w:pos="5117"/>
+        </w:tabs>
+        <w:rPr>
+          <w:rFonts w:ascii="Arial" w:hAnsi="Arial" w:cs="Times New Roman"/>
+          <w:lang w:val="es-ES"/>
+        </w:rPr>
+      </w:pPr>
+    </w:p>
+    <w:p>
+      <w:pPr>
+        <w:tabs>
+          <w:tab w:val="left" w:pos="5117"/>
+        </w:tabs>
+        <w:rPr>
+          <w:rFonts w:ascii="Arial" w:hAnsi="Arial" w:cs="Times New Roman"/>
+          <w:lang w:val="es-ES"/>
+        </w:rPr>
+      </w:pPr>
+    </w:p>
+    <w:p>
+      <w:pPr>
+        <w:tabs>
+          <w:tab w:val="left" w:pos="5117"/>
+        </w:tabs>
+        <w:rPr>
+          <w:rFonts w:ascii="Arial" w:hAnsi="Arial" w:cs="Times New Roman"/>
+          <w:lang w:val="es-ES"/>
+        </w:rPr>
+      </w:pPr>
+    </w:p>
+    <w:p>
+      <w:pPr>
+        <w:tabs>
+          <w:tab w:val="left" w:pos="5117"/>
+        </w:tabs>
+        <w:jc w:val="right"/>
+        <w:rPr>
+          <w:rFonts w:ascii="Arial" w:hAnsi="Arial" w:cs="Times New Roman"/>
+          <w:b/>
+          <w:sz w:val="36"/>
+          <w:lang w:val="es-ES"/>
+        </w:rPr>
+      </w:pPr>
+      <w:r>
+        <w:rPr>
+          <w:rFonts w:ascii="Arial" w:hAnsi="Arial" w:cs="Times New Roman"/>
+          <w:b/>
+          <w:sz w:val="36"/>
+          <w:lang w:val="es-ES"/>
+        </w:rPr>
+        <w:t>APÉNDICES</w:t>
+      </w:r>
+    </w:p>
+    <w:p>
+      <w:pPr>
+        <w:tabs>
+          <w:tab w:val="left" w:pos="5117"/>
+        </w:tabs>
+        <w:jc w:val="right"/>
+        <w:rPr>
+          <w:rFonts w:ascii="Arial" w:hAnsi="Arial" w:cs="Times New Roman"/>
+          <w:sz w:val="36"/>
+          <w:lang w:val="es-ES"/>
+        </w:rPr>
+      </w:pPr>
+    </w:p>
+    <w:p>
+      <w:pPr>
+        <w:tabs>
+          <w:tab w:val="left" w:pos="5117"/>
+        </w:tabs>
+        <w:jc w:val="right"/>
+        <w:rPr>
+          <w:rFonts w:ascii="Arial" w:hAnsi="Arial" w:cs="Times New Roman"/>
+          <w:sz w:val="36"/>
+          <w:lang w:val="es-ES"/>
+        </w:rPr>
+        <w:sectPr>
+          <w:headerReference w:type="default" r:id="rId79"/>
+          <w:footerReference w:type="default" r:id="rId80"/>
+          <w:pgSz w:w="11900" w:h="16840"/>
+          <w:pgMar w:top="1418" w:right="1134" w:bottom="1418" w:left="1701" w:header="851" w:footer="851" w:gutter="0"/>
+          <w:cols w:space="708"/>
+          <w:docGrid w:linePitch="360"/>
+        </w:sectPr>
+      </w:pPr>
+    </w:p>
+    <w:p>
+      <w:pPr>
+        <w:pStyle w:val="Prrafodelista"/>
+        <w:numPr>
+          <w:ilvl w:val="0"/>
+          <w:numId w:val="8"/>
+        </w:numPr>
+        <w:tabs>
+          <w:tab w:val="left" w:pos="5117"/>
+        </w:tabs>
+        <w:ind w:left="426"/>
+        <w:rPr>
+          <w:rFonts w:ascii="Arial" w:hAnsi="Arial" w:cs="Times New Roman"/>
+          <w:b/>
+          <w:lang w:val="es-ES"/>
+        </w:rPr>
+      </w:pPr>
+      <w:r>
+        <w:rPr>
+          <w:rFonts w:ascii="Arial" w:hAnsi="Arial" w:cs="Times New Roman"/>
+          <w:b/>
+          <w:lang w:val="es-ES"/>
+        </w:rPr>
+        <w:t>PROPIEDADES</w:t>
+      </w:r>
+    </w:p>
+    <w:p>
+      <w:pPr>
+        <w:pStyle w:val="Prrafodelista"/>
+        <w:tabs>
+          <w:tab w:val="left" w:pos="5117"/>
+        </w:tabs>
+        <w:ind w:left="800"/>
+        <w:rPr>
+          <w:rFonts w:ascii="Arial" w:hAnsi="Arial" w:cs="Times New Roman"/>
+          <w:sz w:val="36"/>
+          <w:lang w:val="es-ES"/>
+        </w:rPr>
+      </w:pPr>
+    </w:p>
+    <w:p>
+      <w:pPr>
+        <w:pStyle w:val="Prrafodelista"/>
+        <w:tabs>
+          <w:tab w:val="left" w:pos="5117"/>
+        </w:tabs>
+        <w:ind w:left="0"/>
+        <w:rPr>
+          <w:rFonts w:ascii="Arial" w:hAnsi="Arial" w:cs="Times New Roman"/>
+          <w:sz w:val="36"/>
+          <w:lang w:val="es-ES"/>
+        </w:rPr>
+      </w:pPr>
+    </w:p>
+    <w:p>
+      <w:pPr>
+        <w:tabs>
+          <w:tab w:val="left" w:pos="5117"/>
+        </w:tabs>
+        <w:jc w:val="right"/>
+        <w:rPr>
+          <w:rFonts w:ascii="Arial" w:hAnsi="Arial" w:cs="Times New Roman"/>
+          <w:sz w:val="36"/>
+          <w:lang w:val="es-ES"/>
+        </w:rPr>
+      </w:pPr>
+    </w:p>
+    <w:p>
+      <w:pPr>
+        <w:tabs>
+          <w:tab w:val="left" w:pos="5117"/>
+        </w:tabs>
+        <w:rPr>
+          <w:rFonts w:ascii="Arial" w:hAnsi="Arial" w:cs="Times New Roman"/>
+          <w:sz w:val="36"/>
+          <w:lang w:val="es-ES"/>
+        </w:rPr>
+      </w:pPr>
+    </w:p>
+    <w:p>
+      <w:pPr>
+        <w:rPr>
+          <w:rFonts w:ascii="Arial" w:hAnsi="Arial" w:cs="Times New Roman"/>
+          <w:sz w:val="36"/>
+          <w:lang w:val="es-ES"/>
+        </w:rPr>
+      </w:pPr>
+    </w:p>
+    <w:p>
+      <w:pPr>
+        <w:rPr>
+          <w:rFonts w:ascii="Arial" w:hAnsi="Arial" w:cs="Times New Roman"/>
+          <w:sz w:val="36"/>
+          <w:lang w:val="es-ES"/>
+        </w:rPr>
+      </w:pPr>
+    </w:p>
+    <w:p>
+      <w:pPr>
+        <w:rPr>
+          <w:rFonts w:ascii="Arial" w:hAnsi="Arial" w:cs="Times New Roman"/>
+          <w:sz w:val="36"/>
+          <w:lang w:val="es-ES"/>
+        </w:rPr>
+      </w:pPr>
+    </w:p>
+    <w:p>
+      <w:pPr>
+        <w:rPr>
+          <w:rFonts w:ascii="Arial" w:hAnsi="Arial" w:cs="Times New Roman"/>
+          <w:sz w:val="36"/>
+          <w:lang w:val="es-ES"/>
+        </w:rPr>
+      </w:pPr>
+    </w:p>
+    <w:p>
+      <w:pPr>
+        <w:rPr>
+          <w:rFonts w:ascii="Arial" w:hAnsi="Arial" w:cs="Times New Roman"/>
+          <w:sz w:val="36"/>
+          <w:lang w:val="es-ES"/>
+        </w:rPr>
+      </w:pPr>
+    </w:p>
+    <w:p>
+      <w:pPr>
+        <w:rPr>
+          <w:rFonts w:ascii="Arial" w:hAnsi="Arial" w:cs="Times New Roman"/>
+          <w:sz w:val="36"/>
+          <w:lang w:val="es-ES"/>
+        </w:rPr>
+      </w:pPr>
+    </w:p>
+    <w:p>
+      <w:pPr>
+        <w:rPr>
+          <w:rFonts w:ascii="Arial" w:hAnsi="Arial" w:cs="Times New Roman"/>
+          <w:sz w:val="36"/>
+          <w:lang w:val="es-ES"/>
+        </w:rPr>
+      </w:pPr>
+    </w:p>
+    <w:p>
+      <w:pPr>
+        <w:rPr>
+          <w:rFonts w:ascii="Arial" w:hAnsi="Arial" w:cs="Times New Roman"/>
+          <w:sz w:val="36"/>
+          <w:lang w:val="es-ES"/>
+        </w:rPr>
+      </w:pPr>
+    </w:p>
+    <w:p>
+      <w:pPr>
+        <w:rPr>
+          <w:rFonts w:ascii="Arial" w:hAnsi="Arial" w:cs="Times New Roman"/>
+          <w:sz w:val="36"/>
+          <w:lang w:val="es-ES"/>
+        </w:rPr>
+      </w:pPr>
+    </w:p>
+    <w:p>
+      <w:pPr>
+        <w:rPr>
+          <w:rFonts w:ascii="Arial" w:hAnsi="Arial" w:cs="Times New Roman"/>
+          <w:sz w:val="36"/>
+          <w:lang w:val="es-ES"/>
+        </w:rPr>
+      </w:pPr>
+    </w:p>
+    <w:p>
+      <w:pPr>
+        <w:rPr>
+          <w:rFonts w:ascii="Arial" w:hAnsi="Arial" w:cs="Times New Roman"/>
+          <w:sz w:val="36"/>
+          <w:lang w:val="es-ES"/>
+        </w:rPr>
+      </w:pPr>
+    </w:p>
+    <w:p>
+      <w:pPr>
+        <w:rPr>
+          <w:rFonts w:ascii="Arial" w:hAnsi="Arial" w:cs="Times New Roman"/>
+          <w:sz w:val="36"/>
+          <w:lang w:val="es-ES"/>
+        </w:rPr>
+      </w:pPr>
+    </w:p>
+    <w:p>
+      <w:pPr>
+        <w:rPr>
+          <w:rFonts w:ascii="Arial" w:hAnsi="Arial" w:cs="Times New Roman"/>
+          <w:sz w:val="36"/>
+          <w:lang w:val="es-ES"/>
+        </w:rPr>
+      </w:pPr>
+    </w:p>
+    <w:p>
+      <w:pPr>
+        <w:rPr>
+          <w:rFonts w:ascii="Arial" w:hAnsi="Arial" w:cs="Times New Roman"/>
+          <w:sz w:val="36"/>
+          <w:lang w:val="es-ES"/>
+        </w:rPr>
+      </w:pPr>
+    </w:p>
+    <w:p>
+      <w:pPr>
+        <w:rPr>
+          <w:rFonts w:ascii="Arial" w:hAnsi="Arial" w:cs="Times New Roman"/>
+          <w:sz w:val="36"/>
+          <w:lang w:val="es-ES"/>
+        </w:rPr>
+      </w:pPr>
+    </w:p>
+    <w:p>
+      <w:pPr>
+        <w:rPr>
+          <w:rFonts w:ascii="Arial" w:hAnsi="Arial" w:cs="Times New Roman"/>
+          <w:sz w:val="36"/>
+          <w:lang w:val="es-ES"/>
+        </w:rPr>
+      </w:pPr>
+    </w:p>
+    <w:p>
+      <w:pPr>
+        <w:rPr>
+          <w:rFonts w:ascii="Arial" w:hAnsi="Arial" w:cs="Times New Roman"/>
+          <w:sz w:val="36"/>
+          <w:lang w:val="es-ES"/>
+        </w:rPr>
+      </w:pPr>
+    </w:p>
+    <w:p>
+      <w:pPr>
+        <w:rPr>
+          <w:rFonts w:ascii="Arial" w:hAnsi="Arial" w:cs="Times New Roman"/>
+          <w:sz w:val="36"/>
+          <w:lang w:val="es-ES"/>
+        </w:rPr>
+      </w:pPr>
+    </w:p>
+    <w:p>
+      <w:pPr>
+        <w:rPr>
+          <w:rFonts w:ascii="Arial" w:hAnsi="Arial" w:cs="Times New Roman"/>
+          <w:sz w:val="36"/>
+          <w:lang w:val="es-ES"/>
+        </w:rPr>
+      </w:pPr>
+    </w:p>
+    <w:p>
+      <w:pPr>
+        <w:rPr>
+          <w:rFonts w:ascii="Arial" w:hAnsi="Arial" w:cs="Times New Roman"/>
+          <w:sz w:val="36"/>
+          <w:lang w:val="es-ES"/>
+        </w:rPr>
+      </w:pPr>
+    </w:p>
+    <w:p>
+      <w:pPr>
+        <w:rPr>
+          <w:rFonts w:ascii="Arial" w:hAnsi="Arial" w:cs="Times New Roman"/>
+          <w:sz w:val="36"/>
+          <w:lang w:val="es-ES"/>
+        </w:rPr>
+      </w:pPr>
+    </w:p>
+    <w:p>
+      <w:pPr>
+        <w:rPr>
+          <w:rFonts w:ascii="Arial" w:hAnsi="Arial" w:cs="Times New Roman"/>
+          <w:sz w:val="36"/>
+          <w:lang w:val="es-ES"/>
+        </w:rPr>
+      </w:pPr>
+    </w:p>
+    <w:p>
+      <w:pPr>
+        <w:rPr>
+          <w:rFonts w:ascii="Arial" w:hAnsi="Arial" w:cs="Times New Roman"/>
+          <w:sz w:val="36"/>
+          <w:lang w:val="es-ES"/>
+        </w:rPr>
+      </w:pPr>
+    </w:p>
+    <w:p>
+      <w:pPr>
+        <w:rPr>
+          <w:rFonts w:ascii="Arial" w:hAnsi="Arial" w:cs="Times New Roman"/>
+          <w:sz w:val="36"/>
+          <w:lang w:val="es-ES"/>
+        </w:rPr>
+      </w:pPr>
+    </w:p>
+    <w:p>
+      <w:pPr>
+        <w:rPr>
+          <w:rFonts w:ascii="Arial" w:hAnsi="Arial" w:cs="Times New Roman"/>
+          <w:sz w:val="36"/>
+          <w:lang w:val="es-ES"/>
+        </w:rPr>
+      </w:pPr>
+    </w:p>
+    <w:p>
+      <w:pPr>
+        <w:rPr>
+          <w:rFonts w:ascii="Arial" w:hAnsi="Arial" w:cs="Times New Roman"/>
+          <w:sz w:val="36"/>
+          <w:lang w:val="es-ES"/>
+        </w:rPr>
+      </w:pPr>
+    </w:p>
+    <w:p>
+      <w:pPr>
+        <w:rPr>
+          <w:rFonts w:ascii="Arial" w:hAnsi="Arial" w:cs="Times New Roman"/>
+          <w:sz w:val="36"/>
+          <w:lang w:val="es-ES"/>
+        </w:rPr>
+      </w:pPr>
+    </w:p>
+    <w:p>
+      <w:pPr>
+        <w:rPr>
+          <w:rFonts w:ascii="Arial" w:hAnsi="Arial" w:cs="Times New Roman"/>
+          <w:sz w:val="36"/>
+          <w:lang w:val="es-ES"/>
+        </w:rPr>
+      </w:pPr>
+    </w:p>
+    <w:p>
+      <w:pPr>
+        <w:jc w:val="center"/>
+        <w:rPr>
+          <w:rFonts w:ascii="Arial" w:hAnsi="Arial" w:cs="Times New Roman"/>
+          <w:sz w:val="36"/>
+          <w:lang w:val="es-ES"/>
+        </w:rPr>
+        <w:sectPr>
+          <w:headerReference w:type="default" r:id="rId81"/>
+          <w:pgSz w:w="11900" w:h="16840"/>
+          <w:pgMar w:top="1418" w:right="1134" w:bottom="1418" w:left="1701" w:header="851" w:footer="851" w:gutter="0"/>
+          <w:cols w:space="708"/>
+          <w:docGrid w:linePitch="360"/>
+        </w:sectPr>
+      </w:pPr>
+    </w:p>
+    <w:p>
+      <w:pPr>
+        <w:pStyle w:val="Prrafodelista"/>
+        <w:numPr>
+          <w:ilvl w:val="0"/>
+          <w:numId w:val="8"/>
+        </w:numPr>
+        <w:ind w:left="426"/>
+        <w:rPr>
+          <w:rFonts w:ascii="Arial" w:hAnsi="Arial" w:cs="Times New Roman"/>
+          <w:b/>
+          <w:lang w:val="es-ES"/>
+        </w:rPr>
+      </w:pPr>
+      <w:r>
+        <w:rPr>
+          <w:rFonts w:ascii="Arial" w:hAnsi="Arial" w:cs="Times New Roman"/>
+          <w:b/>
+          <w:lang w:val="es-ES"/>
+        </w:rPr>
+        <w:t>LISTA DE SÍMBOLOS Y ABREVIATURAS</w:t>
+      </w:r>
+    </w:p>
+    <w:p>
+      <w:pPr>
+        <w:pStyle w:val="Prrafodelista"/>
+        <w:ind w:left="800"/>
+        <w:rPr>
+          <w:rFonts w:ascii="Arial" w:hAnsi="Arial" w:cs="Times New Roman"/>
+          <w:b/>
+          <w:lang w:val="es-ES"/>
+        </w:rPr>
+      </w:pPr>
+    </w:p>
+    <w:p>
+      <w:pPr>
+        <w:rPr>
+          <w:lang w:val="es-ES"/>
+        </w:rPr>
+      </w:pPr>
+    </w:p>
+    <w:p>
+      <w:pPr>
+        <w:rPr>
+          <w:lang w:val="es-ES"/>
+        </w:rPr>
+      </w:pPr>
+    </w:p>
+    <w:p>
+      <w:pPr>
+        <w:rPr>
+          <w:lang w:val="es-ES"/>
+        </w:rPr>
+      </w:pPr>
+    </w:p>
+    <w:p>
+      <w:pPr>
+        <w:rPr>
+          <w:lang w:val="es-ES"/>
+        </w:rPr>
+      </w:pPr>
+    </w:p>
+    <w:p>
+      <w:pPr>
+        <w:rPr>
+          <w:lang w:val="es-ES"/>
+        </w:rPr>
+      </w:pPr>
+    </w:p>
+    <w:p>
+      <w:pPr>
+        <w:rPr>
+          <w:lang w:val="es-ES"/>
+        </w:rPr>
+      </w:pPr>
+    </w:p>
+    <w:p>
+      <w:pPr>
+        <w:rPr>
+          <w:lang w:val="es-ES"/>
+        </w:rPr>
+      </w:pPr>
+    </w:p>
+    <w:p>
+      <w:pPr>
+        <w:rPr>
+          <w:lang w:val="es-ES"/>
+        </w:rPr>
+      </w:pPr>
+    </w:p>
+    <w:p>
+      <w:pPr>
+        <w:rPr>
+          <w:lang w:val="es-ES"/>
+        </w:rPr>
+      </w:pPr>
+    </w:p>
+    <w:p>
+      <w:pPr>
+        <w:rPr>
+          <w:lang w:val="es-ES"/>
+        </w:rPr>
+      </w:pPr>
+    </w:p>
+    <w:p>
+      <w:pPr>
+        <w:rPr>
+          <w:lang w:val="es-ES"/>
+        </w:rPr>
+      </w:pPr>
+    </w:p>
+    <w:p>
+      <w:pPr>
+        <w:rPr>
+          <w:lang w:val="es-ES"/>
+        </w:rPr>
+      </w:pPr>
+    </w:p>
+    <w:p>
+      <w:pPr>
+        <w:rPr>
+          <w:lang w:val="es-ES"/>
+        </w:rPr>
+      </w:pPr>
+    </w:p>
+    <w:p>
+      <w:pPr>
+        <w:rPr>
+          <w:lang w:val="es-ES"/>
+        </w:rPr>
+      </w:pPr>
+    </w:p>
+    <w:p>
+      <w:pPr>
+        <w:rPr>
+          <w:lang w:val="es-ES"/>
+        </w:rPr>
+      </w:pPr>
+    </w:p>
+    <w:p>
+      <w:pPr>
+        <w:rPr>
+          <w:lang w:val="es-ES"/>
+        </w:rPr>
+      </w:pPr>
+    </w:p>
+    <w:p>
+      <w:pPr>
+        <w:rPr>
+          <w:lang w:val="es-ES"/>
+        </w:rPr>
+      </w:pPr>
+    </w:p>
+    <w:p>
+      <w:pPr>
+        <w:rPr>
+          <w:lang w:val="es-ES"/>
+        </w:rPr>
+      </w:pPr>
+    </w:p>
+    <w:p>
+      <w:pPr>
+        <w:rPr>
+          <w:lang w:val="es-ES"/>
+        </w:rPr>
+      </w:pPr>
+    </w:p>
+    <w:p>
+      <w:pPr>
+        <w:rPr>
+          <w:lang w:val="es-ES"/>
+        </w:rPr>
+      </w:pPr>
+    </w:p>
+    <w:p>
+      <w:pPr>
+        <w:rPr>
+          <w:lang w:val="es-ES"/>
+        </w:rPr>
+      </w:pPr>
+    </w:p>
+    <w:p>
+      <w:pPr>
+        <w:rPr>
+          <w:lang w:val="es-ES"/>
+        </w:rPr>
+      </w:pPr>
+    </w:p>
+    <w:p>
+      <w:pPr>
+        <w:rPr>
+          <w:lang w:val="es-ES"/>
+        </w:rPr>
+      </w:pPr>
+    </w:p>
+    <w:p>
+      <w:pPr>
+        <w:rPr>
+          <w:lang w:val="es-ES"/>
+        </w:rPr>
+      </w:pPr>
+    </w:p>
+    <w:p>
+      <w:pPr>
+        <w:rPr>
+          <w:lang w:val="es-ES"/>
+        </w:rPr>
+      </w:pPr>
+    </w:p>
+    <w:p>
+      <w:pPr>
+        <w:rPr>
+          <w:lang w:val="es-ES"/>
+        </w:rPr>
+      </w:pPr>
+    </w:p>
+    <w:p>
+      <w:pPr>
+        <w:rPr>
+          <w:lang w:val="es-ES"/>
+        </w:rPr>
+      </w:pPr>
+    </w:p>
+    <w:p>
+      <w:pPr>
+        <w:rPr>
+          <w:lang w:val="es-ES"/>
+        </w:rPr>
+      </w:pPr>
+    </w:p>
+    <w:p>
+      <w:pPr>
+        <w:rPr>
+          <w:lang w:val="es-ES"/>
+        </w:rPr>
+      </w:pPr>
+    </w:p>
+    <w:p>
+      <w:pPr>
+        <w:rPr>
+          <w:lang w:val="es-ES"/>
+        </w:rPr>
+      </w:pPr>
+    </w:p>
+    <w:p>
+      <w:pPr>
+        <w:rPr>
+          <w:lang w:val="es-ES"/>
+        </w:rPr>
+      </w:pPr>
+    </w:p>
+    <w:p>
+      <w:pPr>
+        <w:rPr>
+          <w:lang w:val="es-ES"/>
+        </w:rPr>
+      </w:pPr>
+    </w:p>
+    <w:p>
+      <w:pPr>
+        <w:rPr>
+          <w:lang w:val="es-ES"/>
+        </w:rPr>
+      </w:pPr>
+    </w:p>
+    <w:p>
+      <w:pPr>
+        <w:rPr>
+          <w:lang w:val="es-ES"/>
+        </w:rPr>
+      </w:pPr>
+    </w:p>
+    <w:p>
+      <w:pPr>
+        <w:rPr>
+          <w:lang w:val="es-ES"/>
+        </w:rPr>
+      </w:pPr>
+    </w:p>
+    <w:p>
+      <w:pPr>
+        <w:rPr>
+          <w:lang w:val="es-ES"/>
+        </w:rPr>
+      </w:pPr>
+    </w:p>
+    <w:p>
+      <w:pPr>
+        <w:rPr>
+          <w:lang w:val="es-ES"/>
+        </w:rPr>
+      </w:pPr>
+    </w:p>
+    <w:p>
+      <w:pPr>
+        <w:rPr>
+          <w:lang w:val="es-ES"/>
+        </w:rPr>
+      </w:pPr>
+    </w:p>
+    <w:p>
+      <w:pPr>
+        <w:rPr>
+          <w:lang w:val="es-ES"/>
+        </w:rPr>
+      </w:pPr>
+    </w:p>
+    <w:p>
+      <w:pPr>
+        <w:rPr>
+          <w:lang w:val="es-ES"/>
+        </w:rPr>
+      </w:pPr>
+    </w:p>
+    <w:p>
+      <w:pPr>
+        <w:rPr>
+          <w:lang w:val="es-ES"/>
+        </w:rPr>
+      </w:pPr>
+    </w:p>
+    <w:p>
+      <w:pPr>
+        <w:rPr>
+          <w:lang w:val="es-ES"/>
+        </w:rPr>
+      </w:pPr>
+    </w:p>
+    <w:p>
+      <w:pPr>
+        <w:rPr>
+          <w:lang w:val="es-ES"/>
+        </w:rPr>
+      </w:pPr>
+    </w:p>
+    <w:p>
+      <w:pPr>
+        <w:rPr>
+          <w:lang w:val="es-ES"/>
+        </w:rPr>
+      </w:pPr>
+    </w:p>
+    <w:p>
+      <w:pPr>
+        <w:rPr>
+          <w:lang w:val="es-ES"/>
+        </w:rPr>
+      </w:pPr>
+    </w:p>
+    <w:p>
+      <w:pPr>
+        <w:rPr>
+          <w:lang w:val="es-ES"/>
+        </w:rPr>
+      </w:pPr>
+    </w:p>
+    <w:p>
+      <w:pPr>
+        <w:tabs>
+          <w:tab w:val="left" w:pos="3880"/>
+        </w:tabs>
+        <w:rPr>
+          <w:lang w:val="es-ES"/>
+        </w:rPr>
+      </w:pPr>
+      <w:r>
+        <w:rPr>
+          <w:lang w:val="es-ES"/>
+        </w:rPr>
+        <w:tab/>
+      </w:r>
+    </w:p>
+    <w:p>
+      <w:pPr>
+        <w:tabs>
+          <w:tab w:val="left" w:pos="3880"/>
+        </w:tabs>
+        <w:rPr>
+          <w:lang w:val="es-ES"/>
+        </w:rPr>
+      </w:pPr>
+    </w:p>
+    <w:p>
+      <w:pPr>
+        <w:rPr>
+          <w:lang w:val="es-ES"/>
+        </w:rPr>
+      </w:pPr>
+    </w:p>
+    <w:p>
+      <w:pPr>
+        <w:rPr>
+          <w:lang w:val="es-ES"/>
+        </w:rPr>
+      </w:pPr>
+    </w:p>
+    <w:p>
+      <w:pPr>
+        <w:rPr>
+          <w:lang w:val="es-ES"/>
+        </w:rPr>
+      </w:pPr>
+    </w:p>
+    <w:p>
+      <w:pPr>
+        <w:rPr>
+          <w:lang w:val="es-ES"/>
+        </w:rPr>
+      </w:pPr>
+    </w:p>
+    <w:p>
+      <w:pPr>
+        <w:rPr>
+          <w:lang w:val="es-ES"/>
+        </w:rPr>
+      </w:pPr>
+    </w:p>
+    <w:p>
+      <w:pPr>
+        <w:rPr>
+          <w:lang w:val="es-ES"/>
+        </w:rPr>
+      </w:pPr>
+    </w:p>
+    <w:p>
+      <w:pPr>
+        <w:rPr>
+          <w:lang w:val="es-ES"/>
+        </w:rPr>
+      </w:pPr>
+    </w:p>
+    <w:p>
+      <w:pPr>
+        <w:rPr>
+          <w:lang w:val="es-ES"/>
+        </w:rPr>
+      </w:pPr>
+    </w:p>
+    <w:p>
+      <w:pPr>
+        <w:rPr>
+          <w:lang w:val="es-ES"/>
+        </w:rPr>
+      </w:pPr>
+    </w:p>
+    <w:p>
+      <w:pPr>
+        <w:rPr>
+          <w:lang w:val="es-ES"/>
+        </w:rPr>
+      </w:pPr>
+    </w:p>
+    <w:p>
+      <w:pPr>
+        <w:rPr>
+          <w:lang w:val="es-ES"/>
+        </w:rPr>
+      </w:pPr>
+    </w:p>
+    <w:p>
+      <w:pPr>
+        <w:rPr>
+          <w:lang w:val="es-ES"/>
+        </w:rPr>
+      </w:pPr>
+    </w:p>
+    <w:p>
+      <w:pPr>
+        <w:rPr>
+          <w:lang w:val="es-ES"/>
+        </w:rPr>
+      </w:pPr>
+    </w:p>
+    <w:p>
+      <w:pPr>
+        <w:rPr>
+          <w:lang w:val="es-ES"/>
+        </w:rPr>
+      </w:pPr>
+    </w:p>
+    <w:p>
+      <w:pPr>
+        <w:rPr>
+          <w:lang w:val="es-ES"/>
+        </w:rPr>
+      </w:pPr>
+    </w:p>
+    <w:p>
+      <w:pPr>
+        <w:rPr>
+          <w:lang w:val="es-ES"/>
+        </w:rPr>
+      </w:pPr>
+    </w:p>
+    <w:p>
+      <w:pPr>
+        <w:rPr>
+          <w:lang w:val="es-ES"/>
+        </w:rPr>
+      </w:pPr>
+    </w:p>
+    <w:p>
+      <w:pPr>
+        <w:rPr>
+          <w:lang w:val="es-ES"/>
+        </w:rPr>
+      </w:pPr>
+    </w:p>
+    <w:p>
+      <w:pPr>
+        <w:rPr>
+          <w:lang w:val="es-ES"/>
+        </w:rPr>
+      </w:pPr>
+    </w:p>
+    <w:p>
+      <w:pPr>
+        <w:rPr>
+          <w:lang w:val="es-ES"/>
+        </w:rPr>
+      </w:pPr>
+    </w:p>
+    <w:p>
+      <w:pPr>
+        <w:rPr>
+          <w:lang w:val="es-ES"/>
+        </w:rPr>
+      </w:pPr>
+    </w:p>
+    <w:p>
+      <w:pPr>
+        <w:rPr>
+          <w:lang w:val="es-ES"/>
+        </w:rPr>
+      </w:pPr>
+    </w:p>
+    <w:p>
+      <w:pPr>
+        <w:rPr>
+          <w:lang w:val="es-ES"/>
+        </w:rPr>
+      </w:pPr>
+    </w:p>
+    <w:p>
+      <w:pPr>
+        <w:rPr>
+          <w:lang w:val="es-ES"/>
+        </w:rPr>
+      </w:pPr>
+    </w:p>
+    <w:p>
+      <w:pPr>
+        <w:rPr>
+          <w:lang w:val="es-ES"/>
+        </w:rPr>
+      </w:pPr>
+    </w:p>
+    <w:p>
+      <w:pPr>
+        <w:rPr>
+          <w:lang w:val="es-ES"/>
+        </w:rPr>
+      </w:pPr>
+    </w:p>
+    <w:p>
+      <w:pPr>
+        <w:rPr>
+          <w:lang w:val="es-ES"/>
+        </w:rPr>
+      </w:pPr>
+    </w:p>
+    <w:p>
+      <w:pPr>
+        <w:rPr>
+          <w:lang w:val="es-ES"/>
+        </w:rPr>
+      </w:pPr>
+    </w:p>
+    <w:p>
+      <w:pPr>
+        <w:rPr>
+          <w:lang w:val="es-ES"/>
+        </w:rPr>
+      </w:pPr>
+    </w:p>
+    <w:p>
+      <w:pPr>
+        <w:rPr>
+          <w:lang w:val="es-ES"/>
+        </w:rPr>
+      </w:pPr>
+    </w:p>
+    <w:p>
+      <w:pPr>
+        <w:rPr>
+          <w:lang w:val="es-ES"/>
+        </w:rPr>
+      </w:pPr>
+    </w:p>
+    <w:p>
+      <w:pPr>
+        <w:rPr>
+          <w:lang w:val="es-ES"/>
+        </w:rPr>
+      </w:pPr>
+    </w:p>
+    <w:p>
+      <w:pPr>
+        <w:rPr>
+          <w:lang w:val="es-ES"/>
+        </w:rPr>
+      </w:pPr>
+    </w:p>
+    <w:p>
+      <w:pPr>
+        <w:rPr>
+          <w:lang w:val="es-ES"/>
+        </w:rPr>
+      </w:pPr>
+    </w:p>
+    <w:p>
+      <w:pPr>
+        <w:rPr>
+          <w:lang w:val="es-ES"/>
+        </w:rPr>
+      </w:pPr>
+    </w:p>
+    <w:p>
+      <w:pPr>
+        <w:rPr>
+          <w:lang w:val="es-ES"/>
+        </w:rPr>
+      </w:pPr>
+    </w:p>
+    <w:p>
+      <w:pPr>
+        <w:rPr>
+          <w:lang w:val="es-ES"/>
+        </w:rPr>
+      </w:pPr>
+    </w:p>
+    <w:p>
+      <w:pPr>
+        <w:rPr>
+          <w:lang w:val="es-ES"/>
+        </w:rPr>
+      </w:pPr>
+    </w:p>
+    <w:p>
+      <w:pPr>
+        <w:rPr>
+          <w:lang w:val="es-ES"/>
+        </w:rPr>
+      </w:pPr>
+    </w:p>
+    <w:p>
+      <w:pPr>
+        <w:rPr>
+          <w:lang w:val="es-ES"/>
+        </w:rPr>
+      </w:pPr>
+    </w:p>
+    <w:p>
+      <w:pPr>
+        <w:rPr>
+          <w:lang w:val="es-ES"/>
+        </w:rPr>
+      </w:pPr>
+    </w:p>
+    <w:p>
+      <w:pPr>
+        <w:rPr>
+          <w:lang w:val="es-ES"/>
+        </w:rPr>
+      </w:pPr>
+    </w:p>
+    <w:p>
+      <w:pPr>
+        <w:tabs>
+          <w:tab w:val="left" w:pos="5080"/>
+        </w:tabs>
+        <w:rPr>
+          <w:lang w:val="es-ES"/>
+        </w:rPr>
+      </w:pPr>
+      <w:r>
+        <w:rPr>
+          <w:lang w:val="es-ES"/>
+        </w:rPr>
+        <w:tab/>
+      </w:r>
+    </w:p>
+    <w:p>
+      <w:pPr>
+        <w:tabs>
+          <w:tab w:val="left" w:pos="5080"/>
+        </w:tabs>
+        <w:rPr>
+          <w:lang w:val="es-ES"/>
+        </w:rPr>
+      </w:pPr>
+    </w:p>
+    <w:p>
+      <w:pPr>
+        <w:tabs>
+          <w:tab w:val="left" w:pos="5080"/>
+        </w:tabs>
+        <w:rPr>
+          <w:lang w:val="es-ES"/>
+        </w:rPr>
+      </w:pPr>
+    </w:p>
+    <w:p>
+      <w:pPr>
+        <w:tabs>
+          <w:tab w:val="left" w:pos="5080"/>
+        </w:tabs>
+        <w:rPr>
+          <w:lang w:val="es-ES"/>
+        </w:rPr>
+      </w:pPr>
+    </w:p>
+    <w:p>
+      <w:pPr>
+        <w:tabs>
+          <w:tab w:val="left" w:pos="5080"/>
+        </w:tabs>
+        <w:rPr>
+          <w:lang w:val="es-ES"/>
+        </w:rPr>
+      </w:pPr>
+    </w:p>
+    <w:p>
+      <w:pPr>
+        <w:tabs>
+          <w:tab w:val="left" w:pos="5080"/>
+        </w:tabs>
+        <w:rPr>
+          <w:lang w:val="es-ES"/>
+        </w:rPr>
+      </w:pPr>
+    </w:p>
+    <w:p>
+      <w:pPr>
+        <w:tabs>
+          <w:tab w:val="left" w:pos="5080"/>
+        </w:tabs>
+        <w:rPr>
+          <w:lang w:val="es-ES"/>
+        </w:rPr>
+      </w:pPr>
+    </w:p>
+    <w:p>
+      <w:pPr>
+        <w:rPr>
+          <w:lang w:val="es-ES"/>
+        </w:rPr>
+      </w:pPr>
+    </w:p>
+    <w:p>
+      <w:pPr>
+        <w:rPr>
+          <w:lang w:val="es-ES"/>
+        </w:rPr>
+      </w:pPr>
+    </w:p>
+    <w:p>
+      <w:pPr>
+        <w:rPr>
+          <w:lang w:val="es-ES"/>
+        </w:rPr>
+      </w:pPr>
+    </w:p>
+    <w:p>
+      <w:pPr>
+        <w:rPr>
+          <w:lang w:val="es-ES"/>
+        </w:rPr>
+      </w:pPr>
+    </w:p>
+    <w:p>
+      <w:pPr>
+        <w:rPr>
+          <w:lang w:val="es-ES"/>
+        </w:rPr>
+      </w:pPr>
+    </w:p>
+    <w:p>
+      <w:pPr>
+        <w:rPr>
+          <w:lang w:val="es-ES"/>
+        </w:rPr>
+      </w:pPr>
+    </w:p>
+    <w:p>
+      <w:pPr>
+        <w:rPr>
+          <w:lang w:val="es-ES"/>
+        </w:rPr>
+      </w:pPr>
+    </w:p>
+    <w:p>
+      <w:pPr>
+        <w:rPr>
+          <w:lang w:val="es-ES"/>
+        </w:rPr>
+      </w:pPr>
+    </w:p>
+    <w:p>
+      <w:pPr>
+        <w:rPr>
+          <w:lang w:val="es-ES"/>
+        </w:rPr>
+      </w:pPr>
+    </w:p>
+    <w:p>
+      <w:pPr>
+        <w:rPr>
+          <w:lang w:val="es-ES"/>
+        </w:rPr>
+      </w:pPr>
+    </w:p>
+    <w:p>
+      <w:pPr>
+        <w:rPr>
+          <w:lang w:val="es-ES"/>
+        </w:rPr>
+      </w:pPr>
+    </w:p>
+    <w:p>
+      <w:pPr>
+        <w:rPr>
+          <w:lang w:val="es-ES"/>
+        </w:rPr>
+      </w:pPr>
+    </w:p>
+    <w:p>
+      <w:pPr>
+        <w:rPr>
+          <w:lang w:val="es-ES"/>
+        </w:rPr>
+      </w:pPr>
+    </w:p>
+    <w:p>
+      <w:pPr>
+        <w:rPr>
+          <w:lang w:val="es-ES"/>
+        </w:rPr>
+      </w:pPr>
+    </w:p>
+    <w:p>
+      <w:pPr>
+        <w:rPr>
+          <w:lang w:val="es-ES"/>
+        </w:rPr>
+      </w:pPr>
+    </w:p>
+    <w:p>
+      <w:pPr>
+        <w:rPr>
+          <w:lang w:val="es-ES"/>
+        </w:rPr>
+      </w:pPr>
+    </w:p>
+    <w:p>
+      <w:pPr>
+        <w:rPr>
+          <w:lang w:val="es-ES"/>
+        </w:rPr>
+      </w:pPr>
+    </w:p>
+    <w:p>
+      <w:pPr>
+        <w:rPr>
+          <w:lang w:val="es-ES"/>
+        </w:rPr>
+      </w:pPr>
+    </w:p>
+    <w:p>
+      <w:pPr>
+        <w:rPr>
+          <w:lang w:val="es-ES"/>
+        </w:rPr>
+      </w:pPr>
+    </w:p>
+    <w:p>
+      <w:pPr>
+        <w:rPr>
+          <w:lang w:val="es-ES"/>
+        </w:rPr>
+      </w:pPr>
+    </w:p>
+    <w:p>
+      <w:pPr>
+        <w:rPr>
+          <w:lang w:val="es-ES"/>
+        </w:rPr>
+      </w:pPr>
+    </w:p>
+    <w:p>
+      <w:pPr>
+        <w:rPr>
+          <w:lang w:val="es-ES"/>
+        </w:rPr>
+      </w:pPr>
+    </w:p>
+    <w:p>
+      <w:pPr>
+        <w:rPr>
+          <w:lang w:val="es-ES"/>
+        </w:rPr>
+      </w:pPr>
+    </w:p>
+    <w:p>
+      <w:pPr>
+        <w:rPr>
+          <w:lang w:val="es-ES"/>
+        </w:rPr>
+      </w:pPr>
+    </w:p>
+    <w:p>
+      <w:pPr>
+        <w:rPr>
+          <w:lang w:val="es-ES"/>
+        </w:rPr>
+      </w:pPr>
+    </w:p>
+    <w:p>
+      <w:pPr>
+        <w:rPr>
+          <w:lang w:val="es-ES"/>
+        </w:rPr>
+      </w:pPr>
+    </w:p>
+    <w:p>
+      <w:pPr>
+        <w:rPr>
+          <w:lang w:val="es-ES"/>
+        </w:rPr>
+      </w:pPr>
+    </w:p>
+    <w:p>
+      <w:pPr>
+        <w:rPr>
+          <w:lang w:val="es-ES"/>
+        </w:rPr>
+      </w:pPr>
+    </w:p>
+    <w:p>
+      <w:pPr>
+        <w:rPr>
+          <w:lang w:val="es-ES"/>
+        </w:rPr>
+      </w:pPr>
+    </w:p>
+    <w:p>
+      <w:pPr>
+        <w:rPr>
+          <w:lang w:val="es-ES"/>
+        </w:rPr>
+      </w:pPr>
+    </w:p>
+    <w:p>
+      <w:pPr>
+        <w:rPr>
+          <w:lang w:val="es-ES"/>
+        </w:rPr>
+      </w:pPr>
+    </w:p>
+    <w:p>
+      <w:pPr>
+        <w:rPr>
+          <w:lang w:val="es-ES"/>
+        </w:rPr>
+      </w:pPr>
+    </w:p>
+    <w:p>
+      <w:pPr>
+        <w:rPr>
+          <w:lang w:val="es-ES"/>
+        </w:rPr>
+      </w:pPr>
+    </w:p>
+    <w:p>
+      <w:pPr>
+        <w:rPr>
+          <w:lang w:val="es-ES"/>
+        </w:rPr>
+      </w:pPr>
+    </w:p>
+    <w:p>
+      <w:pPr>
+        <w:rPr>
+          <w:lang w:val="es-ES"/>
+        </w:rPr>
+      </w:pPr>
+    </w:p>
+    <w:p>
+      <w:pPr>
+        <w:rPr>
+          <w:lang w:val="es-ES"/>
+        </w:rPr>
+      </w:pPr>
+    </w:p>
+    <w:p>
+      <w:pPr>
+        <w:rPr>
+          <w:lang w:val="es-ES"/>
+        </w:rPr>
+      </w:pPr>
+    </w:p>
+    <w:p>
+      <w:pPr>
+        <w:rPr>
+          <w:lang w:val="es-ES"/>
+        </w:rPr>
+      </w:pPr>
+    </w:p>
+    <w:p>
+      <w:pPr>
+        <w:rPr>
+          <w:lang w:val="es-ES"/>
+        </w:rPr>
+      </w:pPr>
+    </w:p>
+    <w:p>
+      <w:pPr>
+        <w:rPr>
+          <w:lang w:val="es-ES"/>
+        </w:rPr>
+      </w:pPr>
+    </w:p>
+    <w:p>
+      <w:pPr>
+        <w:rPr>
+          <w:lang w:val="es-ES"/>
+        </w:rPr>
+      </w:pPr>
+    </w:p>
+    <w:p>
+      <w:pPr>
+        <w:rPr>
+          <w:lang w:val="es-ES"/>
+        </w:rPr>
+      </w:pPr>
+    </w:p>
+    <w:p>
+      <w:pPr>
+        <w:rPr>
+          <w:lang w:val="es-ES"/>
+        </w:rPr>
+      </w:pPr>
+    </w:p>
+    <w:p>
+      <w:pPr>
+        <w:rPr>
+          <w:lang w:val="es-ES"/>
+        </w:rPr>
+      </w:pPr>
+    </w:p>
+    <w:p>
+      <w:pPr>
+        <w:jc w:val="center"/>
+        <w:rPr>
+          <w:lang w:val="es-ES"/>
+        </w:rPr>
+      </w:pPr>
+    </w:p>
+    <w:p>
+      <w:pPr>
+        <w:jc w:val="center"/>
+        <w:rPr>
+          <w:lang w:val="es-ES"/>
+        </w:rPr>
+      </w:pPr>
+    </w:p>
+    <w:p>
+      <w:pPr>
+        <w:jc w:val="center"/>
+        <w:rPr>
+          <w:lang w:val="es-ES"/>
+        </w:rPr>
+      </w:pPr>
+    </w:p>
+    <w:p>
+      <w:pPr>
+        <w:jc w:val="center"/>
+        <w:rPr>
+          <w:lang w:val="es-ES"/>
+        </w:rPr>
+      </w:pPr>
+    </w:p>
+    <w:p>
+      <w:pPr>
+        <w:pStyle w:val="Prrafodelista"/>
+        <w:numPr>
+          <w:ilvl w:val="0"/>
+          <w:numId w:val="8"/>
+        </w:numPr>
+        <w:spacing w:line="360" w:lineRule="auto"/>
+        <w:ind w:left="426"/>
+        <w:rPr>
+          <w:rFonts w:ascii="Arial" w:hAnsi="Arial"/>
+          <w:b/>
+          <w:lang w:val="es-ES"/>
+        </w:rPr>
+      </w:pPr>
+      <w:r>
+        <w:rPr>
+          <w:rFonts w:ascii="Arial" w:hAnsi="Arial"/>
+          <w:b/>
+          <w:lang w:val="es-ES"/>
+        </w:rPr>
+        <w:t>CÁLCULOS</w:t>
+      </w:r>
+    </w:p>
+    <w:p>
+      <w:pPr>
+        <w:spacing w:line="360" w:lineRule="auto"/>
+        <w:rPr>
+          <w:rFonts w:ascii="Arial" w:hAnsi="Arial"/>
+          <w:b/>
+          <w:lang w:val="es-ES"/>
+        </w:rPr>
+      </w:pPr>
+    </w:p>
+    <w:p>
+      <w:pPr>
+        <w:spacing w:line="360" w:lineRule="auto"/>
+        <w:rPr>
+          <w:rFonts w:ascii="Arial" w:hAnsi="Arial"/>
+          <w:b/>
+          <w:lang w:val="es-ES"/>
+        </w:rPr>
+      </w:pPr>
+      <w:r>
+        <w:rPr>
+          <w:rFonts w:ascii="Arial" w:hAnsi="Arial"/>
+          <w:b/>
+          <w:lang w:val="es-ES"/>
+        </w:rPr>
+        <w:t>C.1. Materias primas</w:t>
+      </w:r>
+    </w:p>
+    <w:p>
+      <w:pPr>
+        <w:spacing w:line="360" w:lineRule="auto"/>
+        <w:ind w:firstLine="851"/>
+        <w:rPr>
+          <w:rFonts w:ascii="Arial" w:hAnsi="Arial"/>
+          <w:lang w:val="es-ES"/>
+        </w:rPr>
+      </w:pPr>
+      <w:r>
+        <w:rPr>
+          <w:rFonts w:ascii="Arial" w:hAnsi="Arial"/>
+          <w:lang w:val="es-ES"/>
+        </w:rPr>
+        <w:t xml:space="preserve">Los </w:t>
+      </w:r>
+      <w:r>
+        <w:rPr>
+          <w:rFonts w:ascii="Arial" w:hAnsi="Arial"/>
+          <w:lang w:val="es-ES"/>
+        </w:rPr>
+        <w:t xml:space="preserve"> flujos másicos de lactosa (L) y fructosa (F) se calculan a partir de la producción anual de ácido lactobiónico (LBA). </w:t>
+      </w:r>
+      <w:r>
+        <w:rPr>
+          <w:rFonts w:ascii="Arial" w:hAnsi="Arial"/>
+          <w:lang w:val="es-ES"/>
+        </w:rPr>
+        <w:t>La producción anual de LBA es de 237 toneladas repartidas en 148 cargas. En este proyecto un año equivale  a 160 días.</w:t>
+      </w:r>
+    </w:p>
+    <w:p>
+      <w:pPr>
+        <w:spacing w:line="360" w:lineRule="auto"/>
+        <w:ind w:firstLine="851"/>
+        <w:rPr>
+          <w:rFonts w:ascii="Arial" w:hAnsi="Arial"/>
+          <w:lang w:val="es-ES"/>
+        </w:rPr>
+      </w:pPr>
+    </w:p>
+    <w:p>
+      <w:pPr>
+        <w:spacing w:line="360" w:lineRule="auto"/>
+        <w:ind w:firstLine="851"/>
+        <w:rPr>
+          <w:rFonts w:ascii="Arial" w:hAnsi="Arial"/>
+          <w:lang w:val="es-ES"/>
+        </w:rPr>
+      </w:pPr>
+      <w:r>
+        <w:rPr>
+          <w:rFonts w:ascii="Arial" w:hAnsi="Arial"/>
+          <w:lang w:val="es-ES"/>
+        </w:rPr>
+        <w:t>Número de cargas:</w:t>
+      </w:r>
+    </w:p>
+    <w:p>
+      <w:pPr>
+        <w:spacing w:line="360" w:lineRule="auto"/>
+        <w:ind w:firstLine="851"/>
+        <w:rPr>
+          <w:rFonts w:ascii="Arial" w:hAnsi="Arial"/>
+          <w:lang w:val="es-ES"/>
+        </w:rPr>
+      </w:pPr>
+      <m:oMathPara>
+        <m:oMath>
+          <m:f>
+            <m:fPr>
+              <m:ctrlPr>
+                <w:rPr>
+                  <w:rFonts w:ascii="Cambria Math" w:hAnsi="Cambria Math"/>
+                  <w:i/>
+                  <w:lang w:val="es-ES"/>
+                </w:rPr>
+              </m:ctrlPr>
+            </m:fPr>
+            <m:num>
+              <m:r>
+                <w:rPr>
+                  <w:rFonts w:ascii="Cambria Math" w:hAnsi="Cambria Math"/>
+                  <w:lang w:val="es-ES"/>
+                </w:rPr>
+                <m:t>160 días</m:t>
+              </m:r>
+            </m:num>
+            <m:den>
+              <m:r>
+                <w:rPr>
+                  <w:rFonts w:ascii="Cambria Math" w:hAnsi="Cambria Math"/>
+                  <w:lang w:val="es-ES"/>
+                </w:rPr>
+                <m:t>1 año</m:t>
+              </m:r>
+            </m:den>
+          </m:f>
+          <m:r>
+            <w:rPr>
+              <w:rFonts w:ascii="Cambria Math" w:hAnsi="Cambria Math"/>
+              <w:lang w:val="es-ES"/>
+            </w:rPr>
+            <m:t>·</m:t>
+          </m:r>
+          <m:f>
+            <m:fPr>
+              <m:ctrlPr>
+                <w:rPr>
+                  <w:rFonts w:ascii="Cambria Math" w:hAnsi="Cambria Math"/>
+                  <w:i/>
+                  <w:lang w:val="es-ES"/>
+                </w:rPr>
+              </m:ctrlPr>
+            </m:fPr>
+            <m:num>
+              <m:r>
+                <w:rPr>
+                  <w:rFonts w:ascii="Cambria Math" w:hAnsi="Cambria Math"/>
+                  <w:lang w:val="es-ES"/>
+                </w:rPr>
+                <m:t xml:space="preserve">24 </m:t>
+              </m:r>
+              <m:r>
+                <w:rPr>
+                  <w:rFonts w:ascii="Cambria Math" w:hAnsi="Cambria Math"/>
+                  <w:lang w:val="es-ES"/>
+                </w:rPr>
+                <m:t>h</m:t>
+              </m:r>
+            </m:num>
+            <m:den>
+              <m:r>
+                <w:rPr>
+                  <w:rFonts w:ascii="Cambria Math" w:hAnsi="Cambria Math"/>
+                  <w:lang w:val="es-ES"/>
+                </w:rPr>
+                <m:t>1 día</m:t>
+              </m:r>
+            </m:den>
+          </m:f>
+          <m:r>
+            <w:rPr>
+              <w:rFonts w:ascii="Cambria Math" w:hAnsi="Cambria Math"/>
+              <w:lang w:val="es-ES"/>
+            </w:rPr>
+            <m:t>·</m:t>
+          </m:r>
+          <m:f>
+            <m:fPr>
+              <m:ctrlPr>
+                <w:rPr>
+                  <w:rFonts w:ascii="Cambria Math" w:hAnsi="Cambria Math"/>
+                  <w:i/>
+                  <w:lang w:val="es-ES"/>
+                </w:rPr>
+              </m:ctrlPr>
+            </m:fPr>
+            <m:num>
+              <m:r>
+                <w:rPr>
+                  <w:rFonts w:ascii="Cambria Math" w:hAnsi="Cambria Math"/>
+                  <w:lang w:val="es-ES"/>
+                </w:rPr>
+                <m:t>1 carga</m:t>
+              </m:r>
+            </m:num>
+            <m:den>
+              <m:r>
+                <w:rPr>
+                  <w:rFonts w:ascii="Cambria Math" w:hAnsi="Cambria Math"/>
+                  <w:lang w:val="es-ES"/>
+                </w:rPr>
+                <m:t xml:space="preserve">26 </m:t>
+              </m:r>
+              <m:r>
+                <w:rPr>
+                  <w:rFonts w:ascii="Cambria Math" w:hAnsi="Cambria Math"/>
+                  <w:lang w:val="es-ES"/>
+                </w:rPr>
+                <m:t>h</m:t>
+              </m:r>
+            </m:den>
+          </m:f>
+          <m:r>
+            <w:rPr>
+              <w:rFonts w:ascii="Cambria Math" w:hAnsi="Cambria Math"/>
+              <w:lang w:val="es-ES"/>
+            </w:rPr>
+            <m:t xml:space="preserve">=148 </m:t>
+          </m:r>
+          <m:f>
+            <m:fPr>
+              <m:ctrlPr>
+                <w:rPr>
+                  <w:rFonts w:ascii="Cambria Math" w:hAnsi="Cambria Math"/>
+                  <w:i/>
+                  <w:lang w:val="es-ES"/>
+                </w:rPr>
+              </m:ctrlPr>
+            </m:fPr>
+            <m:num>
+              <m:r>
+                <w:rPr>
+                  <w:rFonts w:ascii="Cambria Math" w:hAnsi="Cambria Math"/>
+                  <w:lang w:val="es-ES"/>
+                </w:rPr>
+                <m:t>cargas</m:t>
+              </m:r>
+            </m:num>
+            <m:den>
+              <m:r>
+                <w:rPr>
+                  <w:rFonts w:ascii="Cambria Math" w:hAnsi="Cambria Math"/>
+                  <w:lang w:val="es-ES"/>
+                </w:rPr>
+                <m:t>año</m:t>
+              </m:r>
+            </m:den>
+          </m:f>
+        </m:oMath>
+      </m:oMathPara>
+    </w:p>
+    <w:p>
+      <w:pPr>
+        <w:spacing w:line="360" w:lineRule="auto"/>
+        <w:ind w:firstLine="851"/>
+        <w:rPr>
+          <w:rFonts w:ascii="Arial" w:hAnsi="Arial"/>
+          <w:lang w:val="es-ES"/>
+        </w:rPr>
+      </w:pPr>
+    </w:p>
+    <w:p>
+      <w:pPr>
+        <w:spacing w:line="360" w:lineRule="auto"/>
+        <w:ind w:firstLine="851"/>
+        <w:rPr>
+          <w:rFonts w:ascii="Arial" w:hAnsi="Arial"/>
+          <w:lang w:val="es-ES"/>
+        </w:rPr>
+      </w:pPr>
+      <w:r>
+        <w:rPr>
+          <w:rFonts w:ascii="Arial" w:hAnsi="Arial"/>
+          <w:lang w:val="es-ES"/>
+        </w:rPr>
+        <w:t>Producción de LBA:</w:t>
+      </w:r>
+    </w:p>
+    <w:p>
+      <w:pPr>
+        <w:spacing w:line="360" w:lineRule="auto"/>
+        <w:ind w:firstLine="851"/>
+        <w:rPr>
+          <w:rFonts w:ascii="Arial" w:hAnsi="Arial"/>
+          <w:lang w:val="es-ES"/>
+        </w:rPr>
+      </w:pPr>
+      <m:oMathPara>
+        <m:oMath>
+          <m:r>
+            <w:rPr>
+              <w:rFonts w:ascii="Cambria Math" w:hAnsi="Cambria Math"/>
+              <w:lang w:val="es-ES"/>
+            </w:rPr>
+            <m:t>237</m:t>
+          </m:r>
+          <m:f>
+            <m:fPr>
+              <m:ctrlPr>
+                <w:rPr>
+                  <w:rFonts w:ascii="Cambria Math" w:hAnsi="Cambria Math"/>
+                  <w:i/>
+                  <w:lang w:val="es-ES"/>
+                </w:rPr>
+              </m:ctrlPr>
+            </m:fPr>
+            <m:num>
+              <m:r>
+                <w:rPr>
+                  <w:rFonts w:ascii="Cambria Math" w:hAnsi="Cambria Math"/>
+                  <w:lang w:val="es-ES"/>
+                </w:rPr>
+                <m:t>toneladas</m:t>
+              </m:r>
+            </m:num>
+            <m:den>
+              <m:r>
+                <w:rPr>
+                  <w:rFonts w:ascii="Cambria Math" w:hAnsi="Cambria Math"/>
+                  <w:lang w:val="es-ES"/>
+                </w:rPr>
+                <m:t>año</m:t>
+              </m:r>
+            </m:den>
+          </m:f>
+          <m:r>
+            <w:rPr>
+              <w:rFonts w:ascii="Cambria Math" w:hAnsi="Cambria Math"/>
+              <w:lang w:val="es-ES"/>
+            </w:rPr>
+            <m:t>·</m:t>
+          </m:r>
+          <m:f>
+            <m:fPr>
+              <m:ctrlPr>
+                <w:rPr>
+                  <w:rFonts w:ascii="Cambria Math" w:hAnsi="Cambria Math"/>
+                  <w:i/>
+                  <w:lang w:val="es-ES"/>
+                </w:rPr>
+              </m:ctrlPr>
+            </m:fPr>
+            <m:num>
+              <m:r>
+                <w:rPr>
+                  <w:rFonts w:ascii="Cambria Math" w:hAnsi="Cambria Math"/>
+                  <w:lang w:val="es-ES"/>
+                </w:rPr>
+                <m:t>1 año</m:t>
+              </m:r>
+            </m:num>
+            <m:den>
+              <m:r>
+                <w:rPr>
+                  <w:rFonts w:ascii="Cambria Math" w:hAnsi="Cambria Math"/>
+                  <w:lang w:val="es-ES"/>
+                </w:rPr>
+                <m:t>148 cargas</m:t>
+              </m:r>
+            </m:den>
+          </m:f>
+          <m:r>
+            <w:rPr>
+              <w:rFonts w:ascii="Cambria Math" w:hAnsi="Cambria Math"/>
+              <w:lang w:val="es-ES"/>
+            </w:rPr>
+            <m:t xml:space="preserve">· </m:t>
+          </m:r>
+          <m:f>
+            <m:fPr>
+              <m:ctrlPr>
+                <w:rPr>
+                  <w:rFonts w:ascii="Cambria Math" w:hAnsi="Cambria Math"/>
+                  <w:i/>
+                  <w:lang w:val="es-ES"/>
+                </w:rPr>
+              </m:ctrlPr>
+            </m:fPr>
+            <m:num>
+              <m:r>
+                <w:rPr>
+                  <w:rFonts w:ascii="Cambria Math" w:hAnsi="Cambria Math"/>
+                  <w:lang w:val="es-ES"/>
+                </w:rPr>
+                <m:t>1000 kg</m:t>
+              </m:r>
+            </m:num>
+            <m:den>
+              <m:r>
+                <w:rPr>
+                  <w:rFonts w:ascii="Cambria Math" w:hAnsi="Cambria Math"/>
+                  <w:lang w:val="es-ES"/>
+                </w:rPr>
+                <m:t>1 tonelada</m:t>
+              </m:r>
+            </m:den>
+          </m:f>
+          <m:r>
+            <w:rPr>
+              <w:rFonts w:ascii="Cambria Math" w:hAnsi="Cambria Math"/>
+              <w:lang w:val="es-ES"/>
+            </w:rPr>
+            <m:t xml:space="preserve">=1602 </m:t>
+          </m:r>
+          <m:f>
+            <m:fPr>
+              <m:ctrlPr>
+                <w:rPr>
+                  <w:rFonts w:ascii="Cambria Math" w:hAnsi="Cambria Math"/>
+                  <w:i/>
+                  <w:lang w:val="es-ES"/>
+                </w:rPr>
+              </m:ctrlPr>
+            </m:fPr>
+            <m:num>
+              <m:r>
+                <w:rPr>
+                  <w:rFonts w:ascii="Cambria Math" w:hAnsi="Cambria Math"/>
+                  <w:lang w:val="es-ES"/>
+                </w:rPr>
+                <m:t>kg de LBA</m:t>
+              </m:r>
+            </m:num>
+            <m:den>
+              <m:r>
+                <w:rPr>
+                  <w:rFonts w:ascii="Cambria Math" w:hAnsi="Cambria Math"/>
+                  <w:lang w:val="es-ES"/>
+                </w:rPr>
+                <m:t>carga</m:t>
+              </m:r>
+            </m:den>
+          </m:f>
+        </m:oMath>
+      </m:oMathPara>
+    </w:p>
+    <w:p>
+      <w:pPr>
+        <w:spacing w:line="360" w:lineRule="auto"/>
+        <w:ind w:firstLine="851"/>
+        <w:rPr>
+          <w:rFonts w:ascii="Arial" w:hAnsi="Arial"/>
+          <w:lang w:val="es-ES"/>
+        </w:rPr>
+      </w:pPr>
+    </w:p>
+    <w:p>
+      <w:pPr>
+        <w:spacing w:line="360" w:lineRule="auto"/>
+        <w:ind w:firstLine="851"/>
+        <w:rPr>
+          <w:rFonts w:ascii="Arial" w:hAnsi="Arial"/>
+          <w:lang w:val="es-ES"/>
+        </w:rPr>
+      </w:pPr>
+      <w:r>
+        <w:rPr>
+          <w:rFonts w:ascii="Arial" w:hAnsi="Arial"/>
+          <w:lang w:val="es-ES"/>
+        </w:rPr>
+        <w:t>Las reacciones que ocurren en este proceso se pueden ver en la Fig. , ambas reacciones tienen una relación estequiométrica 1:1. Las conversiones de los reactivos en las reacciones son del 49 % en el caso de la lactosa (</w:t>
+      </w:r>
+      <m:oMath>
+        <m:sSub>
+          <m:sSubPr>
+            <m:ctrlPr>
+              <w:rPr>
+                <w:rFonts w:ascii="Cambria Math" w:hAnsi="Cambria Math"/>
+                <w:i/>
+                <w:lang w:val="es-ES"/>
+              </w:rPr>
+            </m:ctrlPr>
+          </m:sSubPr>
+          <m:e>
+            <m:r>
+              <w:rPr>
+                <w:rFonts w:ascii="Cambria Math" w:hAnsi="Cambria Math"/>
+                <w:lang w:val="es-ES"/>
+              </w:rPr>
+              <m:t>X</m:t>
+            </m:r>
+          </m:e>
+          <m:sub>
+            <m:r>
+              <w:rPr>
+                <w:rFonts w:ascii="Cambria Math" w:hAnsi="Cambria Math"/>
+                <w:lang w:val="es-ES"/>
+              </w:rPr>
+              <m:t>L</m:t>
+            </m:r>
+          </m:sub>
+        </m:sSub>
+      </m:oMath>
+      <w:r>
+        <w:rPr>
+          <w:rFonts w:ascii="Arial" w:hAnsi="Arial"/>
+          <w:lang w:val="es-ES"/>
+        </w:rPr>
+        <w:t>) y del 94 % en el caso de la fructosa (</w:t>
+      </w:r>
+      <m:oMath>
+        <m:sSub>
+          <m:sSubPr>
+            <m:ctrlPr>
+              <w:rPr>
+                <w:rFonts w:ascii="Cambria Math" w:hAnsi="Cambria Math"/>
+                <w:i/>
+                <w:lang w:val="es-ES"/>
+              </w:rPr>
+            </m:ctrlPr>
+          </m:sSubPr>
+          <m:e>
+            <m:r>
+              <w:rPr>
+                <w:rFonts w:ascii="Cambria Math" w:hAnsi="Cambria Math"/>
+                <w:lang w:val="es-ES"/>
+              </w:rPr>
+              <m:t>X</m:t>
+            </m:r>
+          </m:e>
+          <m:sub>
+            <m:r>
+              <w:rPr>
+                <w:rFonts w:ascii="Cambria Math" w:hAnsi="Cambria Math"/>
+                <w:lang w:val="es-ES"/>
+              </w:rPr>
+              <m:t>F</m:t>
+            </m:r>
+          </m:sub>
+        </m:sSub>
+      </m:oMath>
+      <w:r>
+        <w:rPr>
+          <w:rFonts w:ascii="Arial" w:hAnsi="Arial"/>
+          <w:lang w:val="es-ES"/>
+        </w:rPr>
+        <w:t>), ver Fig.</w:t>
+      </w:r>
+    </w:p>
+    <w:p>
+      <w:pPr>
+        <w:spacing w:line="360" w:lineRule="auto"/>
+        <w:ind w:firstLine="851"/>
+        <w:rPr>
+          <w:rFonts w:ascii="Arial" w:hAnsi="Arial"/>
+          <w:lang w:val="es-ES"/>
+        </w:rPr>
+      </w:pPr>
+    </w:p>
+    <w:p>
+      <w:pPr>
+        <w:spacing w:line="360" w:lineRule="auto"/>
+        <w:ind w:firstLine="851"/>
+        <w:rPr>
+          <w:rFonts w:ascii="Arial" w:hAnsi="Arial"/>
+          <w:lang w:val="es-ES"/>
+        </w:rPr>
+      </w:pPr>
+      <m:oMathPara>
+        <m:oMath>
+          <m:sSub>
+            <m:sSubPr>
+              <m:ctrlPr>
+                <w:rPr>
+                  <w:rFonts w:ascii="Cambria Math" w:hAnsi="Cambria Math"/>
+                  <w:i/>
+                  <w:lang w:val="es-ES"/>
+                </w:rPr>
+              </m:ctrlPr>
+            </m:sSubPr>
+            <m:e>
+              <m:r>
+                <w:rPr>
+                  <w:rFonts w:ascii="Cambria Math" w:hAnsi="Cambria Math"/>
+                  <w:lang w:val="es-ES"/>
+                </w:rPr>
+                <m:t>X</m:t>
+              </m:r>
+            </m:e>
+            <m:sub>
+              <m:r>
+                <w:rPr>
+                  <w:rFonts w:ascii="Cambria Math" w:hAnsi="Cambria Math"/>
+                  <w:lang w:val="es-ES"/>
+                </w:rPr>
+                <m:t>L</m:t>
+              </m:r>
+            </m:sub>
+          </m:sSub>
+          <m:r>
+            <w:rPr>
+              <w:rFonts w:ascii="Cambria Math" w:hAnsi="Cambria Math"/>
+              <w:lang w:val="es-ES"/>
+            </w:rPr>
+            <m:t>=</m:t>
+          </m:r>
+          <m:f>
+            <m:fPr>
+              <m:ctrlPr>
+                <w:rPr>
+                  <w:rFonts w:ascii="Cambria Math" w:hAnsi="Cambria Math"/>
+                  <w:i/>
+                  <w:lang w:val="es-ES"/>
+                </w:rPr>
+              </m:ctrlPr>
+            </m:fPr>
+            <m:num>
+              <m:sSub>
+                <m:sSubPr>
+                  <m:ctrlPr>
+                    <w:rPr>
+                      <w:rFonts w:ascii="Cambria Math" w:hAnsi="Cambria Math"/>
+                      <w:i/>
+                      <w:lang w:val="es-ES"/>
+                    </w:rPr>
+                  </m:ctrlPr>
+                </m:sSubPr>
+                <m:e>
+                  <m:r>
+                    <w:rPr>
+                      <w:rFonts w:ascii="Cambria Math" w:hAnsi="Cambria Math"/>
+                      <w:lang w:val="es-ES"/>
+                    </w:rPr>
+                    <m:t>C</m:t>
+                  </m:r>
+                </m:e>
+                <m:sub>
+                  <m:r>
+                    <w:rPr>
+                      <w:rFonts w:ascii="Cambria Math" w:hAnsi="Cambria Math"/>
+                      <w:lang w:val="es-ES"/>
+                    </w:rPr>
+                    <m:t>Li</m:t>
+                  </m:r>
+                </m:sub>
+              </m:sSub>
+              <m:r>
+                <w:rPr>
+                  <w:rFonts w:ascii="Cambria Math" w:hAnsi="Cambria Math"/>
+                  <w:lang w:val="es-ES"/>
+                </w:rPr>
+                <m:t>-</m:t>
+              </m:r>
+              <m:sSub>
+                <m:sSubPr>
+                  <m:ctrlPr>
+                    <w:rPr>
+                      <w:rFonts w:ascii="Cambria Math" w:hAnsi="Cambria Math"/>
+                      <w:i/>
+                      <w:lang w:val="es-ES"/>
+                    </w:rPr>
+                  </m:ctrlPr>
+                </m:sSubPr>
+                <m:e>
+                  <m:r>
+                    <w:rPr>
+                      <w:rFonts w:ascii="Cambria Math" w:hAnsi="Cambria Math"/>
+                      <w:lang w:val="es-ES"/>
+                    </w:rPr>
+                    <m:t>C</m:t>
+                  </m:r>
+                </m:e>
+                <m:sub>
+                  <m:r>
+                    <w:rPr>
+                      <w:rFonts w:ascii="Cambria Math" w:hAnsi="Cambria Math"/>
+                      <w:lang w:val="es-ES"/>
+                    </w:rPr>
+                    <m:t>Lf</m:t>
+                  </m:r>
+                </m:sub>
+              </m:sSub>
+            </m:num>
+            <m:den>
+              <m:sSub>
+                <m:sSubPr>
+                  <m:ctrlPr>
+                    <w:rPr>
+                      <w:rFonts w:ascii="Cambria Math" w:hAnsi="Cambria Math"/>
+                      <w:i/>
+                      <w:lang w:val="es-ES"/>
+                    </w:rPr>
+                  </m:ctrlPr>
+                </m:sSubPr>
+                <m:e>
+                  <m:r>
+                    <w:rPr>
+                      <w:rFonts w:ascii="Cambria Math" w:hAnsi="Cambria Math"/>
+                      <w:lang w:val="es-ES"/>
+                    </w:rPr>
+                    <m:t>C</m:t>
+                  </m:r>
+                </m:e>
+                <m:sub>
+                  <m:r>
+                    <w:rPr>
+                      <w:rFonts w:ascii="Cambria Math" w:hAnsi="Cambria Math"/>
+                      <w:lang w:val="es-ES"/>
+                    </w:rPr>
+                    <m:t>Li</m:t>
+                  </m:r>
+                </m:sub>
+              </m:sSub>
+            </m:den>
+          </m:f>
+          <m:r>
+            <w:rPr>
+              <w:rFonts w:ascii="Cambria Math" w:hAnsi="Cambria Math"/>
+              <w:lang w:val="es-ES"/>
+            </w:rPr>
+            <m:t>·100=</m:t>
+          </m:r>
+          <m:f>
+            <m:fPr>
+              <m:ctrlPr>
+                <w:rPr>
+                  <w:rFonts w:ascii="Cambria Math" w:hAnsi="Cambria Math"/>
+                  <w:i/>
+                  <w:lang w:val="es-ES"/>
+                </w:rPr>
+              </m:ctrlPr>
+            </m:fPr>
+            <m:num>
+              <m:r>
+                <w:rPr>
+                  <w:rFonts w:ascii="Cambria Math" w:hAnsi="Cambria Math"/>
+                  <w:lang w:val="es-ES"/>
+                </w:rPr>
+                <m:t>700 mM-360 mM</m:t>
+              </m:r>
+            </m:num>
+            <m:den>
+              <m:r>
+                <w:rPr>
+                  <w:rFonts w:ascii="Cambria Math" w:hAnsi="Cambria Math"/>
+                  <w:lang w:val="es-ES"/>
+                </w:rPr>
+                <m:t>700 mM</m:t>
+              </m:r>
+            </m:den>
+          </m:f>
+          <m:r>
+            <w:rPr>
+              <w:rFonts w:ascii="Cambria Math" w:hAnsi="Cambria Math"/>
+              <w:lang w:val="es-ES"/>
+            </w:rPr>
+            <m:t>·100=49 %</m:t>
+          </m:r>
+        </m:oMath>
+      </m:oMathPara>
+    </w:p>
+    <w:p>
+      <w:pPr>
+        <w:spacing w:line="360" w:lineRule="auto"/>
+        <w:ind w:firstLine="851"/>
+        <w:rPr>
+          <w:rFonts w:ascii="Arial" w:hAnsi="Arial"/>
+          <w:lang w:val="es-ES"/>
+        </w:rPr>
+      </w:pPr>
+    </w:p>
+    <w:p>
+      <w:pPr>
+        <w:spacing w:line="360" w:lineRule="auto"/>
+        <w:ind w:firstLine="851"/>
+        <w:rPr>
+          <w:rFonts w:ascii="Arial" w:hAnsi="Arial"/>
+          <w:lang w:val="es-ES"/>
+        </w:rPr>
+      </w:pPr>
+      <m:oMathPara>
+        <m:oMath>
+          <m:sSub>
+            <m:sSubPr>
+              <m:ctrlPr>
+                <w:rPr>
+                  <w:rFonts w:ascii="Cambria Math" w:hAnsi="Cambria Math"/>
+                  <w:i/>
+                  <w:lang w:val="es-ES"/>
+                </w:rPr>
+              </m:ctrlPr>
+            </m:sSubPr>
+            <m:e>
+              <m:r>
+                <w:rPr>
+                  <w:rFonts w:ascii="Cambria Math" w:hAnsi="Cambria Math"/>
+                  <w:lang w:val="es-ES"/>
+                </w:rPr>
+                <m:t>X</m:t>
+              </m:r>
+            </m:e>
+            <m:sub>
+              <m:r>
+                <w:rPr>
+                  <w:rFonts w:ascii="Cambria Math" w:hAnsi="Cambria Math"/>
+                  <w:lang w:val="es-ES"/>
+                </w:rPr>
+                <m:t>F</m:t>
+              </m:r>
+            </m:sub>
+          </m:sSub>
+          <m:r>
+            <w:rPr>
+              <w:rFonts w:ascii="Cambria Math" w:hAnsi="Cambria Math"/>
+              <w:lang w:val="es-ES"/>
+            </w:rPr>
+            <m:t>=</m:t>
+          </m:r>
+          <m:f>
+            <m:fPr>
+              <m:ctrlPr>
+                <w:rPr>
+                  <w:rFonts w:ascii="Cambria Math" w:hAnsi="Cambria Math"/>
+                  <w:i/>
+                  <w:lang w:val="es-ES"/>
+                </w:rPr>
+              </m:ctrlPr>
+            </m:fPr>
+            <m:num>
+              <m:r>
+                <w:rPr>
+                  <w:rFonts w:ascii="Cambria Math" w:hAnsi="Cambria Math"/>
+                  <w:lang w:val="es-ES"/>
+                </w:rPr>
+                <m:t>350 mM-20 mM</m:t>
+              </m:r>
+            </m:num>
+            <m:den>
+              <m:r>
+                <w:rPr>
+                  <w:rFonts w:ascii="Cambria Math" w:hAnsi="Cambria Math"/>
+                  <w:lang w:val="es-ES"/>
+                </w:rPr>
+                <m:t>350 mM</m:t>
+              </m:r>
+            </m:den>
+          </m:f>
+          <m:r>
+            <w:rPr>
+              <w:rFonts w:ascii="Cambria Math" w:hAnsi="Cambria Math"/>
+              <w:lang w:val="es-ES"/>
+            </w:rPr>
+            <m:t>·100=94 %</m:t>
+          </m:r>
+        </m:oMath>
+      </m:oMathPara>
+    </w:p>
+    <w:p>
+      <w:pPr>
+        <w:spacing w:line="360" w:lineRule="auto"/>
+        <w:ind w:firstLine="851"/>
+        <w:rPr>
+          <w:rFonts w:ascii="Arial" w:hAnsi="Arial"/>
+          <w:lang w:val="es-ES"/>
+        </w:rPr>
+      </w:pPr>
+    </w:p>
+    <w:p>
+      <w:pPr>
+        <w:spacing w:line="360" w:lineRule="auto"/>
+        <w:ind w:firstLine="851"/>
+        <w:rPr>
+          <w:rFonts w:ascii="Arial" w:hAnsi="Arial"/>
+          <w:lang w:val="es-ES"/>
+        </w:rPr>
+      </w:pPr>
+      <w:bookmarkStart w:id="0" w:name="_GoBack"/>
+      <w:bookmarkEnd w:id="0"/>
+      <w:r>
+        <w:rPr>
+          <w:rFonts w:ascii="Arial" w:hAnsi="Arial"/>
+          <w:lang w:val="es-ES"/>
+        </w:rPr>
+        <w:t xml:space="preserve">Por carga, la alimentación del </w:t>
+      </w:r>
+      <w:proofErr w:type="spellStart"/>
+      <w:r>
+        <w:rPr>
+          <w:rFonts w:ascii="Arial" w:hAnsi="Arial"/>
+          <w:lang w:val="es-ES"/>
+        </w:rPr>
+        <w:t>reac</w:t>
+      </w:r>
+      <w:proofErr w:type="spellEnd"/>
+    </w:p>
     <w:sectPr>
-      <w:headerReference w:type="default" r:id="rId79"/>
-      <w:footerReference w:type="default" r:id="rId80"/>
       <w:pgSz w:w="11900" w:h="16840"/>
       <w:pgMar w:top="1418" w:right="1134" w:bottom="1418" w:left="1701" w:header="851" w:footer="851" w:gutter="0"/>
       <w:cols w:space="708"/>
@@ -44350,7 +48332,7 @@
         <w:sz w:val="20"/>
         <w:szCs w:val="20"/>
       </w:rPr>
-      <w:t>25</w:t>
+      <w:t>22</w:t>
     </w:r>
   </w:p>
 </w:ftr>
@@ -44377,7 +48359,7 @@
         <w:sz w:val="20"/>
         <w:szCs w:val="20"/>
       </w:rPr>
-      <w:t>22</w:t>
+      <w:t>23</w:t>
     </w:r>
   </w:p>
 </w:ftr>
@@ -44431,7 +48413,7 @@
         <w:sz w:val="20"/>
         <w:szCs w:val="20"/>
       </w:rPr>
-      <w:t>23</w:t>
+      <w:t>24</w:t>
     </w:r>
   </w:p>
 </w:ftr>
@@ -44458,7 +48440,7 @@
         <w:sz w:val="20"/>
         <w:szCs w:val="20"/>
       </w:rPr>
-      <w:t>24</w:t>
+      <w:t>25</w:t>
     </w:r>
   </w:p>
 </w:ftr>
@@ -44485,7 +48467,7 @@
         <w:sz w:val="20"/>
         <w:szCs w:val="20"/>
       </w:rPr>
-      <w:t>25</w:t>
+      <w:t>26</w:t>
     </w:r>
   </w:p>
 </w:ftr>
@@ -44512,7 +48494,7 @@
         <w:sz w:val="20"/>
         <w:szCs w:val="20"/>
       </w:rPr>
-      <w:t>26</w:t>
+      <w:t>27</w:t>
     </w:r>
   </w:p>
 </w:ftr>
@@ -44539,7 +48521,7 @@
         <w:sz w:val="20"/>
         <w:szCs w:val="20"/>
       </w:rPr>
-      <w:t>27</w:t>
+      <w:t>28</w:t>
     </w:r>
   </w:p>
 </w:ftr>
@@ -44566,7 +48548,7 @@
         <w:sz w:val="20"/>
         <w:szCs w:val="20"/>
       </w:rPr>
-      <w:t>28</w:t>
+      <w:t>29</w:t>
     </w:r>
   </w:p>
 </w:ftr>
@@ -44593,7 +48575,7 @@
         <w:sz w:val="20"/>
         <w:szCs w:val="20"/>
       </w:rPr>
-      <w:t>29</w:t>
+      <w:t>30</w:t>
     </w:r>
   </w:p>
 </w:ftr>
@@ -44620,40 +48602,13 @@
         <w:sz w:val="20"/>
         <w:szCs w:val="20"/>
       </w:rPr>
-      <w:t>30</w:t>
+      <w:t>31</w:t>
     </w:r>
   </w:p>
 </w:ftr>
 </file>
 
 <file path=word/footer38.xml><?xml version="1.0" encoding="utf-8"?>
-<w:ftr xmlns:wpc="http://schemas.microsoft.com/office/word/2010/wordprocessingCanvas" xmlns:mo="http://schemas.microsoft.com/office/mac/office/2008/main" xmlns:mc="http://schemas.openxmlformats.org/markup-compatibility/2006" xmlns:mv="urn:schemas-microsoft-com:mac:vml" xmlns:o="urn:schemas-microsoft-com:office:office" xmlns:r="http://schemas.openxmlformats.org/officeDocument/2006/relationships" xmlns:m="http://schemas.openxmlformats.org/officeDocument/2006/math" xmlns:v="urn:schemas-microsoft-com:vml" xmlns:wp14="http://schemas.microsoft.com/office/word/2010/wordprocessingDrawing" xmlns:wp="http://schemas.openxmlformats.org/drawingml/2006/wordprocessingDrawing" xmlns:w10="urn:schemas-microsoft-com:office:word" xmlns:w="http://schemas.openxmlformats.org/wordprocessingml/2006/main" xmlns:w14="http://schemas.microsoft.com/office/word/2010/wordml" xmlns:wpg="http://schemas.microsoft.com/office/word/2010/wordprocessingGroup" xmlns:wpi="http://schemas.microsoft.com/office/word/2010/wordprocessingInk" xmlns:wne="http://schemas.microsoft.com/office/word/2006/wordml" xmlns:wps="http://schemas.microsoft.com/office/word/2010/wordprocessingShape" mc:Ignorable="w14 wp14">
-  <w:p>
-    <w:pPr>
-      <w:pStyle w:val="Piedepgina"/>
-      <w:pBdr>
-        <w:top w:val="single" w:sz="4" w:space="1" w:color="auto"/>
-      </w:pBdr>
-      <w:jc w:val="center"/>
-      <w:rPr>
-        <w:rFonts w:ascii="Arial" w:hAnsi="Arial"/>
-        <w:sz w:val="20"/>
-        <w:szCs w:val="20"/>
-      </w:rPr>
-    </w:pPr>
-    <w:r>
-      <w:rPr>
-        <w:rFonts w:ascii="Arial" w:hAnsi="Arial"/>
-        <w:sz w:val="20"/>
-        <w:szCs w:val="20"/>
-      </w:rPr>
-      <w:t>31</w:t>
-    </w:r>
-  </w:p>
-</w:ftr>
-</file>
-
-<file path=word/footer39.xml><?xml version="1.0" encoding="utf-8"?>
 <w:ftr xmlns:wpc="http://schemas.microsoft.com/office/word/2010/wordprocessingCanvas" xmlns:mo="http://schemas.microsoft.com/office/mac/office/2008/main" xmlns:mc="http://schemas.openxmlformats.org/markup-compatibility/2006" xmlns:mv="urn:schemas-microsoft-com:mac:vml" xmlns:o="urn:schemas-microsoft-com:office:office" xmlns:r="http://schemas.openxmlformats.org/officeDocument/2006/relationships" xmlns:m="http://schemas.openxmlformats.org/officeDocument/2006/math" xmlns:v="urn:schemas-microsoft-com:vml" xmlns:wp14="http://schemas.microsoft.com/office/word/2010/wordprocessingDrawing" xmlns:wp="http://schemas.openxmlformats.org/drawingml/2006/wordprocessingDrawing" xmlns:w10="urn:schemas-microsoft-com:office:word" xmlns:w="http://schemas.openxmlformats.org/wordprocessingml/2006/main" xmlns:w14="http://schemas.microsoft.com/office/word/2010/wordml" xmlns:wpg="http://schemas.microsoft.com/office/word/2010/wordprocessingGroup" xmlns:wpi="http://schemas.microsoft.com/office/word/2010/wordprocessingInk" xmlns:wne="http://schemas.microsoft.com/office/word/2006/wordml" xmlns:wps="http://schemas.microsoft.com/office/word/2010/wordprocessingShape" mc:Ignorable="w14 wp14">
   <w:p>
     <w:pPr>
@@ -44977,6 +48932,33 @@
 </w:hdr>
 </file>
 
+<file path=word/header8.xml><?xml version="1.0" encoding="utf-8"?>
+<w:hdr xmlns:wpc="http://schemas.microsoft.com/office/word/2010/wordprocessingCanvas" xmlns:mo="http://schemas.microsoft.com/office/mac/office/2008/main" xmlns:mc="http://schemas.openxmlformats.org/markup-compatibility/2006" xmlns:mv="urn:schemas-microsoft-com:mac:vml" xmlns:o="urn:schemas-microsoft-com:office:office" xmlns:r="http://schemas.openxmlformats.org/officeDocument/2006/relationships" xmlns:m="http://schemas.openxmlformats.org/officeDocument/2006/math" xmlns:v="urn:schemas-microsoft-com:vml" xmlns:wp14="http://schemas.microsoft.com/office/word/2010/wordprocessingDrawing" xmlns:wp="http://schemas.openxmlformats.org/drawingml/2006/wordprocessingDrawing" xmlns:w10="urn:schemas-microsoft-com:office:word" xmlns:w="http://schemas.openxmlformats.org/wordprocessingml/2006/main" xmlns:w14="http://schemas.microsoft.com/office/word/2010/wordml" xmlns:wpg="http://schemas.microsoft.com/office/word/2010/wordprocessingGroup" xmlns:wpi="http://schemas.microsoft.com/office/word/2010/wordprocessingInk" xmlns:wne="http://schemas.microsoft.com/office/word/2006/wordml" xmlns:wps="http://schemas.microsoft.com/office/word/2010/wordprocessingShape" mc:Ignorable="w14 wp14">
+  <w:p>
+    <w:pPr>
+      <w:pStyle w:val="Encabezado"/>
+      <w:pBdr>
+        <w:bottom w:val="single" w:sz="4" w:space="1" w:color="auto"/>
+      </w:pBdr>
+      <w:jc w:val="right"/>
+      <w:rPr>
+        <w:rFonts w:ascii="Arial" w:hAnsi="Arial" w:cs="Arial"/>
+        <w:sz w:val="20"/>
+        <w:szCs w:val="20"/>
+      </w:rPr>
+    </w:pPr>
+    <w:r>
+      <w:rPr>
+        <w:rFonts w:ascii="Arial" w:hAnsi="Arial" w:cs="Arial"/>
+        <w:sz w:val="20"/>
+        <w:szCs w:val="20"/>
+      </w:rPr>
+      <w:t>Apéndices</w:t>
+    </w:r>
+  </w:p>
+</w:hdr>
+</file>
+
 <file path=word/numbering.xml><?xml version="1.0" encoding="utf-8"?>
 <w:numbering xmlns:wpc="http://schemas.microsoft.com/office/word/2010/wordprocessingCanvas" xmlns:mo="http://schemas.microsoft.com/office/mac/office/2008/main" xmlns:mc="http://schemas.openxmlformats.org/markup-compatibility/2006" xmlns:mv="urn:schemas-microsoft-com:mac:vml" xmlns:o="urn:schemas-microsoft-com:office:office" xmlns:r="http://schemas.openxmlformats.org/officeDocument/2006/relationships" xmlns:m="http://schemas.openxmlformats.org/officeDocument/2006/math" xmlns:v="urn:schemas-microsoft-com:vml" xmlns:wp14="http://schemas.microsoft.com/office/word/2010/wordprocessingDrawing" xmlns:wp="http://schemas.openxmlformats.org/drawingml/2006/wordprocessingDrawing" xmlns:w10="urn:schemas-microsoft-com:office:word" xmlns:w="http://schemas.openxmlformats.org/wordprocessingml/2006/main" xmlns:w14="http://schemas.microsoft.com/office/word/2010/wordml" xmlns:wpg="http://schemas.microsoft.com/office/word/2010/wordprocessingGroup" xmlns:wpi="http://schemas.microsoft.com/office/word/2010/wordprocessingInk" xmlns:wne="http://schemas.microsoft.com/office/word/2006/wordml" xmlns:wps="http://schemas.microsoft.com/office/word/2010/wordprocessingShape" mc:Ignorable="w14 wp14">
   <w:abstractNum w:abstractNumId="0">
@@ -45303,6 +49285,95 @@
     </w:lvl>
   </w:abstractNum>
   <w:abstractNum w:abstractNumId="3">
+    <w:nsid w:val="37F14EC9"/>
+    <w:multiLevelType w:val="hybridMultilevel"/>
+    <w:tmpl w:val="CC46336E"/>
+    <w:lvl w:ilvl="0" w:tplc="42AE6D40">
+      <w:start w:val="1"/>
+      <w:numFmt w:val="upperLetter"/>
+      <w:lvlText w:val="%1."/>
+      <w:lvlJc w:val="left"/>
+      <w:pPr>
+        <w:ind w:left="800" w:hanging="440"/>
+      </w:pPr>
+      <w:rPr>
+        <w:rFonts w:hint="default"/>
+      </w:rPr>
+    </w:lvl>
+    <w:lvl w:ilvl="1" w:tplc="0C0A0019" w:tentative="1">
+      <w:start w:val="1"/>
+      <w:numFmt w:val="lowerLetter"/>
+      <w:lvlText w:val="%2."/>
+      <w:lvlJc w:val="left"/>
+      <w:pPr>
+        <w:ind w:left="1440" w:hanging="360"/>
+      </w:pPr>
+    </w:lvl>
+    <w:lvl w:ilvl="2" w:tplc="0C0A001B" w:tentative="1">
+      <w:start w:val="1"/>
+      <w:numFmt w:val="lowerRoman"/>
+      <w:lvlText w:val="%3."/>
+      <w:lvlJc w:val="right"/>
+      <w:pPr>
+        <w:ind w:left="2160" w:hanging="180"/>
+      </w:pPr>
+    </w:lvl>
+    <w:lvl w:ilvl="3" w:tplc="0C0A000F" w:tentative="1">
+      <w:start w:val="1"/>
+      <w:numFmt w:val="decimal"/>
+      <w:lvlText w:val="%4."/>
+      <w:lvlJc w:val="left"/>
+      <w:pPr>
+        <w:ind w:left="2880" w:hanging="360"/>
+      </w:pPr>
+    </w:lvl>
+    <w:lvl w:ilvl="4" w:tplc="0C0A0019" w:tentative="1">
+      <w:start w:val="1"/>
+      <w:numFmt w:val="lowerLetter"/>
+      <w:lvlText w:val="%5."/>
+      <w:lvlJc w:val="left"/>
+      <w:pPr>
+        <w:ind w:left="3600" w:hanging="360"/>
+      </w:pPr>
+    </w:lvl>
+    <w:lvl w:ilvl="5" w:tplc="0C0A001B" w:tentative="1">
+      <w:start w:val="1"/>
+      <w:numFmt w:val="lowerRoman"/>
+      <w:lvlText w:val="%6."/>
+      <w:lvlJc w:val="right"/>
+      <w:pPr>
+        <w:ind w:left="4320" w:hanging="180"/>
+      </w:pPr>
+    </w:lvl>
+    <w:lvl w:ilvl="6" w:tplc="0C0A000F" w:tentative="1">
+      <w:start w:val="1"/>
+      <w:numFmt w:val="decimal"/>
+      <w:lvlText w:val="%7."/>
+      <w:lvlJc w:val="left"/>
+      <w:pPr>
+        <w:ind w:left="5040" w:hanging="360"/>
+      </w:pPr>
+    </w:lvl>
+    <w:lvl w:ilvl="7" w:tplc="0C0A0019" w:tentative="1">
+      <w:start w:val="1"/>
+      <w:numFmt w:val="lowerLetter"/>
+      <w:lvlText w:val="%8."/>
+      <w:lvlJc w:val="left"/>
+      <w:pPr>
+        <w:ind w:left="5760" w:hanging="360"/>
+      </w:pPr>
+    </w:lvl>
+    <w:lvl w:ilvl="8" w:tplc="0C0A001B" w:tentative="1">
+      <w:start w:val="1"/>
+      <w:numFmt w:val="lowerRoman"/>
+      <w:lvlText w:val="%9."/>
+      <w:lvlJc w:val="right"/>
+      <w:pPr>
+        <w:ind w:left="6480" w:hanging="180"/>
+      </w:pPr>
+    </w:lvl>
+  </w:abstractNum>
+  <w:abstractNum w:abstractNumId="4">
     <w:nsid w:val="41D12F63"/>
     <w:multiLevelType w:val="hybridMultilevel"/>
     <w:tmpl w:val="3BBAA88E"/>
@@ -45415,7 +49486,7 @@
       </w:rPr>
     </w:lvl>
   </w:abstractNum>
-  <w:abstractNum w:abstractNumId="4">
+  <w:abstractNum w:abstractNumId="5">
     <w:nsid w:val="62B3385F"/>
     <w:multiLevelType w:val="hybridMultilevel"/>
     <w:tmpl w:val="78CA37C4"/>
@@ -45528,7 +49599,7 @@
       </w:rPr>
     </w:lvl>
   </w:abstractNum>
-  <w:abstractNum w:abstractNumId="5">
+  <w:abstractNum w:abstractNumId="6">
     <w:nsid w:val="708A31DD"/>
     <w:multiLevelType w:val="multilevel"/>
     <w:tmpl w:val="906E52B8"/>
@@ -45649,7 +49720,7 @@
       </w:rPr>
     </w:lvl>
   </w:abstractNum>
-  <w:abstractNum w:abstractNumId="6">
+  <w:abstractNum w:abstractNumId="7">
     <w:nsid w:val="71800C74"/>
     <w:multiLevelType w:val="hybridMultilevel"/>
     <w:tmpl w:val="D2FC8FD8"/>
@@ -45742,10 +49813,10 @@
     <w:abstractNumId w:val="2"/>
   </w:num>
   <w:num w:numId="2">
-    <w:abstractNumId w:val="4"/>
+    <w:abstractNumId w:val="5"/>
   </w:num>
   <w:num w:numId="3">
-    <w:abstractNumId w:val="3"/>
+    <w:abstractNumId w:val="4"/>
   </w:num>
   <w:num w:numId="4">
     <w:abstractNumId w:val="1"/>
@@ -45754,10 +49825,13 @@
     <w:abstractNumId w:val="0"/>
   </w:num>
   <w:num w:numId="6">
+    <w:abstractNumId w:val="7"/>
+  </w:num>
+  <w:num w:numId="7">
     <w:abstractNumId w:val="6"/>
   </w:num>
-  <w:num w:numId="7">
-    <w:abstractNumId w:val="5"/>
+  <w:num w:numId="8">
+    <w:abstractNumId w:val="3"/>
   </w:num>
 </w:numbering>
 </file>
@@ -47363,7 +51437,7 @@
 </file>
 
 <file path=customXml/itemProps1.xml><?xml version="1.0" encoding="utf-8"?>
-<ds:datastoreItem xmlns:ds="http://schemas.openxmlformats.org/officeDocument/2006/customXml" ds:itemID="{3405E60D-8FC8-5D48-AB96-86C69ADF1A0D}">
+<ds:datastoreItem xmlns:ds="http://schemas.openxmlformats.org/officeDocument/2006/customXml" ds:itemID="{9D4261CF-55A3-0742-8846-C6E8D629FC28}">
   <ds:schemaRefs>
     <ds:schemaRef ds:uri="http://schemas.openxmlformats.org/officeDocument/2006/bibliography"/>
   </ds:schemaRefs>

</xml_diff>